<commit_message>
Add XGBoost method to proposal.
</commit_message>
<xml_diff>
--- a/ProjectProposal.docx
+++ b/ProjectProposal.docx
@@ -1,6 +1,6 @@
 
 <file path=word/document.xml><?xml version="1.0" encoding="utf-8"?>
-<w:document xmlns:wpc="http://schemas.microsoft.com/office/word/2010/wordprocessingCanvas" xmlns:cx="http://schemas.microsoft.com/office/drawing/2014/chartex" xmlns:cx1="http://schemas.microsoft.com/office/drawing/2015/9/8/chartex" xmlns:cx2="http://schemas.microsoft.com/office/drawing/2015/10/21/chartex" xmlns:cx3="http://schemas.microsoft.com/office/drawing/2016/5/9/chartex" xmlns:cx4="http://schemas.microsoft.com/office/drawing/2016/5/10/chartex" xmlns:cx5="http://schemas.microsoft.com/office/drawing/2016/5/11/chartex" xmlns:cx6="http://schemas.microsoft.com/office/drawing/2016/5/12/chartex" xmlns:cx7="http://schemas.microsoft.com/office/drawing/2016/5/13/chartex" xmlns:cx8="http://schemas.microsoft.com/office/drawing/2016/5/14/chartex" xmlns:mc="http://schemas.openxmlformats.org/markup-compatibility/2006" xmlns:aink="http://schemas.microsoft.com/office/drawing/2016/ink" xmlns:am3d="http://schemas.microsoft.com/office/drawing/2017/model3d" xmlns:o="urn:schemas-microsoft-com:office:office" xmlns:r="http://schemas.openxmlformats.org/officeDocument/2006/relationships" xmlns:m="http://schemas.openxmlformats.org/officeDocument/2006/math" xmlns:v="urn:schemas-microsoft-com:vml" xmlns:wp14="http://schemas.microsoft.com/office/word/2010/wordprocessingDrawing" xmlns:wp="http://schemas.openxmlformats.org/drawingml/2006/wordprocessingDrawing" xmlns:w10="urn:schemas-microsoft-com:office:word" xmlns:w="http://schemas.openxmlformats.org/wordprocessingml/2006/main" xmlns:w14="http://schemas.microsoft.com/office/word/2010/wordml" xmlns:w15="http://schemas.microsoft.com/office/word/2012/wordml" xmlns:w16cid="http://schemas.microsoft.com/office/word/2016/wordml/cid" xmlns:w16se="http://schemas.microsoft.com/office/word/2015/wordml/symex" xmlns:wpg="http://schemas.microsoft.com/office/word/2010/wordprocessingGroup" xmlns:wpi="http://schemas.microsoft.com/office/word/2010/wordprocessingInk" xmlns:wne="http://schemas.microsoft.com/office/word/2006/wordml" xmlns:wps="http://schemas.microsoft.com/office/word/2010/wordprocessingShape" mc:Ignorable="w14 w15 w16se w16cid wp14">
+<w:document xmlns:wpc="http://schemas.microsoft.com/office/word/2010/wordprocessingCanvas" xmlns:mo="http://schemas.microsoft.com/office/mac/office/2008/main" xmlns:mc="http://schemas.openxmlformats.org/markup-compatibility/2006" xmlns:mv="urn:schemas-microsoft-com:mac:vml" xmlns:o="urn:schemas-microsoft-com:office:office" xmlns:r="http://schemas.openxmlformats.org/officeDocument/2006/relationships" xmlns:m="http://schemas.openxmlformats.org/officeDocument/2006/math" xmlns:v="urn:schemas-microsoft-com:vml" xmlns:wp14="http://schemas.microsoft.com/office/word/2010/wordprocessingDrawing" xmlns:wp="http://schemas.openxmlformats.org/drawingml/2006/wordprocessingDrawing" xmlns:w10="urn:schemas-microsoft-com:office:word" xmlns:w="http://schemas.openxmlformats.org/wordprocessingml/2006/main" xmlns:w14="http://schemas.microsoft.com/office/word/2010/wordml" xmlns:w15="http://schemas.microsoft.com/office/word/2012/wordml" xmlns:wpg="http://schemas.microsoft.com/office/word/2010/wordprocessingGroup" xmlns:wpi="http://schemas.microsoft.com/office/word/2010/wordprocessingInk" xmlns:wne="http://schemas.microsoft.com/office/word/2006/wordml" xmlns:wps="http://schemas.microsoft.com/office/word/2010/wordprocessingShape" mc:Ignorable="w14 w15 wp14">
   <w:body>
     <w:p>
       <w:pPr>
@@ -68,6 +68,7 @@
         <w:rPr>
           <w:rFonts w:eastAsia="MS Mincho"/>
         </w:rPr>
+        <w:lastRenderedPageBreak/>
         <w:t>Zhuangdi Zhu</w:t>
       </w:r>
       <w:r>
@@ -197,7 +198,6 @@
       <w:pPr>
         <w:pStyle w:val="Abstract"/>
         <w:rPr>
-          <w:rFonts w:hint="eastAsia"/>
           <w:lang w:eastAsia="zh-CN"/>
         </w:rPr>
       </w:pPr>
@@ -207,6 +207,7 @@
           <w:i/>
           <w:iCs/>
         </w:rPr>
+        <w:lastRenderedPageBreak/>
         <w:t>Abstract</w:t>
       </w:r>
       <w:r>
@@ -237,13 +238,7 @@
         <w:t xml:space="preserve">. </w:t>
       </w:r>
       <w:r>
-        <w:t>The abuse of toxic comments on the internet can be harmful</w:t>
-      </w:r>
-      <w:r>
-        <w:t xml:space="preserve"> to both individuals and the society as a whole</w:t>
-      </w:r>
-      <w:r>
-        <w:t>.</w:t>
+        <w:t>The abuse of toxic comments on the internet can be harmful to both individuals and the society as a whole.</w:t>
       </w:r>
       <w:r>
         <w:t xml:space="preserve"> Since </w:t>
@@ -255,25 +250,7 @@
         <w:rPr>
           <w:lang w:eastAsia="zh-CN"/>
         </w:rPr>
-        <w:t xml:space="preserve">manually </w:t>
-      </w:r>
-      <w:r>
-        <w:rPr>
-          <w:lang w:eastAsia="zh-CN"/>
-        </w:rPr>
-        <w:t>rating</w:t>
-      </w:r>
-      <w:r>
-        <w:rPr>
-          <w:lang w:eastAsia="zh-CN"/>
-        </w:rPr>
-        <w:t xml:space="preserve"> toxic comments </w:t>
-      </w:r>
-      <w:r>
-        <w:rPr>
-          <w:lang w:eastAsia="zh-CN"/>
-        </w:rPr>
-        <w:t>works with a huge cost, w</w:t>
+        <w:t>manually rating toxic comments works with a huge cost, w</w:t>
       </w:r>
       <w:r>
         <w:t xml:space="preserve">e aim to build a multi-headed model that </w:t>
@@ -347,7 +324,7 @@
     </w:p>
     <w:p>
       <w:pPr>
-        <w:pStyle w:val="Heading1"/>
+        <w:pStyle w:val="1"/>
       </w:pPr>
       <w:r>
         <w:t xml:space="preserve"> I</w:t>
@@ -358,7 +335,7 @@
     </w:p>
     <w:p>
       <w:pPr>
-        <w:pStyle w:val="BodyText"/>
+        <w:pStyle w:val="a3"/>
         <w:rPr>
           <w:rFonts w:eastAsiaTheme="minorEastAsia"/>
           <w:lang w:eastAsia="zh-CN"/>
@@ -424,7 +401,7 @@
     </w:p>
     <w:p>
       <w:pPr>
-        <w:pStyle w:val="BodyText"/>
+        <w:pStyle w:val="a3"/>
       </w:pPr>
       <w:r>
         <w:t>Digital abuse</w:t>
@@ -617,7 +594,7 @@
     </w:p>
     <w:p>
       <w:pPr>
-        <w:pStyle w:val="BodyText"/>
+        <w:pStyle w:val="a3"/>
       </w:pPr>
       <w:r>
         <w:t xml:space="preserve">The abuse of toxic comments </w:t>
@@ -709,7 +686,7 @@
     </w:p>
     <w:p>
       <w:pPr>
-        <w:pStyle w:val="BodyText"/>
+        <w:pStyle w:val="a3"/>
         <w:rPr>
           <w:rFonts w:eastAsiaTheme="minorEastAsia"/>
           <w:lang w:eastAsia="zh-CN"/>
@@ -923,14 +900,7 @@
           <w:rFonts w:eastAsiaTheme="minorEastAsia"/>
           <w:lang w:eastAsia="zh-CN"/>
         </w:rPr>
-        <w:t xml:space="preserve">toxic comments is </w:t>
-      </w:r>
-      <w:r>
-        <w:rPr>
-          <w:rFonts w:eastAsiaTheme="minorEastAsia"/>
-          <w:lang w:eastAsia="zh-CN"/>
-        </w:rPr>
-        <w:t>time consuming</w:t>
+        <w:t>toxic comments is time consuming</w:t>
       </w:r>
       <w:r>
         <w:rPr>
@@ -993,6 +963,7 @@
           <w:rFonts w:eastAsiaTheme="minorEastAsia"/>
           <w:lang w:eastAsia="zh-CN"/>
         </w:rPr>
+        <w:lastRenderedPageBreak/>
         <w:t xml:space="preserve">on the internet </w:t>
       </w:r>
       <w:r>
@@ -1049,14 +1020,7 @@
           <w:rFonts w:eastAsiaTheme="minorEastAsia"/>
           <w:lang w:eastAsia="zh-CN"/>
         </w:rPr>
-        <w:t>raters</w:t>
-      </w:r>
-      <w:r>
-        <w:rPr>
-          <w:rFonts w:eastAsiaTheme="minorEastAsia"/>
-          <w:lang w:eastAsia="zh-CN"/>
-        </w:rPr>
-        <w:t xml:space="preserve"> </w:t>
+        <w:t xml:space="preserve">raters </w:t>
       </w:r>
       <w:r>
         <w:rPr>
@@ -1201,7 +1165,7 @@
     </w:p>
     <w:p>
       <w:pPr>
-        <w:pStyle w:val="BodyText"/>
+        <w:pStyle w:val="a3"/>
       </w:pPr>
       <w:r>
         <w:t>In this project</w:t>
@@ -1279,18 +1243,12 @@
         <w:t>that</w:t>
       </w:r>
       <w:r>
-        <w:t xml:space="preserve"> this text belongs to certain </w:t>
-      </w:r>
-      <w:r>
-        <w:t>toxicity</w:t>
-      </w:r>
-      <w:r>
-        <w:t xml:space="preserve"> types:</w:t>
+        <w:t xml:space="preserve"> this text belongs to certain toxicity types:</w:t>
       </w:r>
     </w:p>
     <w:p>
       <w:pPr>
-        <w:pStyle w:val="BodyText"/>
+        <w:pStyle w:val="a3"/>
         <w:rPr>
           <w:i/>
         </w:rPr>
@@ -1301,13 +1259,7 @@
             <w:rPr>
               <w:rFonts w:ascii="Cambria Math" w:hAnsi="Cambria Math"/>
             </w:rPr>
-            <m:t>p</m:t>
-          </m:r>
-          <m:r>
-            <w:rPr>
-              <w:rFonts w:ascii="Cambria Math" w:hAnsi="Cambria Math"/>
-            </w:rPr>
-            <m:t>=P</m:t>
+            <m:t>p=P</m:t>
           </m:r>
           <m:d>
             <m:dPr>
@@ -1340,7 +1292,7 @@
     </w:p>
     <w:p>
       <w:pPr>
-        <w:pStyle w:val="BodyText"/>
+        <w:pStyle w:val="a3"/>
       </w:pPr>
       <w:r>
         <w:t>Here,</w:t>
@@ -1509,13 +1461,7 @@
         </m:r>
       </m:oMath>
       <w:r>
-        <w:t xml:space="preserve">, which is a binary </w:t>
-      </w:r>
-      <w:r>
-        <w:t>vector</w:t>
-      </w:r>
-      <w:r>
-        <w:t xml:space="preserve"> of dimension </w:t>
+        <w:t xml:space="preserve">, which is a binary vector of dimension </w:t>
       </w:r>
       <m:oMath>
         <m:r>
@@ -1540,12 +1486,12 @@
     </w:p>
     <w:p>
       <w:pPr>
-        <w:pStyle w:val="BodyText"/>
+        <w:pStyle w:val="a3"/>
       </w:pPr>
     </w:p>
     <w:p>
       <w:pPr>
-        <w:pStyle w:val="Heading1"/>
+        <w:pStyle w:val="1"/>
       </w:pPr>
       <w:r>
         <w:t>Proposed Methods</w:t>
@@ -1554,7 +1500,7 @@
     <w:p/>
     <w:p>
       <w:pPr>
-        <w:pStyle w:val="BodyText"/>
+        <w:pStyle w:val="a3"/>
       </w:pPr>
       <w:r>
         <w:rPr>
@@ -1597,7 +1543,7 @@
     </w:p>
     <w:p>
       <w:pPr>
-        <w:pStyle w:val="Heading2"/>
+        <w:pStyle w:val="2"/>
       </w:pPr>
       <w:r>
         <w:t>Data preprocessing</w:t>
@@ -1605,13 +1551,10 @@
     </w:p>
     <w:p>
       <w:pPr>
-        <w:pStyle w:val="BodyText"/>
-      </w:pPr>
-      <w:r>
-        <w:t xml:space="preserve">The dataset we use is from </w:t>
-      </w:r>
-      <w:r>
-        <w:t>Wikipedia’s talk page edits</w:t>
+        <w:pStyle w:val="a3"/>
+      </w:pPr>
+      <w:r>
+        <w:t>The dataset we use is from Wikipedia’s talk page edits</w:t>
       </w:r>
       <w:r>
         <w:t xml:space="preserve">. </w:t>
@@ -1625,7 +1568,7 @@
     </w:p>
     <w:tbl>
       <w:tblPr>
-        <w:tblStyle w:val="TableGrid"/>
+        <w:tblStyle w:val="a8"/>
         <w:tblW w:w="0" w:type="auto"/>
         <w:tblInd w:w="445" w:type="dxa"/>
         <w:tblBorders>
@@ -1649,7 +1592,7 @@
           </w:tcPr>
           <w:p>
             <w:pPr>
-              <w:pStyle w:val="BodyText"/>
+              <w:pStyle w:val="a3"/>
               <w:jc w:val="left"/>
             </w:pPr>
             <m:oMathPara>
@@ -1661,20 +1604,14 @@
                   <w:rPr>
                     <w:rFonts w:ascii="Cambria Math" w:hAnsi="Cambria Math"/>
                   </w:rPr>
-                  <m:t>1. toxic</m:t>
-                </m:r>
-                <m:r>
-                  <w:rPr>
-                    <w:rFonts w:ascii="Cambria Math" w:hAnsi="Cambria Math"/>
-                  </w:rPr>
-                  <m:t>;</m:t>
+                  <m:t>1. toxic;</m:t>
                 </m:r>
               </m:oMath>
             </m:oMathPara>
           </w:p>
           <w:p>
             <w:pPr>
-              <w:pStyle w:val="BodyText"/>
+              <w:pStyle w:val="a3"/>
               <w:jc w:val="left"/>
             </w:pPr>
             <m:oMathPara>
@@ -1686,20 +1623,14 @@
                   <w:rPr>
                     <w:rFonts w:ascii="Cambria Math" w:hAnsi="Cambria Math"/>
                   </w:rPr>
-                  <m:t>2. severe-toxic</m:t>
-                </m:r>
-                <m:r>
-                  <w:rPr>
-                    <w:rFonts w:ascii="Cambria Math" w:hAnsi="Cambria Math"/>
-                  </w:rPr>
-                  <m:t>;</m:t>
+                  <m:t>2. severe-toxic;</m:t>
                 </m:r>
               </m:oMath>
             </m:oMathPara>
           </w:p>
           <w:p>
             <w:pPr>
-              <w:pStyle w:val="BodyText"/>
+              <w:pStyle w:val="a3"/>
               <w:jc w:val="left"/>
             </w:pPr>
             <m:oMathPara>
@@ -1711,13 +1642,7 @@
                   <w:rPr>
                     <w:rFonts w:ascii="Cambria Math" w:hAnsi="Cambria Math"/>
                   </w:rPr>
-                  <m:t>3. obscene</m:t>
-                </m:r>
-                <m:r>
-                  <w:rPr>
-                    <w:rFonts w:ascii="Cambria Math" w:hAnsi="Cambria Math"/>
-                  </w:rPr>
-                  <m:t>;</m:t>
+                  <m:t>3. obscene;</m:t>
                 </m:r>
               </m:oMath>
             </m:oMathPara>
@@ -1729,7 +1654,7 @@
           </w:tcPr>
           <w:p>
             <w:pPr>
-              <w:pStyle w:val="BodyText"/>
+              <w:pStyle w:val="a3"/>
               <w:jc w:val="left"/>
             </w:pPr>
             <m:oMathPara>
@@ -1741,20 +1666,14 @@
                   <w:rPr>
                     <w:rFonts w:ascii="Cambria Math" w:hAnsi="Cambria Math"/>
                   </w:rPr>
-                  <m:t>4. threat</m:t>
-                </m:r>
-                <m:r>
-                  <w:rPr>
-                    <w:rFonts w:ascii="Cambria Math" w:hAnsi="Cambria Math"/>
-                  </w:rPr>
-                  <m:t>;</m:t>
+                  <m:t>4. threat;</m:t>
                 </m:r>
               </m:oMath>
             </m:oMathPara>
           </w:p>
           <w:p>
             <w:pPr>
-              <w:pStyle w:val="BodyText"/>
+              <w:pStyle w:val="a3"/>
               <w:jc w:val="left"/>
             </w:pPr>
             <m:oMathPara>
@@ -1766,20 +1685,14 @@
                   <w:rPr>
                     <w:rFonts w:ascii="Cambria Math" w:hAnsi="Cambria Math"/>
                   </w:rPr>
-                  <m:t>5. insult</m:t>
-                </m:r>
-                <m:r>
-                  <w:rPr>
-                    <w:rFonts w:ascii="Cambria Math" w:hAnsi="Cambria Math"/>
-                  </w:rPr>
-                  <m:t>;</m:t>
+                  <m:t>5. insult;</m:t>
                 </m:r>
               </m:oMath>
             </m:oMathPara>
           </w:p>
           <w:p>
             <w:pPr>
-              <w:pStyle w:val="BodyText"/>
+              <w:pStyle w:val="a3"/>
               <w:jc w:val="left"/>
             </w:pPr>
             <m:oMathPara>
@@ -1801,7 +1714,7 @@
     </w:tbl>
     <w:p>
       <w:pPr>
-        <w:pStyle w:val="BodyText"/>
+        <w:pStyle w:val="a3"/>
         <w:ind w:firstLine="0"/>
         <w:rPr>
           <w:rFonts w:eastAsiaTheme="minorEastAsia"/>
@@ -1813,7 +1726,6 @@
           <w:rFonts w:eastAsiaTheme="minorEastAsia" w:hint="eastAsia"/>
           <w:lang w:eastAsia="zh-CN"/>
         </w:rPr>
-        <w:lastRenderedPageBreak/>
         <w:t>T</w:t>
       </w:r>
       <w:r>
@@ -1840,16 +1752,17 @@
     </w:p>
     <w:p>
       <w:pPr>
-        <w:pStyle w:val="BodyText"/>
-        <w:rPr>
-          <w:rFonts w:eastAsiaTheme="minorEastAsia"/>
-        </w:rPr>
-      </w:pPr>
-      <w:r>
-        <w:rPr>
-          <w:rFonts w:eastAsiaTheme="minorEastAsia"/>
-          <w:lang w:eastAsia="zh-CN"/>
-        </w:rPr>
+        <w:pStyle w:val="a3"/>
+        <w:rPr>
+          <w:rFonts w:eastAsiaTheme="minorEastAsia"/>
+        </w:rPr>
+      </w:pPr>
+      <w:r>
+        <w:rPr>
+          <w:rFonts w:eastAsiaTheme="minorEastAsia"/>
+          <w:lang w:eastAsia="zh-CN"/>
+        </w:rPr>
+        <w:lastRenderedPageBreak/>
         <w:t xml:space="preserve">We </w:t>
       </w:r>
       <w:r>
@@ -2286,7 +2199,7 @@
     </w:p>
     <w:p>
       <w:pPr>
-        <w:pStyle w:val="BodyText"/>
+        <w:pStyle w:val="a3"/>
         <w:rPr>
           <w:rFonts w:eastAsiaTheme="minorEastAsia"/>
           <w:lang w:eastAsia="zh-CN"/>
@@ -2395,7 +2308,7 @@
     </w:p>
     <w:p>
       <w:pPr>
-        <w:pStyle w:val="BodyText"/>
+        <w:pStyle w:val="a3"/>
         <w:rPr>
           <w:rFonts w:eastAsiaTheme="minorEastAsia"/>
           <w:lang w:eastAsia="zh-CN"/>
@@ -2405,6 +2318,7 @@
         <w:rPr>
           <w:rFonts w:eastAsiaTheme="minorEastAsia"/>
           <w:noProof/>
+          <w:lang w:eastAsia="zh-CN"/>
         </w:rPr>
         <mc:AlternateContent>
           <mc:Choice Requires="wps">
@@ -2449,6 +2363,7 @@
                             <w:r>
                               <w:rPr>
                                 <w:noProof/>
+                                <w:lang w:eastAsia="zh-CN"/>
                               </w:rPr>
                               <w:drawing>
                                 <wp:inline distT="0" distB="0" distL="0" distR="0" wp14:anchorId="4AF4EFD1" wp14:editId="0B846948">
@@ -2506,17 +2421,18 @@
           </mc:Choice>
           <mc:Fallback>
             <w:pict>
-              <v:shapetype w14:anchorId="117700E2" id="_x0000_t202" coordsize="21600,21600" o:spt="202" path="m,l,21600r21600,l21600,xe">
+              <v:shapetype w14:anchorId="117700E2" id="_x0000_t202" coordsize="21600,21600" o:spt="202" path="m0,0l0,21600,21600,21600,21600,0xe">
                 <v:stroke joinstyle="miter"/>
                 <v:path gradientshapeok="t" o:connecttype="rect"/>
               </v:shapetype>
-              <v:shape id="Text Box 1" o:spid="_x0000_s1026" type="#_x0000_t202" style="position:absolute;left:0;text-align:left;margin-left:34.7pt;margin-top:12.3pt;width:173.9pt;height:89.15pt;z-index:251672576;visibility:visible;mso-wrap-style:square;mso-height-percent:0;mso-wrap-distance-left:9pt;mso-wrap-distance-top:0;mso-wrap-distance-right:9pt;mso-wrap-distance-bottom:0;mso-position-horizontal:absolute;mso-position-horizontal-relative:text;mso-position-vertical:absolute;mso-position-vertical-relative:text;mso-height-percent:0;mso-height-relative:margin;v-text-anchor:top" o:gfxdata="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" fillcolor="white [3201]" strokeweight=".5pt">
+              <v:shape id="Text Box 1" o:spid="_x0000_s1026" type="#_x0000_t202" style="position:absolute;left:0;text-align:left;margin-left:34.7pt;margin-top:12.3pt;width:173.9pt;height:89.15pt;z-index:251672576;visibility:visible;mso-wrap-style:square;mso-height-percent:0;mso-wrap-distance-left:9pt;mso-wrap-distance-top:0;mso-wrap-distance-right:9pt;mso-wrap-distance-bottom:0;mso-position-horizontal:absolute;mso-position-horizontal-relative:text;mso-position-vertical:absolute;mso-position-vertical-relative:text;mso-height-percent:0;mso-height-relative:margin;v-text-anchor:top" o:gfxdata="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" fillcolor="white [3201]" strokeweight=".5pt">
                 <v:textbox>
                   <w:txbxContent>
                     <w:p>
                       <w:r>
                         <w:rPr>
                           <w:noProof/>
+                          <w:lang w:eastAsia="zh-CN"/>
                         </w:rPr>
                         <w:drawing>
                           <wp:inline distT="0" distB="0" distL="0" distR="0" wp14:anchorId="4AF4EFD1" wp14:editId="0B846948">
@@ -2565,7 +2481,7 @@
     </w:p>
     <w:p>
       <w:pPr>
-        <w:pStyle w:val="BodyText"/>
+        <w:pStyle w:val="a3"/>
         <w:rPr>
           <w:rFonts w:eastAsiaTheme="minorEastAsia"/>
           <w:lang w:eastAsia="zh-CN"/>
@@ -2574,7 +2490,7 @@
     </w:p>
     <w:p>
       <w:pPr>
-        <w:pStyle w:val="BodyText"/>
+        <w:pStyle w:val="a3"/>
         <w:rPr>
           <w:rFonts w:eastAsiaTheme="minorEastAsia"/>
           <w:lang w:eastAsia="zh-CN"/>
@@ -2583,7 +2499,7 @@
     </w:p>
     <w:p>
       <w:pPr>
-        <w:pStyle w:val="BodyText"/>
+        <w:pStyle w:val="a3"/>
         <w:rPr>
           <w:rFonts w:eastAsiaTheme="minorEastAsia"/>
           <w:lang w:eastAsia="zh-CN"/>
@@ -2592,7 +2508,7 @@
     </w:p>
     <w:p>
       <w:pPr>
-        <w:pStyle w:val="BodyText"/>
+        <w:pStyle w:val="a3"/>
         <w:rPr>
           <w:rFonts w:eastAsiaTheme="minorEastAsia"/>
           <w:lang w:eastAsia="zh-CN"/>
@@ -2601,7 +2517,7 @@
     </w:p>
     <w:p>
       <w:pPr>
-        <w:pStyle w:val="BodyText"/>
+        <w:pStyle w:val="a3"/>
         <w:rPr>
           <w:rFonts w:eastAsiaTheme="minorEastAsia"/>
           <w:lang w:eastAsia="zh-CN"/>
@@ -2615,6 +2531,9 @@
         <w:jc w:val="center"/>
       </w:pPr>
       <w:r>
+        <w:rPr>
+          <w:lang w:eastAsia="zh-CN"/>
+        </w:rPr>
         <mc:AlternateContent>
           <mc:Choice Requires="wps">
             <w:drawing>
@@ -2658,6 +2577,7 @@
                             <w:r>
                               <w:rPr>
                                 <w:noProof/>
+                                <w:lang w:eastAsia="zh-CN"/>
                               </w:rPr>
                               <w:drawing>
                                 <wp:inline distT="0" distB="0" distL="0" distR="0" wp14:anchorId="21E44777" wp14:editId="220C449D">
@@ -2715,13 +2635,14 @@
           </mc:Choice>
           <mc:Fallback>
             <w:pict>
-              <v:shape w14:anchorId="065F1257" id="Text Box 4" o:spid="_x0000_s1027" type="#_x0000_t202" style="position:absolute;left:0;text-align:left;margin-left:34.5pt;margin-top:17.5pt;width:173.9pt;height:89.15pt;z-index:251674624;visibility:visible;mso-wrap-style:square;mso-height-percent:0;mso-wrap-distance-left:9pt;mso-wrap-distance-top:0;mso-wrap-distance-right:9pt;mso-wrap-distance-bottom:0;mso-position-horizontal:absolute;mso-position-horizontal-relative:text;mso-position-vertical:absolute;mso-position-vertical-relative:text;mso-height-percent:0;mso-height-relative:margin;v-text-anchor:top" o:gfxdata="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" fillcolor="white [3201]" strokeweight=".5pt">
+              <v:shape w14:anchorId="065F1257" id="Text Box 4" o:spid="_x0000_s1027" type="#_x0000_t202" style="position:absolute;left:0;text-align:left;margin-left:34.5pt;margin-top:17.5pt;width:173.9pt;height:89.15pt;z-index:251674624;visibility:visible;mso-wrap-style:square;mso-height-percent:0;mso-wrap-distance-left:9pt;mso-wrap-distance-top:0;mso-wrap-distance-right:9pt;mso-wrap-distance-bottom:0;mso-position-horizontal:absolute;mso-position-horizontal-relative:text;mso-position-vertical:absolute;mso-position-vertical-relative:text;mso-height-percent:0;mso-height-relative:margin;v-text-anchor:top" o:gfxdata="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" fillcolor="white [3201]" strokeweight=".5pt">
                 <v:textbox>
                   <w:txbxContent>
                     <w:p>
                       <w:r>
                         <w:rPr>
                           <w:noProof/>
+                          <w:lang w:eastAsia="zh-CN"/>
                         </w:rPr>
                         <w:drawing>
                           <wp:inline distT="0" distB="0" distL="0" distR="0" wp14:anchorId="21E44777" wp14:editId="220C449D">
@@ -2773,7 +2694,7 @@
     </w:p>
     <w:p>
       <w:pPr>
-        <w:pStyle w:val="BodyText"/>
+        <w:pStyle w:val="a3"/>
         <w:rPr>
           <w:rFonts w:eastAsiaTheme="minorEastAsia"/>
           <w:lang w:eastAsia="zh-CN"/>
@@ -2782,7 +2703,7 @@
     </w:p>
     <w:p>
       <w:pPr>
-        <w:pStyle w:val="BodyText"/>
+        <w:pStyle w:val="a3"/>
         <w:rPr>
           <w:rFonts w:eastAsiaTheme="minorEastAsia"/>
           <w:lang w:eastAsia="zh-CN"/>
@@ -2791,7 +2712,7 @@
     </w:p>
     <w:p>
       <w:pPr>
-        <w:pStyle w:val="BodyText"/>
+        <w:pStyle w:val="a3"/>
         <w:rPr>
           <w:rFonts w:eastAsiaTheme="minorEastAsia"/>
           <w:lang w:eastAsia="zh-CN"/>
@@ -2800,7 +2721,7 @@
     </w:p>
     <w:p>
       <w:pPr>
-        <w:pStyle w:val="BodyText"/>
+        <w:pStyle w:val="a3"/>
         <w:rPr>
           <w:rFonts w:eastAsiaTheme="minorEastAsia"/>
           <w:lang w:eastAsia="zh-CN"/>
@@ -2809,7 +2730,7 @@
     </w:p>
     <w:p>
       <w:pPr>
-        <w:pStyle w:val="BodyText"/>
+        <w:pStyle w:val="a3"/>
         <w:rPr>
           <w:rFonts w:eastAsiaTheme="minorEastAsia"/>
           <w:lang w:eastAsia="zh-CN"/>
@@ -2818,7 +2739,7 @@
     </w:p>
     <w:p>
       <w:pPr>
-        <w:pStyle w:val="BodyText"/>
+        <w:pStyle w:val="a3"/>
         <w:rPr>
           <w:rFonts w:eastAsiaTheme="minorEastAsia"/>
           <w:lang w:eastAsia="zh-CN"/>
@@ -2827,7 +2748,7 @@
     </w:p>
     <w:p>
       <w:pPr>
-        <w:pStyle w:val="BodyText"/>
+        <w:pStyle w:val="a3"/>
         <w:rPr>
           <w:rFonts w:eastAsiaTheme="minorEastAsia"/>
           <w:lang w:eastAsia="zh-CN"/>
@@ -2836,16 +2757,16 @@
     </w:p>
     <w:p>
       <w:pPr>
-        <w:pStyle w:val="BodyText"/>
-        <w:rPr>
-          <w:rFonts w:eastAsiaTheme="minorEastAsia" w:hint="eastAsia"/>
+        <w:pStyle w:val="a3"/>
+        <w:rPr>
+          <w:rFonts w:eastAsiaTheme="minorEastAsia"/>
           <w:lang w:eastAsia="zh-CN"/>
         </w:rPr>
       </w:pPr>
     </w:p>
     <w:p>
       <w:pPr>
-        <w:pStyle w:val="Heading2"/>
+        <w:pStyle w:val="2"/>
       </w:pPr>
       <w:r>
         <w:t>Feature Extraction</w:t>
@@ -2853,7 +2774,7 @@
     </w:p>
     <w:p>
       <w:pPr>
-        <w:pStyle w:val="BodyText"/>
+        <w:pStyle w:val="a3"/>
         <w:rPr>
           <w:rFonts w:eastAsiaTheme="minorEastAsia"/>
           <w:lang w:eastAsia="zh-CN"/>
@@ -2876,7 +2797,7 @@
     </w:p>
     <w:p>
       <w:pPr>
-        <w:pStyle w:val="Heading3"/>
+        <w:pStyle w:val="3"/>
       </w:pPr>
       <w:r>
         <w:t>Approach 1</w:t>
@@ -2884,7 +2805,7 @@
     </w:p>
     <w:p>
       <w:pPr>
-        <w:pStyle w:val="Heading3"/>
+        <w:pStyle w:val="3"/>
       </w:pPr>
       <w:r>
         <w:t>Approach 2</w:t>
@@ -2892,7 +2813,7 @@
     </w:p>
     <w:p>
       <w:pPr>
-        <w:pStyle w:val="Heading2"/>
+        <w:pStyle w:val="2"/>
       </w:pPr>
       <w:r>
         <w:t xml:space="preserve">Model </w:t>
@@ -2903,7 +2824,7 @@
     </w:p>
     <w:p>
       <w:pPr>
-        <w:pStyle w:val="BodyText"/>
+        <w:pStyle w:val="a3"/>
         <w:rPr>
           <w:rFonts w:eastAsiaTheme="minorEastAsia"/>
         </w:rPr>
@@ -2917,45 +2838,701 @@
     </w:p>
     <w:p>
       <w:pPr>
-        <w:jc w:val="both"/>
-      </w:pPr>
+        <w:pStyle w:val="3"/>
+      </w:pPr>
+      <w:r>
+        <w:t>Approach 1</w:t>
+      </w:r>
     </w:p>
     <w:p>
       <w:pPr>
-        <w:pStyle w:val="Heading2"/>
-      </w:pPr>
-      <w:r>
-        <w:t xml:space="preserve">Performance </w:t>
-      </w:r>
-      <w:r>
-        <w:t>Evaluation</w:t>
+        <w:pStyle w:val="3"/>
+      </w:pPr>
+      <w:r>
+        <w:t>XGBoost Classifier</w:t>
       </w:r>
     </w:p>
     <w:p>
       <w:pPr>
-        <w:pStyle w:val="BodyText"/>
-        <w:rPr>
-          <w:rFonts w:eastAsiaTheme="minorEastAsia"/>
-        </w:rPr>
-      </w:pPr>
-      <w:r>
-        <w:rPr>
-          <w:rFonts w:eastAsiaTheme="minorEastAsia"/>
-        </w:rPr>
-        <w:t>To be continued</w:t>
+        <w:ind w:leftChars="142" w:left="284" w:firstLineChars="142" w:firstLine="283"/>
+        <w:jc w:val="both"/>
+        <w:rPr>
+          <w:spacing w:val="-1"/>
+          <w:lang w:eastAsia="zh-CN"/>
+        </w:rPr>
+      </w:pPr>
+      <w:r>
+        <w:rPr>
+          <w:spacing w:val="-1"/>
+          <w:lang w:eastAsia="zh-CN"/>
+        </w:rPr>
+        <w:lastRenderedPageBreak/>
+        <w:t xml:space="preserve">XGBoost(Extreme Gradient Boosting), is an optimized distributed gradient boosting library. It provides a parallel tree boosting framework, using gradient boosting to speed up machine learning algorithms. We plan to use logistic regression classifier in XGBoost. </w:t>
       </w:r>
     </w:p>
     <w:p>
       <w:pPr>
-        <w:pStyle w:val="Heading1"/>
-      </w:pPr>
-      <w:r>
-        <w:t>Proposed  Timeline</w:t>
+        <w:ind w:leftChars="142" w:left="284" w:firstLineChars="142" w:firstLine="283"/>
+        <w:jc w:val="both"/>
+        <w:rPr>
+          <w:spacing w:val="-1"/>
+          <w:lang w:eastAsia="zh-CN"/>
+        </w:rPr>
+      </w:pPr>
+      <w:r>
+        <w:rPr>
+          <w:spacing w:val="-1"/>
+          <w:lang w:eastAsia="zh-CN"/>
+        </w:rPr>
+        <w:t>Logistic regression is widely used on natural language processing</w:t>
+      </w:r>
+      <w:r>
+        <w:rPr>
+          <w:spacing w:val="-1"/>
+          <w:lang w:eastAsia="zh-CN"/>
+        </w:rPr>
+        <w:t xml:space="preserve">, for example, </w:t>
+      </w:r>
+      <w:r>
+        <w:rPr>
+          <w:spacing w:val="-1"/>
+          <w:lang w:eastAsia="zh-CN"/>
+        </w:rPr>
+        <w:t xml:space="preserve">in </w:t>
+      </w:r>
+      <w:r>
+        <w:rPr>
+          <w:spacing w:val="-1"/>
+          <w:lang w:eastAsia="zh-CN"/>
+        </w:rPr>
+        <w:t>topic classification, t</w:t>
+      </w:r>
+      <w:r>
+        <w:rPr>
+          <w:spacing w:val="-1"/>
+          <w:lang w:eastAsia="zh-CN"/>
+        </w:rPr>
+        <w:t xml:space="preserve">ext </w:t>
+      </w:r>
+      <w:r>
+        <w:rPr>
+          <w:spacing w:val="-1"/>
+          <w:lang w:eastAsia="zh-CN"/>
+        </w:rPr>
+        <w:t>c</w:t>
+      </w:r>
+      <w:r>
+        <w:rPr>
+          <w:spacing w:val="-1"/>
+          <w:lang w:eastAsia="zh-CN"/>
+        </w:rPr>
+        <w:t>ategorization</w:t>
+      </w:r>
+      <w:r>
+        <w:rPr>
+          <w:spacing w:val="-1"/>
+          <w:lang w:eastAsia="zh-CN"/>
+        </w:rPr>
+        <w:t>, detection of spam pages</w:t>
+      </w:r>
+      <w:r>
+        <w:rPr>
+          <w:spacing w:val="-1"/>
+          <w:lang w:eastAsia="zh-CN"/>
+        </w:rPr>
+        <w:t>.</w:t>
+      </w:r>
+      <w:r>
+        <w:rPr>
+          <w:spacing w:val="-1"/>
+          <w:lang w:eastAsia="zh-CN"/>
+        </w:rPr>
+        <w:t xml:space="preserve"> Logistic regression measures the relationship between </w:t>
+      </w:r>
+      <w:r>
+        <w:rPr>
+          <w:spacing w:val="-1"/>
+          <w:lang w:eastAsia="zh-CN"/>
+        </w:rPr>
+        <w:t>an</w:t>
+      </w:r>
+      <w:r>
+        <w:rPr>
+          <w:spacing w:val="-1"/>
+          <w:lang w:eastAsia="zh-CN"/>
+        </w:rPr>
+        <w:t xml:space="preserve"> output variable </w:t>
+      </w:r>
+      <m:oMath>
+        <m:r>
+          <w:rPr>
+            <w:rFonts w:ascii="Cambria Math" w:hAnsi="Cambria Math"/>
+            <w:spacing w:val="-1"/>
+            <w:lang w:eastAsia="zh-CN"/>
+          </w:rPr>
+          <m:t>Y</m:t>
+        </m:r>
+      </m:oMath>
+      <w:r>
+        <w:rPr>
+          <w:spacing w:val="-1"/>
+          <w:lang w:eastAsia="zh-CN"/>
+        </w:rPr>
+        <w:t>(category)</w:t>
+      </w:r>
+      <w:r>
+        <w:rPr>
+          <w:spacing w:val="-1"/>
+          <w:lang w:eastAsia="zh-CN"/>
+        </w:rPr>
+        <w:t xml:space="preserve"> and one or more independent variables, which are usually continuous, by using probability scores as the predicted values of the dependent variable. </w:t>
       </w:r>
     </w:p>
     <w:p>
       <w:pPr>
-        <w:pStyle w:val="BodyText"/>
+        <w:ind w:leftChars="142" w:left="284" w:firstLineChars="142" w:firstLine="283"/>
+        <w:jc w:val="both"/>
+        <w:rPr>
+          <w:spacing w:val="-1"/>
+          <w:lang w:eastAsia="zh-CN"/>
+        </w:rPr>
+      </w:pPr>
+      <w:bookmarkStart w:id="0" w:name="_GoBack"/>
+      <w:bookmarkEnd w:id="0"/>
+      <w:r>
+        <w:rPr>
+          <w:spacing w:val="-1"/>
+          <w:lang w:eastAsia="zh-CN"/>
+        </w:rPr>
+        <w:t xml:space="preserve">For input feature vectors </w:t>
+      </w:r>
+      <m:oMath>
+        <m:r>
+          <w:rPr>
+            <w:rFonts w:ascii="Cambria Math" w:hAnsi="Cambria Math"/>
+            <w:spacing w:val="-1"/>
+            <w:lang w:eastAsia="zh-CN"/>
+          </w:rPr>
+          <m:t>X</m:t>
+        </m:r>
+        <m:r>
+          <w:rPr>
+            <w:rFonts w:ascii="Cambria Math" w:hAnsi="Cambria Math"/>
+            <w:spacing w:val="-1"/>
+            <w:lang w:eastAsia="zh-CN"/>
+          </w:rPr>
+          <m:t>= {</m:t>
+        </m:r>
+        <m:sSub>
+          <m:sSubPr>
+            <m:ctrlPr>
+              <w:rPr>
+                <w:rFonts w:ascii="Cambria Math" w:hAnsi="Cambria Math"/>
+                <w:i/>
+                <w:spacing w:val="-1"/>
+                <w:lang w:eastAsia="zh-CN"/>
+              </w:rPr>
+            </m:ctrlPr>
+          </m:sSubPr>
+          <m:e>
+            <m:r>
+              <w:rPr>
+                <w:rFonts w:ascii="Cambria Math" w:hAnsi="Cambria Math"/>
+                <w:spacing w:val="-1"/>
+                <w:lang w:eastAsia="zh-CN"/>
+              </w:rPr>
+              <m:t>x</m:t>
+            </m:r>
+          </m:e>
+          <m:sub>
+            <m:r>
+              <w:rPr>
+                <w:rFonts w:ascii="Cambria Math" w:hAnsi="Cambria Math"/>
+                <w:spacing w:val="-1"/>
+                <w:lang w:eastAsia="zh-CN"/>
+              </w:rPr>
+              <m:t>1</m:t>
+            </m:r>
+          </m:sub>
+        </m:sSub>
+        <m:r>
+          <w:rPr>
+            <w:rFonts w:ascii="Cambria Math" w:hAnsi="Cambria Math"/>
+            <w:spacing w:val="-1"/>
+            <w:lang w:eastAsia="zh-CN"/>
+          </w:rPr>
+          <m:t>,</m:t>
+        </m:r>
+        <m:sSub>
+          <m:sSubPr>
+            <m:ctrlPr>
+              <w:rPr>
+                <w:rFonts w:ascii="Cambria Math" w:hAnsi="Cambria Math"/>
+                <w:i/>
+                <w:spacing w:val="-1"/>
+                <w:lang w:eastAsia="zh-CN"/>
+              </w:rPr>
+            </m:ctrlPr>
+          </m:sSubPr>
+          <m:e>
+            <m:r>
+              <w:rPr>
+                <w:rFonts w:ascii="Cambria Math" w:hAnsi="Cambria Math"/>
+                <w:spacing w:val="-1"/>
+                <w:lang w:eastAsia="zh-CN"/>
+              </w:rPr>
+              <m:t>x</m:t>
+            </m:r>
+          </m:e>
+          <m:sub>
+            <m:r>
+              <w:rPr>
+                <w:rFonts w:ascii="Cambria Math" w:hAnsi="Cambria Math"/>
+                <w:spacing w:val="-1"/>
+                <w:lang w:eastAsia="zh-CN"/>
+              </w:rPr>
+              <m:t>2</m:t>
+            </m:r>
+          </m:sub>
+        </m:sSub>
+        <m:r>
+          <w:rPr>
+            <w:rFonts w:ascii="Cambria Math" w:hAnsi="Cambria Math"/>
+            <w:spacing w:val="-1"/>
+            <w:lang w:eastAsia="zh-CN"/>
+          </w:rPr>
+          <m:t xml:space="preserve">… </m:t>
+        </m:r>
+        <m:sSub>
+          <m:sSubPr>
+            <m:ctrlPr>
+              <w:rPr>
+                <w:rFonts w:ascii="Cambria Math" w:hAnsi="Cambria Math"/>
+                <w:i/>
+                <w:spacing w:val="-1"/>
+                <w:lang w:eastAsia="zh-CN"/>
+              </w:rPr>
+            </m:ctrlPr>
+          </m:sSubPr>
+          <m:e>
+            <m:r>
+              <w:rPr>
+                <w:rFonts w:ascii="Cambria Math" w:hAnsi="Cambria Math"/>
+                <w:spacing w:val="-1"/>
+                <w:lang w:eastAsia="zh-CN"/>
+              </w:rPr>
+              <m:t>x</m:t>
+            </m:r>
+          </m:e>
+          <m:sub>
+            <m:r>
+              <w:rPr>
+                <w:rFonts w:ascii="Cambria Math" w:hAnsi="Cambria Math"/>
+                <w:spacing w:val="-1"/>
+                <w:lang w:eastAsia="zh-CN"/>
+              </w:rPr>
+              <m:t>n</m:t>
+            </m:r>
+          </m:sub>
+        </m:sSub>
+        <m:r>
+          <w:rPr>
+            <w:rFonts w:ascii="Cambria Math" w:hAnsi="Cambria Math"/>
+            <w:spacing w:val="-1"/>
+            <w:lang w:eastAsia="zh-CN"/>
+          </w:rPr>
+          <m:t>}</m:t>
+        </m:r>
+      </m:oMath>
+      <w:r>
+        <w:rPr>
+          <w:spacing w:val="-1"/>
+          <w:lang w:eastAsia="zh-CN"/>
+        </w:rPr>
+        <w:t xml:space="preserve">, outcome </w:t>
+      </w:r>
+      <w:r>
+        <w:rPr>
+          <w:spacing w:val="-1"/>
+          <w:lang w:eastAsia="zh-CN"/>
+        </w:rPr>
+        <w:t>ranges between 0 and 1 which represents the prediction of probability</w:t>
+      </w:r>
+      <w:r>
+        <w:rPr>
+          <w:spacing w:val="-1"/>
+          <w:lang w:eastAsia="zh-CN"/>
+        </w:rPr>
+        <w:t>.</w:t>
+      </w:r>
+      <w:r>
+        <w:rPr>
+          <w:spacing w:val="-1"/>
+          <w:lang w:eastAsia="zh-CN"/>
+        </w:rPr>
+        <w:t xml:space="preserve"> For probability greater than 0.5, we would classify the observation as positive, otherwise, as negative.</w:t>
+      </w:r>
+      <w:r>
+        <w:rPr>
+          <w:spacing w:val="-1"/>
+          <w:lang w:eastAsia="zh-CN"/>
+        </w:rPr>
+        <w:t xml:space="preserve"> The probability of the out is assumed to follow a parametric model given by the sigmoid </w:t>
+      </w:r>
+      <w:r>
+        <w:rPr>
+          <w:spacing w:val="-1"/>
+          <w:lang w:eastAsia="zh-CN"/>
+        </w:rPr>
+        <w:t>function</w:t>
+      </w:r>
+      <w:r>
+        <w:rPr>
+          <w:spacing w:val="-1"/>
+          <w:lang w:eastAsia="zh-CN"/>
+        </w:rPr>
+        <w:t>:</w:t>
+      </w:r>
+    </w:p>
+    <w:p>
+      <w:pPr>
+        <w:ind w:leftChars="142" w:left="284" w:firstLineChars="142" w:firstLine="283"/>
+        <w:jc w:val="both"/>
+        <w:rPr>
+          <w:spacing w:val="-1"/>
+          <w:lang w:eastAsia="zh-CN"/>
+        </w:rPr>
+      </w:pPr>
+      <m:oMathPara>
+        <m:oMath>
+          <m:r>
+            <w:rPr>
+              <w:rFonts w:ascii="Cambria Math" w:hAnsi="Cambria Math"/>
+              <w:spacing w:val="-1"/>
+              <w:lang w:eastAsia="zh-CN"/>
+            </w:rPr>
+            <m:t>P</m:t>
+          </m:r>
+          <m:d>
+            <m:dPr>
+              <m:ctrlPr>
+                <w:rPr>
+                  <w:rFonts w:ascii="Cambria Math" w:hAnsi="Cambria Math"/>
+                  <w:i/>
+                  <w:spacing w:val="-1"/>
+                  <w:lang w:eastAsia="zh-CN"/>
+                </w:rPr>
+              </m:ctrlPr>
+            </m:dPr>
+            <m:e>
+              <m:r>
+                <w:rPr>
+                  <w:rFonts w:ascii="Cambria Math" w:hAnsi="Cambria Math"/>
+                  <w:spacing w:val="-1"/>
+                  <w:lang w:eastAsia="zh-CN"/>
+                </w:rPr>
+                <m:t>Y=1</m:t>
+              </m:r>
+            </m:e>
+            <m:e>
+              <m:r>
+                <w:rPr>
+                  <w:rFonts w:ascii="Cambria Math" w:hAnsi="Cambria Math"/>
+                  <w:spacing w:val="-1"/>
+                  <w:lang w:eastAsia="zh-CN"/>
+                </w:rPr>
+                <m:t>X</m:t>
+              </m:r>
+            </m:e>
+          </m:d>
+          <m:r>
+            <w:rPr>
+              <w:rFonts w:ascii="Cambria Math" w:hAnsi="Cambria Math"/>
+              <w:spacing w:val="-1"/>
+              <w:lang w:eastAsia="zh-CN"/>
+            </w:rPr>
+            <m:t>=</m:t>
+          </m:r>
+          <m:f>
+            <m:fPr>
+              <m:ctrlPr>
+                <w:rPr>
+                  <w:rFonts w:ascii="Cambria Math" w:hAnsi="Cambria Math"/>
+                  <w:i/>
+                  <w:spacing w:val="-1"/>
+                  <w:lang w:eastAsia="zh-CN"/>
+                </w:rPr>
+              </m:ctrlPr>
+            </m:fPr>
+            <m:num>
+              <m:r>
+                <w:rPr>
+                  <w:rFonts w:ascii="Cambria Math" w:hAnsi="Cambria Math"/>
+                  <w:spacing w:val="-1"/>
+                  <w:lang w:eastAsia="zh-CN"/>
+                </w:rPr>
+                <m:t>1</m:t>
+              </m:r>
+            </m:num>
+            <m:den>
+              <m:r>
+                <w:rPr>
+                  <w:rFonts w:ascii="Cambria Math" w:hAnsi="Cambria Math"/>
+                  <w:spacing w:val="-1"/>
+                  <w:lang w:eastAsia="zh-CN"/>
+                </w:rPr>
+                <m:t>1+</m:t>
+              </m:r>
+              <m:r>
+                <m:rPr>
+                  <m:sty m:val="p"/>
+                </m:rPr>
+                <w:rPr>
+                  <w:rFonts w:ascii="Cambria Math" w:hAnsi="Cambria Math"/>
+                  <w:spacing w:val="-1"/>
+                  <w:lang w:eastAsia="zh-CN"/>
+                </w:rPr>
+                <m:t>exp⁡[</m:t>
+              </m:r>
+              <m:func>
+                <m:funcPr>
+                  <m:ctrlPr>
+                    <w:rPr>
+                      <w:rFonts w:ascii="Cambria Math" w:hAnsi="Cambria Math"/>
+                      <w:spacing w:val="-1"/>
+                      <w:lang w:eastAsia="zh-CN"/>
+                    </w:rPr>
+                  </m:ctrlPr>
+                </m:funcPr>
+                <m:fName>
+                  <m:r>
+                    <m:rPr>
+                      <m:sty m:val="p"/>
+                    </m:rPr>
+                    <w:rPr>
+                      <w:rFonts w:ascii="Cambria Math" w:hAnsi="Cambria Math"/>
+                      <w:spacing w:val="-1"/>
+                      <w:lang w:eastAsia="zh-CN"/>
+                    </w:rPr>
+                    <m:t>-</m:t>
+                  </m:r>
+                </m:fName>
+                <m:e>
+                  <m:d>
+                    <m:dPr>
+                      <m:ctrlPr>
+                        <w:rPr>
+                          <w:rFonts w:ascii="Cambria Math" w:hAnsi="Cambria Math"/>
+                          <w:i/>
+                          <w:spacing w:val="-1"/>
+                          <w:lang w:eastAsia="zh-CN"/>
+                        </w:rPr>
+                      </m:ctrlPr>
+                    </m:dPr>
+                    <m:e>
+                      <m:sSub>
+                        <m:sSubPr>
+                          <m:ctrlPr>
+                            <w:rPr>
+                              <w:rFonts w:ascii="Cambria Math" w:hAnsi="Cambria Math"/>
+                              <w:i/>
+                              <w:spacing w:val="-1"/>
+                              <w:lang w:eastAsia="zh-CN"/>
+                            </w:rPr>
+                          </m:ctrlPr>
+                        </m:sSubPr>
+                        <m:e>
+                          <m:r>
+                            <w:rPr>
+                              <w:rFonts w:ascii="Cambria Math" w:hAnsi="Cambria Math"/>
+                              <w:spacing w:val="-1"/>
+                              <w:lang w:eastAsia="zh-CN"/>
+                            </w:rPr>
+                            <m:t>β</m:t>
+                          </m:r>
+                        </m:e>
+                        <m:sub>
+                          <m:r>
+                            <w:rPr>
+                              <w:rFonts w:ascii="Cambria Math" w:hAnsi="Cambria Math"/>
+                              <w:spacing w:val="-1"/>
+                              <w:lang w:eastAsia="zh-CN"/>
+                            </w:rPr>
+                            <m:t>0</m:t>
+                          </m:r>
+                        </m:sub>
+                      </m:sSub>
+                      <m:r>
+                        <w:rPr>
+                          <w:rFonts w:ascii="Cambria Math" w:hAnsi="Cambria Math"/>
+                          <w:spacing w:val="-1"/>
+                          <w:lang w:eastAsia="zh-CN"/>
+                        </w:rPr>
+                        <m:t>+</m:t>
+                      </m:r>
+                      <m:nary>
+                        <m:naryPr>
+                          <m:chr m:val="∑"/>
+                          <m:limLoc m:val="subSup"/>
+                          <m:ctrlPr>
+                            <w:rPr>
+                              <w:rFonts w:ascii="Cambria Math" w:hAnsi="Cambria Math"/>
+                              <w:i/>
+                              <w:spacing w:val="-1"/>
+                              <w:lang w:eastAsia="zh-CN"/>
+                            </w:rPr>
+                          </m:ctrlPr>
+                        </m:naryPr>
+                        <m:sub>
+                          <m:r>
+                            <w:rPr>
+                              <w:rFonts w:ascii="Cambria Math" w:hAnsi="Cambria Math"/>
+                              <w:spacing w:val="-1"/>
+                              <w:lang w:eastAsia="zh-CN"/>
+                            </w:rPr>
+                            <m:t>i=1</m:t>
+                          </m:r>
+                        </m:sub>
+                        <m:sup>
+                          <m:r>
+                            <w:rPr>
+                              <w:rFonts w:ascii="Cambria Math" w:hAnsi="Cambria Math"/>
+                              <w:spacing w:val="-1"/>
+                              <w:lang w:eastAsia="zh-CN"/>
+                            </w:rPr>
+                            <m:t>n</m:t>
+                          </m:r>
+                        </m:sup>
+                        <m:e>
+                          <m:sSub>
+                            <m:sSubPr>
+                              <m:ctrlPr>
+                                <w:rPr>
+                                  <w:rFonts w:ascii="Cambria Math" w:hAnsi="Cambria Math"/>
+                                  <w:i/>
+                                  <w:spacing w:val="-1"/>
+                                  <w:lang w:eastAsia="zh-CN"/>
+                                </w:rPr>
+                              </m:ctrlPr>
+                            </m:sSubPr>
+                            <m:e>
+                              <m:r>
+                                <w:rPr>
+                                  <w:rFonts w:ascii="Cambria Math" w:hAnsi="Cambria Math"/>
+                                  <w:spacing w:val="-1"/>
+                                  <w:lang w:eastAsia="zh-CN"/>
+                                </w:rPr>
+                                <m:t>β</m:t>
+                              </m:r>
+                            </m:e>
+                            <m:sub>
+                              <m:r>
+                                <w:rPr>
+                                  <w:rFonts w:ascii="Cambria Math" w:hAnsi="Cambria Math"/>
+                                  <w:spacing w:val="-1"/>
+                                  <w:lang w:eastAsia="zh-CN"/>
+                                </w:rPr>
+                                <m:t>i</m:t>
+                              </m:r>
+                            </m:sub>
+                          </m:sSub>
+                        </m:e>
+                      </m:nary>
+                      <m:sSub>
+                        <m:sSubPr>
+                          <m:ctrlPr>
+                            <w:rPr>
+                              <w:rFonts w:ascii="Cambria Math" w:hAnsi="Cambria Math"/>
+                              <w:i/>
+                              <w:spacing w:val="-1"/>
+                              <w:lang w:eastAsia="zh-CN"/>
+                            </w:rPr>
+                          </m:ctrlPr>
+                        </m:sSubPr>
+                        <m:e>
+                          <m:r>
+                            <w:rPr>
+                              <w:rFonts w:ascii="Cambria Math" w:hAnsi="Cambria Math"/>
+                              <w:spacing w:val="-1"/>
+                              <w:lang w:eastAsia="zh-CN"/>
+                            </w:rPr>
+                            <m:t>x</m:t>
+                          </m:r>
+                        </m:e>
+                        <m:sub>
+                          <m:r>
+                            <w:rPr>
+                              <w:rFonts w:ascii="Cambria Math" w:hAnsi="Cambria Math"/>
+                              <w:spacing w:val="-1"/>
+                              <w:lang w:eastAsia="zh-CN"/>
+                            </w:rPr>
+                            <m:t>i</m:t>
+                          </m:r>
+                        </m:sub>
+                      </m:sSub>
+                    </m:e>
+                  </m:d>
+                </m:e>
+              </m:func>
+              <m:r>
+                <w:rPr>
+                  <w:rFonts w:ascii="Cambria Math" w:hAnsi="Cambria Math"/>
+                  <w:spacing w:val="-1"/>
+                  <w:lang w:eastAsia="zh-CN"/>
+                </w:rPr>
+                <m:t>]</m:t>
+              </m:r>
+            </m:den>
+          </m:f>
+        </m:oMath>
+      </m:oMathPara>
+    </w:p>
+    <w:p>
+      <w:pPr>
+        <w:ind w:leftChars="142" w:left="284" w:firstLineChars="142" w:firstLine="283"/>
+        <w:jc w:val="both"/>
+        <w:rPr>
+          <w:spacing w:val="-1"/>
+          <w:lang w:eastAsia="zh-CN"/>
+        </w:rPr>
+      </w:pPr>
+    </w:p>
+    <w:p>
+      <w:pPr>
+        <w:pStyle w:val="2"/>
+      </w:pPr>
+      <w:r>
+        <w:t xml:space="preserve">Performance </w:t>
+      </w:r>
+      <w:r>
+        <w:t>Evaluation</w:t>
+      </w:r>
+    </w:p>
+    <w:p>
+      <w:pPr>
+        <w:pStyle w:val="a3"/>
+        <w:rPr>
+          <w:rFonts w:eastAsiaTheme="minorEastAsia"/>
+        </w:rPr>
+      </w:pPr>
+      <w:r>
+        <w:rPr>
+          <w:rFonts w:eastAsiaTheme="minorEastAsia"/>
+        </w:rPr>
+        <w:t>To be continued</w:t>
+      </w:r>
+    </w:p>
+    <w:p>
+      <w:pPr>
+        <w:pStyle w:val="1"/>
+      </w:pPr>
+      <w:r>
+        <w:t>Proposed  Timeline</w:t>
+      </w:r>
+    </w:p>
+    <w:p>
+      <w:pPr>
+        <w:pStyle w:val="a3"/>
       </w:pPr>
       <w:r>
         <w:t>(To be continued)</w:t>
@@ -2970,8 +3547,6 @@
           <w:spacing w:val="-1"/>
         </w:rPr>
       </w:pPr>
-      <w:bookmarkStart w:id="0" w:name="_GoBack"/>
-      <w:bookmarkEnd w:id="0"/>
       <w:r>
         <w:t>Template Table</w:t>
       </w:r>
@@ -2987,7 +3562,7 @@
     </w:p>
     <w:tbl>
       <w:tblPr>
-        <w:tblStyle w:val="PlainTable4"/>
+        <w:tblStyle w:val="41"/>
         <w:tblW w:w="0" w:type="auto"/>
         <w:tblLook w:val="04A0" w:firstRow="1" w:lastRow="0" w:firstColumn="1" w:lastColumn="0" w:noHBand="0" w:noVBand="1"/>
       </w:tblPr>
@@ -3010,7 +3585,7 @@
           </w:tcPr>
           <w:p>
             <w:pPr>
-              <w:pStyle w:val="Heading3"/>
+              <w:pStyle w:val="3"/>
               <w:numPr>
                 <w:ilvl w:val="0"/>
                 <w:numId w:val="0"/>
@@ -3029,7 +3604,7 @@
           </w:tcPr>
           <w:p>
             <w:pPr>
-              <w:pStyle w:val="Heading3"/>
+              <w:pStyle w:val="3"/>
               <w:numPr>
                 <w:ilvl w:val="0"/>
                 <w:numId w:val="0"/>
@@ -3057,7 +3632,7 @@
           </w:tcPr>
           <w:p>
             <w:pPr>
-              <w:pStyle w:val="Heading3"/>
+              <w:pStyle w:val="3"/>
               <w:numPr>
                 <w:ilvl w:val="0"/>
                 <w:numId w:val="0"/>
@@ -3085,7 +3660,7 @@
           </w:tcPr>
           <w:p>
             <w:pPr>
-              <w:pStyle w:val="Heading3"/>
+              <w:pStyle w:val="3"/>
               <w:numPr>
                 <w:ilvl w:val="0"/>
                 <w:numId w:val="0"/>
@@ -3113,7 +3688,7 @@
           </w:tcPr>
           <w:p>
             <w:pPr>
-              <w:pStyle w:val="Heading3"/>
+              <w:pStyle w:val="3"/>
               <w:numPr>
                 <w:ilvl w:val="0"/>
                 <w:numId w:val="0"/>
@@ -3147,7 +3722,7 @@
           </w:tcPr>
           <w:p>
             <w:pPr>
-              <w:pStyle w:val="Heading3"/>
+              <w:pStyle w:val="3"/>
               <w:numPr>
                 <w:ilvl w:val="0"/>
                 <w:numId w:val="0"/>
@@ -3174,7 +3749,7 @@
           </w:tcPr>
           <w:p>
             <w:pPr>
-              <w:pStyle w:val="Heading3"/>
+              <w:pStyle w:val="3"/>
               <w:numPr>
                 <w:ilvl w:val="0"/>
                 <w:numId w:val="0"/>
@@ -3204,7 +3779,7 @@
           </w:tcPr>
           <w:p>
             <w:pPr>
-              <w:pStyle w:val="Heading3"/>
+              <w:pStyle w:val="3"/>
               <w:numPr>
                 <w:ilvl w:val="0"/>
                 <w:numId w:val="0"/>
@@ -3243,7 +3818,7 @@
           </w:tcPr>
           <w:p>
             <w:pPr>
-              <w:pStyle w:val="Heading3"/>
+              <w:pStyle w:val="3"/>
               <w:numPr>
                 <w:ilvl w:val="0"/>
                 <w:numId w:val="0"/>
@@ -3282,7 +3857,7 @@
           </w:tcPr>
           <w:p>
             <w:pPr>
-              <w:pStyle w:val="Heading3"/>
+              <w:pStyle w:val="3"/>
               <w:numPr>
                 <w:ilvl w:val="0"/>
                 <w:numId w:val="0"/>
@@ -3323,7 +3898,7 @@
           </w:tcPr>
           <w:p>
             <w:pPr>
-              <w:pStyle w:val="Heading3"/>
+              <w:pStyle w:val="3"/>
               <w:numPr>
                 <w:ilvl w:val="0"/>
                 <w:numId w:val="0"/>
@@ -3350,7 +3925,7 @@
           </w:tcPr>
           <w:p>
             <w:pPr>
-              <w:pStyle w:val="Heading3"/>
+              <w:pStyle w:val="3"/>
               <w:numPr>
                 <w:ilvl w:val="0"/>
                 <w:numId w:val="0"/>
@@ -3389,7 +3964,7 @@
           </w:tcPr>
           <w:p>
             <w:pPr>
-              <w:pStyle w:val="Heading3"/>
+              <w:pStyle w:val="3"/>
               <w:numPr>
                 <w:ilvl w:val="0"/>
                 <w:numId w:val="0"/>
@@ -3419,7 +3994,7 @@
           </w:tcPr>
           <w:p>
             <w:pPr>
-              <w:pStyle w:val="Heading3"/>
+              <w:pStyle w:val="3"/>
               <w:numPr>
                 <w:ilvl w:val="0"/>
                 <w:numId w:val="0"/>
@@ -3449,7 +4024,7 @@
           </w:tcPr>
           <w:p>
             <w:pPr>
-              <w:pStyle w:val="Heading3"/>
+              <w:pStyle w:val="3"/>
               <w:numPr>
                 <w:ilvl w:val="0"/>
                 <w:numId w:val="0"/>
@@ -3486,7 +4061,7 @@
           </w:tcPr>
           <w:p>
             <w:pPr>
-              <w:pStyle w:val="Heading3"/>
+              <w:pStyle w:val="3"/>
               <w:numPr>
                 <w:ilvl w:val="0"/>
                 <w:numId w:val="0"/>
@@ -3513,7 +4088,7 @@
           </w:tcPr>
           <w:p>
             <w:pPr>
-              <w:pStyle w:val="Heading3"/>
+              <w:pStyle w:val="3"/>
               <w:numPr>
                 <w:ilvl w:val="0"/>
                 <w:numId w:val="0"/>
@@ -3543,7 +4118,7 @@
           </w:tcPr>
           <w:p>
             <w:pPr>
-              <w:pStyle w:val="Heading3"/>
+              <w:pStyle w:val="3"/>
               <w:numPr>
                 <w:ilvl w:val="0"/>
                 <w:numId w:val="0"/>
@@ -3573,7 +4148,7 @@
           </w:tcPr>
           <w:p>
             <w:pPr>
-              <w:pStyle w:val="Heading3"/>
+              <w:pStyle w:val="3"/>
               <w:numPr>
                 <w:ilvl w:val="0"/>
                 <w:numId w:val="0"/>
@@ -3603,7 +4178,7 @@
           </w:tcPr>
           <w:p>
             <w:pPr>
-              <w:pStyle w:val="Heading3"/>
+              <w:pStyle w:val="3"/>
               <w:numPr>
                 <w:ilvl w:val="0"/>
                 <w:numId w:val="0"/>
@@ -3639,7 +4214,7 @@
           </w:tcPr>
           <w:p>
             <w:pPr>
-              <w:pStyle w:val="Heading3"/>
+              <w:pStyle w:val="3"/>
               <w:numPr>
                 <w:ilvl w:val="0"/>
                 <w:numId w:val="0"/>
@@ -3666,7 +4241,7 @@
           </w:tcPr>
           <w:p>
             <w:pPr>
-              <w:pStyle w:val="Heading3"/>
+              <w:pStyle w:val="3"/>
               <w:numPr>
                 <w:ilvl w:val="0"/>
                 <w:numId w:val="0"/>
@@ -3696,7 +4271,7 @@
           </w:tcPr>
           <w:p>
             <w:pPr>
-              <w:pStyle w:val="Heading3"/>
+              <w:pStyle w:val="3"/>
               <w:numPr>
                 <w:ilvl w:val="0"/>
                 <w:numId w:val="0"/>
@@ -3726,7 +4301,7 @@
           </w:tcPr>
           <w:p>
             <w:pPr>
-              <w:pStyle w:val="Heading3"/>
+              <w:pStyle w:val="3"/>
               <w:numPr>
                 <w:ilvl w:val="0"/>
                 <w:numId w:val="0"/>
@@ -3756,7 +4331,7 @@
           </w:tcPr>
           <w:p>
             <w:pPr>
-              <w:pStyle w:val="Heading3"/>
+              <w:pStyle w:val="3"/>
               <w:numPr>
                 <w:ilvl w:val="0"/>
                 <w:numId w:val="0"/>
@@ -3789,7 +4364,7 @@
     </w:p>
     <w:p>
       <w:pPr>
-        <w:pStyle w:val="Heading5"/>
+        <w:pStyle w:val="5"/>
         <w:rPr>
           <w:rFonts w:eastAsia="MS Mincho"/>
         </w:rPr>
@@ -3809,7 +4384,7 @@
     </w:p>
     <w:p>
       <w:pPr>
-        <w:pStyle w:val="BodyText"/>
+        <w:pStyle w:val="a3"/>
         <w:rPr>
           <w:lang w:eastAsia="zh-CN"/>
         </w:rPr>
@@ -3831,7 +4406,7 @@
     </w:p>
     <w:p>
       <w:pPr>
-        <w:pStyle w:val="Heading5"/>
+        <w:pStyle w:val="5"/>
         <w:rPr>
           <w:rFonts w:eastAsia="MS Mincho"/>
         </w:rPr>
@@ -3867,7 +4442,7 @@
       <w:hyperlink r:id="rId8" w:history="1">
         <w:r>
           <w:rPr>
-            <w:rStyle w:val="Hyperlink"/>
+            <w:rStyle w:val="a5"/>
             <w:rFonts w:eastAsia="MS Mincho"/>
           </w:rPr>
           <w:t>https://www.kaggle.com/c/jigsaw-toxic-comment-classification-challenge/data</w:t>
@@ -3934,8 +4509,8 @@
 </file>
 
 <file path=word/numbering.xml><?xml version="1.0" encoding="utf-8"?>
-<w:numbering xmlns:wpc="http://schemas.microsoft.com/office/word/2010/wordprocessingCanvas" xmlns:cx="http://schemas.microsoft.com/office/drawing/2014/chartex" xmlns:cx1="http://schemas.microsoft.com/office/drawing/2015/9/8/chartex" xmlns:cx2="http://schemas.microsoft.com/office/drawing/2015/10/21/chartex" xmlns:cx3="http://schemas.microsoft.com/office/drawing/2016/5/9/chartex" xmlns:cx4="http://schemas.microsoft.com/office/drawing/2016/5/10/chartex" xmlns:cx5="http://schemas.microsoft.com/office/drawing/2016/5/11/chartex" xmlns:cx6="http://schemas.microsoft.com/office/drawing/2016/5/12/chartex" xmlns:cx7="http://schemas.microsoft.com/office/drawing/2016/5/13/chartex" xmlns:cx8="http://schemas.microsoft.com/office/drawing/2016/5/14/chartex" xmlns:mc="http://schemas.openxmlformats.org/markup-compatibility/2006" xmlns:aink="http://schemas.microsoft.com/office/drawing/2016/ink" xmlns:am3d="http://schemas.microsoft.com/office/drawing/2017/model3d" xmlns:o="urn:schemas-microsoft-com:office:office" xmlns:r="http://schemas.openxmlformats.org/officeDocument/2006/relationships" xmlns:m="http://schemas.openxmlformats.org/officeDocument/2006/math" xmlns:v="urn:schemas-microsoft-com:vml" xmlns:wp14="http://schemas.microsoft.com/office/word/2010/wordprocessingDrawing" xmlns:wp="http://schemas.openxmlformats.org/drawingml/2006/wordprocessingDrawing" xmlns:w10="urn:schemas-microsoft-com:office:word" xmlns:w="http://schemas.openxmlformats.org/wordprocessingml/2006/main" xmlns:w14="http://schemas.microsoft.com/office/word/2010/wordml" xmlns:w15="http://schemas.microsoft.com/office/word/2012/wordml" xmlns:w16cid="http://schemas.microsoft.com/office/word/2016/wordml/cid" xmlns:w16se="http://schemas.microsoft.com/office/word/2015/wordml/symex" xmlns:wpg="http://schemas.microsoft.com/office/word/2010/wordprocessingGroup" xmlns:wpi="http://schemas.microsoft.com/office/word/2010/wordprocessingInk" xmlns:wne="http://schemas.microsoft.com/office/word/2006/wordml" xmlns:wps="http://schemas.microsoft.com/office/word/2010/wordprocessingShape" mc:Ignorable="w14 w15 w16se w16cid wp14">
-  <w:abstractNum w:abstractNumId="0" w15:restartNumberingAfterBreak="0">
+<w:numbering xmlns:wpc="http://schemas.microsoft.com/office/word/2010/wordprocessingCanvas" xmlns:mo="http://schemas.microsoft.com/office/mac/office/2008/main" xmlns:mc="http://schemas.openxmlformats.org/markup-compatibility/2006" xmlns:mv="urn:schemas-microsoft-com:mac:vml" xmlns:o="urn:schemas-microsoft-com:office:office" xmlns:r="http://schemas.openxmlformats.org/officeDocument/2006/relationships" xmlns:m="http://schemas.openxmlformats.org/officeDocument/2006/math" xmlns:v="urn:schemas-microsoft-com:vml" xmlns:wp14="http://schemas.microsoft.com/office/word/2010/wordprocessingDrawing" xmlns:wp="http://schemas.openxmlformats.org/drawingml/2006/wordprocessingDrawing" xmlns:w10="urn:schemas-microsoft-com:office:word" xmlns:w="http://schemas.openxmlformats.org/wordprocessingml/2006/main" xmlns:w14="http://schemas.microsoft.com/office/word/2010/wordml" xmlns:w15="http://schemas.microsoft.com/office/word/2012/wordml" xmlns:wpg="http://schemas.microsoft.com/office/word/2010/wordprocessingGroup" xmlns:wpi="http://schemas.microsoft.com/office/word/2010/wordprocessingInk" xmlns:wne="http://schemas.microsoft.com/office/word/2006/wordml" xmlns:wps="http://schemas.microsoft.com/office/word/2010/wordprocessingShape" mc:Ignorable="w14 w15 wp14">
+  <w:abstractNum w:abstractNumId="0">
     <w:nsid w:val="26FE1FCF"/>
     <w:multiLevelType w:val="hybridMultilevel"/>
     <w:tmpl w:val="33826962"/>
@@ -4096,7 +4671,7 @@
       </w:rPr>
     </w:lvl>
   </w:abstractNum>
-  <w:abstractNum w:abstractNumId="1" w15:restartNumberingAfterBreak="0">
+  <w:abstractNum w:abstractNumId="1">
     <w:nsid w:val="33947B45"/>
     <w:multiLevelType w:val="hybridMultilevel"/>
     <w:tmpl w:val="3ACE3E18"/>
@@ -4185,7 +4760,7 @@
       </w:pPr>
     </w:lvl>
   </w:abstractNum>
-  <w:abstractNum w:abstractNumId="2" w15:restartNumberingAfterBreak="0">
+  <w:abstractNum w:abstractNumId="2">
     <w:nsid w:val="37660336"/>
     <w:multiLevelType w:val="hybridMultilevel"/>
     <w:tmpl w:val="78D27160"/>
@@ -4326,14 +4901,14 @@
       </w:rPr>
     </w:lvl>
   </w:abstractNum>
-  <w:abstractNum w:abstractNumId="3" w15:restartNumberingAfterBreak="0">
+  <w:abstractNum w:abstractNumId="3">
     <w:nsid w:val="4189603E"/>
     <w:multiLevelType w:val="multilevel"/>
     <w:tmpl w:val="D4B4B71A"/>
     <w:lvl w:ilvl="0">
       <w:start w:val="1"/>
       <w:numFmt w:val="upperRoman"/>
-      <w:pStyle w:val="Heading1"/>
+      <w:pStyle w:val="1"/>
       <w:lvlText w:val="%1."/>
       <w:lvlJc w:val="center"/>
       <w:pPr>
@@ -4365,7 +4940,7 @@
     <w:lvl w:ilvl="1">
       <w:start w:val="1"/>
       <w:numFmt w:val="upperLetter"/>
-      <w:pStyle w:val="Heading2"/>
+      <w:pStyle w:val="2"/>
       <w:lvlText w:val="%2."/>
       <w:lvlJc w:val="left"/>
       <w:pPr>
@@ -4401,7 +4976,7 @@
     <w:lvl w:ilvl="2">
       <w:start w:val="1"/>
       <w:numFmt w:val="decimal"/>
-      <w:pStyle w:val="Heading3"/>
+      <w:pStyle w:val="3"/>
       <w:lvlText w:val="%3)"/>
       <w:lvlJc w:val="left"/>
       <w:pPr>
@@ -4437,7 +5012,7 @@
     <w:lvl w:ilvl="3">
       <w:start w:val="1"/>
       <w:numFmt w:val="lowerLetter"/>
-      <w:pStyle w:val="Heading4"/>
+      <w:pStyle w:val="4"/>
       <w:lvlText w:val="%4)"/>
       <w:lvlJc w:val="left"/>
       <w:pPr>
@@ -4533,7 +5108,7 @@
       </w:rPr>
     </w:lvl>
   </w:abstractNum>
-  <w:abstractNum w:abstractNumId="4" w15:restartNumberingAfterBreak="0">
+  <w:abstractNum w:abstractNumId="4">
     <w:nsid w:val="52CA544A"/>
     <w:multiLevelType w:val="singleLevel"/>
     <w:tmpl w:val="987C499A"/>
@@ -4560,7 +5135,7 @@
       </w:rPr>
     </w:lvl>
   </w:abstractNum>
-  <w:abstractNum w:abstractNumId="5" w15:restartNumberingAfterBreak="0">
+  <w:abstractNum w:abstractNumId="5">
     <w:nsid w:val="697A4D61"/>
     <w:multiLevelType w:val="hybridMultilevel"/>
     <w:tmpl w:val="A184B432"/>
@@ -4673,7 +5248,7 @@
       </w:rPr>
     </w:lvl>
   </w:abstractNum>
-  <w:abstractNum w:abstractNumId="6" w15:restartNumberingAfterBreak="0">
+  <w:abstractNum w:abstractNumId="6">
     <w:nsid w:val="6C402C58"/>
     <w:multiLevelType w:val="hybridMultilevel"/>
     <w:tmpl w:val="3C0611EA"/>
@@ -4818,7 +5393,7 @@
       </w:rPr>
     </w:lvl>
   </w:abstractNum>
-  <w:abstractNum w:abstractNumId="7" w15:restartNumberingAfterBreak="0">
+  <w:abstractNum w:abstractNumId="7">
     <w:nsid w:val="6CD32DA8"/>
     <w:multiLevelType w:val="singleLevel"/>
     <w:tmpl w:val="166470C2"/>
@@ -4844,7 +5419,7 @@
       </w:rPr>
     </w:lvl>
   </w:abstractNum>
-  <w:abstractNum w:abstractNumId="8" w15:restartNumberingAfterBreak="0">
+  <w:abstractNum w:abstractNumId="8">
     <w:nsid w:val="7CD255F0"/>
     <w:multiLevelType w:val="hybridMultilevel"/>
     <w:tmpl w:val="1BBC66D6"/>
@@ -4955,7 +5530,7 @@
       </w:pPr>
     </w:lvl>
   </w:abstractNum>
-  <w:abstractNum w:abstractNumId="9" w15:restartNumberingAfterBreak="0">
+  <w:abstractNum w:abstractNumId="9">
     <w:nsid w:val="7F2A558B"/>
     <w:multiLevelType w:val="hybridMultilevel"/>
     <w:tmpl w:val="D5522C1E"/>
@@ -5123,7 +5698,7 @@
 </file>
 
 <file path=word/styles.xml><?xml version="1.0" encoding="utf-8"?>
-<w:styles xmlns:mc="http://schemas.openxmlformats.org/markup-compatibility/2006" xmlns:r="http://schemas.openxmlformats.org/officeDocument/2006/relationships" xmlns:w="http://schemas.openxmlformats.org/wordprocessingml/2006/main" xmlns:w14="http://schemas.microsoft.com/office/word/2010/wordml" xmlns:w15="http://schemas.microsoft.com/office/word/2012/wordml" xmlns:w16cid="http://schemas.microsoft.com/office/word/2016/wordml/cid" xmlns:w16se="http://schemas.microsoft.com/office/word/2015/wordml/symex" mc:Ignorable="w14 w15 w16se w16cid">
+<w:styles xmlns:mc="http://schemas.openxmlformats.org/markup-compatibility/2006" xmlns:r="http://schemas.openxmlformats.org/officeDocument/2006/relationships" xmlns:w="http://schemas.openxmlformats.org/wordprocessingml/2006/main" xmlns:w14="http://schemas.microsoft.com/office/word/2010/wordml" xmlns:w15="http://schemas.microsoft.com/office/word/2012/wordml" mc:Ignorable="w14 w15">
   <w:docDefaults>
     <w:rPrDefault>
       <w:rPr>
@@ -5133,7 +5708,7 @@
     </w:rPrDefault>
     <w:pPrDefault/>
   </w:docDefaults>
-  <w:latentStyles w:defLockedState="0" w:defUIPriority="99" w:defSemiHidden="0" w:defUnhideWhenUsed="0" w:defQFormat="0" w:count="375">
+  <w:latentStyles w:defLockedState="0" w:defUIPriority="99" w:defSemiHidden="0" w:defUnhideWhenUsed="0" w:defQFormat="0" w:count="382">
     <w:lsdException w:name="Normal" w:uiPriority="0" w:qFormat="1"/>
     <w:lsdException w:name="heading 1" w:qFormat="1"/>
     <w:lsdException w:name="heading 2" w:qFormat="1"/>
@@ -5508,7 +6083,7 @@
     <w:lsdException w:name="Mention" w:semiHidden="1" w:unhideWhenUsed="1"/>
     <w:lsdException w:name="Smart Hyperlink" w:semiHidden="1" w:unhideWhenUsed="1"/>
   </w:latentStyles>
-  <w:style w:type="paragraph" w:default="1" w:styleId="Normal">
+  <w:style w:type="paragraph" w:default="1" w:styleId="a">
     <w:name w:val="Normal"/>
     <w:qFormat/>
     <w:rsid w:val="005B535B"/>
@@ -5520,11 +6095,11 @@
       <w:lang w:eastAsia="en-US"/>
     </w:rPr>
   </w:style>
-  <w:style w:type="paragraph" w:styleId="Heading1">
+  <w:style w:type="paragraph" w:styleId="1">
     <w:name w:val="heading 1"/>
-    <w:basedOn w:val="Normal"/>
-    <w:next w:val="Normal"/>
-    <w:link w:val="Heading1Char"/>
+    <w:basedOn w:val="a"/>
+    <w:next w:val="a"/>
+    <w:link w:val="10"/>
     <w:uiPriority w:val="99"/>
     <w:qFormat/>
     <w:rsid w:val="00CB1404"/>
@@ -5546,11 +6121,11 @@
       <w:noProof/>
     </w:rPr>
   </w:style>
-  <w:style w:type="paragraph" w:styleId="Heading2">
+  <w:style w:type="paragraph" w:styleId="2">
     <w:name w:val="heading 2"/>
-    <w:basedOn w:val="Normal"/>
-    <w:next w:val="Normal"/>
-    <w:link w:val="Heading2Char"/>
+    <w:basedOn w:val="a"/>
+    <w:next w:val="a"/>
+    <w:link w:val="20"/>
     <w:uiPriority w:val="99"/>
     <w:qFormat/>
     <w:rsid w:val="00EF3A1A"/>
@@ -5572,11 +6147,11 @@
       <w:noProof/>
     </w:rPr>
   </w:style>
-  <w:style w:type="paragraph" w:styleId="Heading3">
+  <w:style w:type="paragraph" w:styleId="3">
     <w:name w:val="heading 3"/>
-    <w:basedOn w:val="Normal"/>
-    <w:next w:val="Normal"/>
-    <w:link w:val="Heading3Char"/>
+    <w:basedOn w:val="a"/>
+    <w:next w:val="a"/>
+    <w:link w:val="30"/>
     <w:uiPriority w:val="99"/>
     <w:qFormat/>
     <w:rsid w:val="004059FE"/>
@@ -5596,11 +6171,11 @@
       <w:noProof/>
     </w:rPr>
   </w:style>
-  <w:style w:type="paragraph" w:styleId="Heading4">
+  <w:style w:type="paragraph" w:styleId="4">
     <w:name w:val="heading 4"/>
-    <w:basedOn w:val="Normal"/>
-    <w:next w:val="Normal"/>
-    <w:link w:val="Heading4Char"/>
+    <w:basedOn w:val="a"/>
+    <w:next w:val="a"/>
+    <w:link w:val="40"/>
     <w:uiPriority w:val="99"/>
     <w:qFormat/>
     <w:rsid w:val="004059FE"/>
@@ -5623,11 +6198,11 @@
       <w:noProof/>
     </w:rPr>
   </w:style>
-  <w:style w:type="paragraph" w:styleId="Heading5">
+  <w:style w:type="paragraph" w:styleId="5">
     <w:name w:val="heading 5"/>
-    <w:basedOn w:val="Normal"/>
-    <w:next w:val="Normal"/>
-    <w:link w:val="Heading5Char"/>
+    <w:basedOn w:val="a"/>
+    <w:next w:val="a"/>
+    <w:link w:val="50"/>
     <w:uiPriority w:val="99"/>
     <w:qFormat/>
     <w:pPr>
@@ -5642,13 +6217,13 @@
       <w:noProof/>
     </w:rPr>
   </w:style>
-  <w:style w:type="character" w:default="1" w:styleId="DefaultParagraphFont">
+  <w:style w:type="character" w:default="1" w:styleId="a0">
     <w:name w:val="Default Paragraph Font"/>
     <w:uiPriority w:val="1"/>
     <w:semiHidden/>
     <w:unhideWhenUsed/>
   </w:style>
-  <w:style w:type="table" w:default="1" w:styleId="TableNormal">
+  <w:style w:type="table" w:default="1" w:styleId="a1">
     <w:name w:val="Normal Table"/>
     <w:uiPriority w:val="99"/>
     <w:semiHidden/>
@@ -5663,15 +6238,15 @@
       </w:tblCellMar>
     </w:tblPr>
   </w:style>
-  <w:style w:type="numbering" w:default="1" w:styleId="NoList">
+  <w:style w:type="numbering" w:default="1" w:styleId="a2">
     <w:name w:val="No List"/>
     <w:uiPriority w:val="99"/>
     <w:semiHidden/>
     <w:unhideWhenUsed/>
   </w:style>
-  <w:style w:type="character" w:customStyle="1" w:styleId="Heading1Char">
-    <w:name w:val="Heading 1 Char"/>
-    <w:link w:val="Heading1"/>
+  <w:style w:type="character" w:customStyle="1" w:styleId="10">
+    <w:name w:val="标题 1字符"/>
+    <w:link w:val="1"/>
     <w:uiPriority w:val="99"/>
     <w:locked/>
     <w:rsid w:val="00CB1404"/>
@@ -5682,9 +6257,9 @@
       <w:lang w:eastAsia="en-US"/>
     </w:rPr>
   </w:style>
-  <w:style w:type="character" w:customStyle="1" w:styleId="Heading2Char">
-    <w:name w:val="Heading 2 Char"/>
-    <w:link w:val="Heading2"/>
+  <w:style w:type="character" w:customStyle="1" w:styleId="20">
+    <w:name w:val="标题 2字符"/>
+    <w:link w:val="2"/>
     <w:uiPriority w:val="99"/>
     <w:locked/>
     <w:rsid w:val="00EF3A1A"/>
@@ -5696,9 +6271,9 @@
       <w:lang w:eastAsia="en-US"/>
     </w:rPr>
   </w:style>
-  <w:style w:type="character" w:customStyle="1" w:styleId="Heading3Char">
-    <w:name w:val="Heading 3 Char"/>
-    <w:link w:val="Heading3"/>
+  <w:style w:type="character" w:customStyle="1" w:styleId="30">
+    <w:name w:val="标题 3字符"/>
+    <w:link w:val="3"/>
     <w:uiPriority w:val="99"/>
     <w:locked/>
     <w:rsid w:val="004059FE"/>
@@ -5710,9 +6285,9 @@
       <w:lang w:eastAsia="en-US"/>
     </w:rPr>
   </w:style>
-  <w:style w:type="character" w:customStyle="1" w:styleId="Heading4Char">
-    <w:name w:val="Heading 4 Char"/>
-    <w:link w:val="Heading4"/>
+  <w:style w:type="character" w:customStyle="1" w:styleId="40">
+    <w:name w:val="标题 4字符"/>
+    <w:link w:val="4"/>
     <w:uiPriority w:val="99"/>
     <w:locked/>
     <w:rsid w:val="004059FE"/>
@@ -5724,9 +6299,9 @@
       <w:lang w:eastAsia="en-US"/>
     </w:rPr>
   </w:style>
-  <w:style w:type="character" w:customStyle="1" w:styleId="Heading5Char">
-    <w:name w:val="Heading 5 Char"/>
-    <w:link w:val="Heading5"/>
+  <w:style w:type="character" w:customStyle="1" w:styleId="50">
+    <w:name w:val="标题 5字符"/>
+    <w:link w:val="5"/>
     <w:uiPriority w:val="9"/>
     <w:semiHidden/>
     <w:locked/>
@@ -5784,10 +6359,10 @@
       <w:lang w:eastAsia="en-US"/>
     </w:rPr>
   </w:style>
-  <w:style w:type="paragraph" w:styleId="BodyText">
+  <w:style w:type="paragraph" w:styleId="a3">
     <w:name w:val="Body Text"/>
-    <w:basedOn w:val="Normal"/>
-    <w:link w:val="BodyTextChar"/>
+    <w:basedOn w:val="a"/>
+    <w:link w:val="a4"/>
     <w:uiPriority w:val="99"/>
     <w:rsid w:val="00753F7B"/>
     <w:pPr>
@@ -5803,9 +6378,9 @@
       <w:spacing w:val="-1"/>
     </w:rPr>
   </w:style>
-  <w:style w:type="character" w:customStyle="1" w:styleId="BodyTextChar">
-    <w:name w:val="Body Text Char"/>
-    <w:link w:val="BodyText"/>
+  <w:style w:type="character" w:customStyle="1" w:styleId="a4">
+    <w:name w:val="正文文本字符"/>
+    <w:link w:val="a3"/>
     <w:uiPriority w:val="99"/>
     <w:locked/>
     <w:rsid w:val="00753F7B"/>
@@ -5817,7 +6392,7 @@
   </w:style>
   <w:style w:type="paragraph" w:customStyle="1" w:styleId="bulletlist">
     <w:name w:val="bullet list"/>
-    <w:basedOn w:val="BodyText"/>
+    <w:basedOn w:val="a3"/>
     <w:rsid w:val="008054BC"/>
     <w:pPr>
       <w:numPr>
@@ -5827,7 +6402,7 @@
   </w:style>
   <w:style w:type="paragraph" w:customStyle="1" w:styleId="equation">
     <w:name w:val="equation"/>
-    <w:basedOn w:val="Normal"/>
+    <w:basedOn w:val="a"/>
     <w:uiPriority w:val="99"/>
     <w:rsid w:val="00127EDD"/>
     <w:pPr>
@@ -5971,7 +6546,7 @@
   </w:style>
   <w:style w:type="paragraph" w:customStyle="1" w:styleId="tablecolhead">
     <w:name w:val="table col head"/>
-    <w:basedOn w:val="Normal"/>
+    <w:basedOn w:val="a"/>
     <w:uiPriority w:val="99"/>
     <w:rPr>
       <w:b/>
@@ -6046,9 +6621,9 @@
       <w:lang w:eastAsia="en-US"/>
     </w:rPr>
   </w:style>
-  <w:style w:type="character" w:styleId="Hyperlink">
+  <w:style w:type="character" w:styleId="a5">
     <w:name w:val="Hyperlink"/>
-    <w:basedOn w:val="DefaultParagraphFont"/>
+    <w:basedOn w:val="a0"/>
     <w:uiPriority w:val="99"/>
     <w:unhideWhenUsed/>
     <w:rsid w:val="00C22266"/>
@@ -6057,9 +6632,9 @@
       <w:u w:val="single"/>
     </w:rPr>
   </w:style>
-  <w:style w:type="character" w:styleId="FollowedHyperlink">
+  <w:style w:type="character" w:styleId="a6">
     <w:name w:val="FollowedHyperlink"/>
-    <w:basedOn w:val="DefaultParagraphFont"/>
+    <w:basedOn w:val="a0"/>
     <w:uiPriority w:val="99"/>
     <w:semiHidden/>
     <w:unhideWhenUsed/>
@@ -6069,9 +6644,9 @@
       <w:u w:val="single"/>
     </w:rPr>
   </w:style>
-  <w:style w:type="character" w:styleId="PlaceholderText">
+  <w:style w:type="character" w:styleId="a7">
     <w:name w:val="Placeholder Text"/>
-    <w:basedOn w:val="DefaultParagraphFont"/>
+    <w:basedOn w:val="a0"/>
     <w:uiPriority w:val="99"/>
     <w:semiHidden/>
     <w:rsid w:val="002C5D20"/>
@@ -6079,12 +6654,13 @@
       <w:color w:val="808080"/>
     </w:rPr>
   </w:style>
-  <w:style w:type="table" w:styleId="TableGrid">
+  <w:style w:type="table" w:styleId="a8">
     <w:name w:val="Table Grid"/>
-    <w:basedOn w:val="TableNormal"/>
+    <w:basedOn w:val="a1"/>
     <w:uiPriority w:val="59"/>
     <w:rsid w:val="00256270"/>
     <w:tblPr>
+      <w:tblInd w:w="0" w:type="dxa"/>
       <w:tblBorders>
         <w:top w:val="single" w:sz="4" w:space="0" w:color="auto"/>
         <w:left w:val="single" w:sz="4" w:space="0" w:color="auto"/>
@@ -6093,16 +6669,29 @@
         <w:insideH w:val="single" w:sz="4" w:space="0" w:color="auto"/>
         <w:insideV w:val="single" w:sz="4" w:space="0" w:color="auto"/>
       </w:tblBorders>
+      <w:tblCellMar>
+        <w:top w:w="0" w:type="dxa"/>
+        <w:left w:w="108" w:type="dxa"/>
+        <w:bottom w:w="0" w:type="dxa"/>
+        <w:right w:w="108" w:type="dxa"/>
+      </w:tblCellMar>
     </w:tblPr>
   </w:style>
-  <w:style w:type="table" w:styleId="PlainTable3">
+  <w:style w:type="table" w:styleId="31">
     <w:name w:val="Plain Table 3"/>
-    <w:basedOn w:val="TableNormal"/>
+    <w:basedOn w:val="a1"/>
     <w:uiPriority w:val="43"/>
     <w:rsid w:val="00256270"/>
     <w:tblPr>
       <w:tblStyleRowBandSize w:val="1"/>
       <w:tblStyleColBandSize w:val="1"/>
+      <w:tblInd w:w="0" w:type="dxa"/>
+      <w:tblCellMar>
+        <w:top w:w="0" w:type="dxa"/>
+        <w:left w:w="108" w:type="dxa"/>
+        <w:bottom w:w="0" w:type="dxa"/>
+        <w:right w:w="108" w:type="dxa"/>
+      </w:tblCellMar>
     </w:tblPr>
     <w:tblStylePr w:type="firstRow">
       <w:rPr>
@@ -6185,14 +6774,21 @@
       </w:tcPr>
     </w:tblStylePr>
   </w:style>
-  <w:style w:type="table" w:styleId="PlainTable4">
+  <w:style w:type="table" w:styleId="41">
     <w:name w:val="Plain Table 4"/>
-    <w:basedOn w:val="TableNormal"/>
+    <w:basedOn w:val="a1"/>
     <w:uiPriority w:val="44"/>
     <w:rsid w:val="00256270"/>
     <w:tblPr>
       <w:tblStyleRowBandSize w:val="1"/>
       <w:tblStyleColBandSize w:val="1"/>
+      <w:tblInd w:w="0" w:type="dxa"/>
+      <w:tblCellMar>
+        <w:top w:w="0" w:type="dxa"/>
+        <w:left w:w="108" w:type="dxa"/>
+        <w:bottom w:w="0" w:type="dxa"/>
+        <w:right w:w="108" w:type="dxa"/>
+      </w:tblCellMar>
     </w:tblPr>
     <w:tblStylePr w:type="firstRow">
       <w:rPr>
@@ -6231,9 +6827,9 @@
       </w:tcPr>
     </w:tblStylePr>
   </w:style>
-  <w:style w:type="character" w:styleId="UnresolvedMention">
+  <w:style w:type="character" w:customStyle="1" w:styleId="UnresolvedMention">
     <w:name w:val="Unresolved Mention"/>
-    <w:basedOn w:val="DefaultParagraphFont"/>
+    <w:basedOn w:val="a0"/>
     <w:uiPriority w:val="99"/>
     <w:rsid w:val="00DD4204"/>
     <w:rPr>
@@ -6241,9 +6837,9 @@
       <w:shd w:val="clear" w:color="auto" w:fill="E6E6E6"/>
     </w:rPr>
   </w:style>
-  <w:style w:type="paragraph" w:styleId="ListParagraph">
+  <w:style w:type="paragraph" w:styleId="a9">
     <w:name w:val="List Paragraph"/>
-    <w:basedOn w:val="Normal"/>
+    <w:basedOn w:val="a"/>
     <w:uiPriority w:val="34"/>
     <w:qFormat/>
     <w:rsid w:val="006F6850"/>
@@ -6521,7 +7117,7 @@
 </file>
 
 <file path=customXml/itemProps1.xml><?xml version="1.0" encoding="utf-8"?>
-<ds:datastoreItem xmlns:ds="http://schemas.openxmlformats.org/officeDocument/2006/customXml" ds:itemID="{DD21D067-FE6D-424D-8C0F-ED1C8B00E4F7}">
+<ds:datastoreItem xmlns:ds="http://schemas.openxmlformats.org/officeDocument/2006/customXml" ds:itemID="{01864190-C75B-8741-80E2-01E09DA93C7E}">
   <ds:schemaRefs>
     <ds:schemaRef ds:uri="http://schemas.openxmlformats.org/officeDocument/2006/bibliography"/>
   </ds:schemaRefs>

</xml_diff>

<commit_message>
Add performance evaluation and timeline.
</commit_message>
<xml_diff>
--- a/ProjectProposal.docx
+++ b/ProjectProposal.docx
@@ -2774,29 +2774,6 @@
     </w:p>
     <w:p>
       <w:pPr>
-        <w:pStyle w:val="a3"/>
-        <w:rPr>
-          <w:rFonts w:eastAsiaTheme="minorEastAsia"/>
-          <w:lang w:eastAsia="zh-CN"/>
-        </w:rPr>
-      </w:pPr>
-      <w:r>
-        <w:rPr>
-          <w:rFonts w:eastAsiaTheme="minorEastAsia"/>
-          <w:lang w:eastAsia="zh-CN"/>
-        </w:rPr>
-        <w:t>(To be continued)</w:t>
-      </w:r>
-      <w:r>
-        <w:rPr>
-          <w:rFonts w:eastAsiaTheme="minorEastAsia" w:hint="eastAsia"/>
-          <w:lang w:eastAsia="zh-CN"/>
-        </w:rPr>
-        <w:t>.</w:t>
-      </w:r>
-    </w:p>
-    <w:p>
-      <w:pPr>
         <w:pStyle w:val="3"/>
       </w:pPr>
       <w:r>
@@ -2853,78 +2830,35 @@
       <w:r>
         <w:t>token frequencies for a given document is used to train classifier model.</w:t>
       </w:r>
-      <w:bookmarkStart w:id="0" w:name="_GoBack"/>
-      <w:bookmarkEnd w:id="0"/>
-    </w:p>
-    <w:p>
-      <w:pPr>
-        <w:pStyle w:val="3"/>
-      </w:pPr>
-      <w:r>
-        <w:t>T</w:t>
-      </w:r>
-      <w:r>
-        <w:t>f</w:t>
-      </w:r>
-      <w:r>
-        <w:t>-</w:t>
-      </w:r>
-      <w:r>
-        <w:t>idf</w:t>
-      </w:r>
-      <w:r>
-        <w:t xml:space="preserve"> Vectorization</w:t>
-      </w:r>
     </w:p>
     <w:p>
       <w:pPr>
         <w:ind w:leftChars="142" w:left="284" w:firstLineChars="141" w:firstLine="282"/>
         <w:jc w:val="both"/>
         <w:rPr>
-          <w:lang w:eastAsia="zh-CN"/>
-        </w:rPr>
-      </w:pPr>
-      <w:r>
-        <w:t>Tf-idf (term frequency-inverse document frequency), is a numerical statistic that is intended to reflect how important a word is to a document in a collection or corpus. The tf-idf weight is often used in information retrieval and t</w:t>
-      </w:r>
-      <w:r>
-        <w:t xml:space="preserve">ext mining. </w:t>
-      </w:r>
-      <w:r>
-        <w:t xml:space="preserve">The importance of a word is related with the appearance and the frequency </w:t>
-      </w:r>
-      <w:r>
-        <w:t>in the document</w:t>
-      </w:r>
-      <w:r>
-        <w:t>.</w:t>
-      </w:r>
-      <w:r>
-        <w:rPr>
           <w:rFonts w:hint="eastAsia"/>
           <w:lang w:eastAsia="zh-CN"/>
         </w:rPr>
-        <w:t xml:space="preserve"> </w:t>
-      </w:r>
-      <w:r>
-        <w:rPr>
-          <w:rFonts w:hint="eastAsia"/>
-          <w:lang w:eastAsia="zh-CN"/>
-        </w:rPr>
-        <w:t>Tf</w:t>
-      </w:r>
-      <w:r>
-        <w:rPr>
-          <w:lang w:eastAsia="zh-CN"/>
-        </w:rPr>
-        <w:t xml:space="preserve">-idf is often used by </w:t>
-      </w:r>
-      <w:r>
-        <w:rPr>
-          <w:lang w:eastAsia="zh-CN"/>
-        </w:rPr>
-        <w:lastRenderedPageBreak/>
-        <w:t>searching engines in scoring and ranking a document’s relevance given a user query.</w:t>
+      </w:pPr>
+    </w:p>
+    <w:p>
+      <w:pPr>
+        <w:pStyle w:val="3"/>
+      </w:pPr>
+      <w:r>
+        <w:t>T</w:t>
+      </w:r>
+      <w:r>
+        <w:t>f</w:t>
+      </w:r>
+      <w:r>
+        <w:t>-</w:t>
+      </w:r>
+      <w:r>
+        <w:t>idf</w:t>
+      </w:r>
+      <w:r>
+        <w:t xml:space="preserve"> Vectorization</w:t>
       </w:r>
     </w:p>
     <w:p>
@@ -2935,11 +2869,115 @@
           <w:lang w:eastAsia="zh-CN"/>
         </w:rPr>
       </w:pPr>
-      <w:r>
-        <w:rPr>
-          <w:lang w:eastAsia="zh-CN"/>
-        </w:rPr>
-        <w:t>The tf-idf weight contains two parts, the normalized term frequency and the inverse document frequency</w:t>
+      <w:proofErr w:type="spellStart"/>
+      <w:r>
+        <w:t>Tf-idf</w:t>
+      </w:r>
+      <w:proofErr w:type="spellEnd"/>
+      <w:r>
+        <w:t xml:space="preserve"> (term frequency-inverse document frequency)</w:t>
+      </w:r>
+      <w:r>
+        <w:t xml:space="preserve"> [4]</w:t>
+      </w:r>
+      <w:r>
+        <w:t xml:space="preserve">, is a numerical statistic that is intended to reflect how important a word is to a document in a collection or corpus. The </w:t>
+      </w:r>
+      <w:proofErr w:type="spellStart"/>
+      <w:r>
+        <w:t>tf-idf</w:t>
+      </w:r>
+      <w:proofErr w:type="spellEnd"/>
+      <w:r>
+        <w:t xml:space="preserve"> weight is often used in information retrieval and t</w:t>
+      </w:r>
+      <w:r>
+        <w:t xml:space="preserve">ext mining. </w:t>
+      </w:r>
+      <w:r>
+        <w:t xml:space="preserve">The importance of a word is related with the appearance and the frequency </w:t>
+      </w:r>
+      <w:r>
+        <w:t>in the document</w:t>
+      </w:r>
+      <w:r>
+        <w:t>.</w:t>
+      </w:r>
+      <w:r>
+        <w:rPr>
+          <w:rFonts w:hint="eastAsia"/>
+          <w:lang w:eastAsia="zh-CN"/>
+        </w:rPr>
+        <w:t xml:space="preserve"> </w:t>
+      </w:r>
+      <w:proofErr w:type="spellStart"/>
+      <w:r>
+        <w:rPr>
+          <w:rFonts w:hint="eastAsia"/>
+          <w:lang w:eastAsia="zh-CN"/>
+        </w:rPr>
+        <w:t>Tf</w:t>
+      </w:r>
+      <w:r>
+        <w:rPr>
+          <w:lang w:eastAsia="zh-CN"/>
+        </w:rPr>
+        <w:t>-idf</w:t>
+      </w:r>
+      <w:proofErr w:type="spellEnd"/>
+      <w:r>
+        <w:rPr>
+          <w:lang w:eastAsia="zh-CN"/>
+        </w:rPr>
+        <w:t xml:space="preserve"> is </w:t>
+      </w:r>
+      <w:r>
+        <w:rPr>
+          <w:lang w:eastAsia="zh-CN"/>
+        </w:rPr>
+        <w:lastRenderedPageBreak/>
+        <w:t>often used by searching engines in scoring and ranking a document’s relevance given a user query</w:t>
+      </w:r>
+      <w:r>
+        <w:rPr>
+          <w:lang w:eastAsia="zh-CN"/>
+        </w:rPr>
+        <w:t xml:space="preserve"> [5]</w:t>
+      </w:r>
+      <w:r>
+        <w:rPr>
+          <w:lang w:eastAsia="zh-CN"/>
+        </w:rPr>
+        <w:t>.</w:t>
+      </w:r>
+    </w:p>
+    <w:p>
+      <w:pPr>
+        <w:ind w:leftChars="142" w:left="284" w:firstLineChars="141" w:firstLine="282"/>
+        <w:jc w:val="both"/>
+        <w:rPr>
+          <w:lang w:eastAsia="zh-CN"/>
+        </w:rPr>
+      </w:pPr>
+      <w:r>
+        <w:rPr>
+          <w:lang w:eastAsia="zh-CN"/>
+        </w:rPr>
+        <w:t xml:space="preserve">The </w:t>
+      </w:r>
+      <w:proofErr w:type="spellStart"/>
+      <w:r>
+        <w:rPr>
+          <w:lang w:eastAsia="zh-CN"/>
+        </w:rPr>
+        <w:t>tf-idf</w:t>
+      </w:r>
+      <w:proofErr w:type="spellEnd"/>
+      <w:r>
+        <w:rPr>
+          <w:lang w:eastAsia="zh-CN"/>
+        </w:rPr>
+        <w:t xml:space="preserve"> weight contains two parts, the normalized term frequency and the inverse document frequency</w:t>
       </w:r>
       <w:r>
         <w:rPr>
@@ -3271,20 +3309,6 @@
     </w:p>
     <w:p>
       <w:pPr>
-        <w:pStyle w:val="a3"/>
-        <w:rPr>
-          <w:rFonts w:eastAsiaTheme="minorEastAsia"/>
-        </w:rPr>
-      </w:pPr>
-      <w:r>
-        <w:rPr>
-          <w:rFonts w:eastAsiaTheme="minorEastAsia"/>
-        </w:rPr>
-        <w:t>(To be continued)</w:t>
-      </w:r>
-    </w:p>
-    <w:p>
-      <w:pPr>
         <w:pStyle w:val="3"/>
       </w:pPr>
       <w:r>
@@ -3308,12 +3332,46 @@
           <w:lang w:eastAsia="zh-CN"/>
         </w:rPr>
       </w:pPr>
+      <w:proofErr w:type="spellStart"/>
+      <w:proofErr w:type="gramStart"/>
       <w:r>
         <w:rPr>
           <w:spacing w:val="-1"/>
           <w:lang w:eastAsia="zh-CN"/>
         </w:rPr>
-        <w:t xml:space="preserve">XGBoost(Extreme Gradient Boosting), is an optimized distributed gradient boosting library. It provides a parallel tree boosting framework, using gradient boosting to speed up machine learning algorithms. We plan to use logistic regression classifier in XGBoost. </w:t>
+        <w:t>XGBoost</w:t>
+      </w:r>
+      <w:proofErr w:type="spellEnd"/>
+      <w:r>
+        <w:rPr>
+          <w:spacing w:val="-1"/>
+          <w:lang w:eastAsia="zh-CN"/>
+        </w:rPr>
+        <w:t>(</w:t>
+      </w:r>
+      <w:proofErr w:type="gramEnd"/>
+      <w:r>
+        <w:rPr>
+          <w:spacing w:val="-1"/>
+          <w:lang w:eastAsia="zh-CN"/>
+        </w:rPr>
+        <w:t xml:space="preserve">Extreme Gradient Boosting), is an optimized distributed gradient boosting library. It provides a parallel tree boosting framework, using gradient boosting to speed up machine learning algorithms. We plan to use logistic regression classifier in </w:t>
+      </w:r>
+      <w:proofErr w:type="spellStart"/>
+      <w:r>
+        <w:rPr>
+          <w:spacing w:val="-1"/>
+          <w:lang w:eastAsia="zh-CN"/>
+        </w:rPr>
+        <w:t>XGBoost</w:t>
+      </w:r>
+      <w:proofErr w:type="spellEnd"/>
+      <w:r>
+        <w:rPr>
+          <w:spacing w:val="-1"/>
+          <w:lang w:eastAsia="zh-CN"/>
+        </w:rPr>
+        <w:t xml:space="preserve">. </w:t>
       </w:r>
     </w:p>
     <w:p>
@@ -3955,15 +4013,422 @@
     <w:p>
       <w:pPr>
         <w:pStyle w:val="a3"/>
-        <w:rPr>
-          <w:rFonts w:eastAsiaTheme="minorEastAsia"/>
-        </w:rPr>
-      </w:pPr>
-      <w:r>
-        <w:rPr>
-          <w:rFonts w:eastAsiaTheme="minorEastAsia"/>
-        </w:rPr>
-        <w:t>To be continued</w:t>
+        <w:spacing w:after="0"/>
+        <w:ind w:firstLine="289"/>
+        <w:rPr>
+          <w:rFonts w:eastAsiaTheme="minorEastAsia"/>
+        </w:rPr>
+      </w:pPr>
+      <w:r>
+        <w:rPr>
+          <w:rFonts w:eastAsiaTheme="minorEastAsia"/>
+        </w:rPr>
+        <w:t xml:space="preserve">We plan to use </w:t>
+      </w:r>
+      <w:r>
+        <w:rPr>
+          <w:rFonts w:eastAsiaTheme="minorEastAsia"/>
+        </w:rPr>
+        <w:t xml:space="preserve">ROC </w:t>
+      </w:r>
+      <w:r>
+        <w:rPr>
+          <w:rFonts w:eastAsiaTheme="minorEastAsia"/>
+        </w:rPr>
+        <w:t>curve (</w:t>
+      </w:r>
+      <w:r>
+        <w:rPr>
+          <w:rFonts w:eastAsiaTheme="minorEastAsia"/>
+        </w:rPr>
+        <w:t>receiver operating characteristic curve</w:t>
+      </w:r>
+      <w:r>
+        <w:rPr>
+          <w:rFonts w:eastAsiaTheme="minorEastAsia"/>
+        </w:rPr>
+        <w:t xml:space="preserve">) and </w:t>
+      </w:r>
+      <w:r>
+        <w:rPr>
+          <w:rFonts w:eastAsiaTheme="minorEastAsia"/>
+        </w:rPr>
+        <w:t>AUC (</w:t>
+      </w:r>
+      <w:r>
+        <w:rPr>
+          <w:rFonts w:eastAsiaTheme="minorEastAsia"/>
+        </w:rPr>
+        <w:t>area under curve)</w:t>
+      </w:r>
+      <w:r>
+        <w:rPr>
+          <w:rFonts w:eastAsiaTheme="minorEastAsia"/>
+        </w:rPr>
+        <w:t xml:space="preserve"> [6]</w:t>
+      </w:r>
+      <w:r>
+        <w:rPr>
+          <w:rFonts w:eastAsiaTheme="minorEastAsia"/>
+        </w:rPr>
+        <w:t xml:space="preserve"> </w:t>
+      </w:r>
+      <w:r>
+        <w:rPr>
+          <w:rFonts w:eastAsiaTheme="minorEastAsia"/>
+        </w:rPr>
+        <w:t xml:space="preserve">to evaluate the performance of all classifiers we implement. </w:t>
+      </w:r>
+      <w:r>
+        <w:rPr>
+          <w:rFonts w:eastAsiaTheme="minorEastAsia"/>
+        </w:rPr>
+        <w:t xml:space="preserve">ROC curve </w:t>
+      </w:r>
+      <w:r>
+        <w:rPr>
+          <w:rFonts w:eastAsiaTheme="minorEastAsia"/>
+        </w:rPr>
+        <w:t>illustrates the diagnostic ability of a binary classifier system as its discrimination threshold is varied.</w:t>
+      </w:r>
+      <w:r>
+        <w:rPr>
+          <w:rFonts w:eastAsiaTheme="minorEastAsia"/>
+        </w:rPr>
+        <w:t xml:space="preserve"> </w:t>
+      </w:r>
+    </w:p>
+    <w:p>
+      <w:pPr>
+        <w:pStyle w:val="a3"/>
+        <w:rPr>
+          <w:rFonts w:eastAsiaTheme="minorEastAsia"/>
+        </w:rPr>
+      </w:pPr>
+      <w:r>
+        <w:rPr>
+          <w:rFonts w:eastAsiaTheme="minorEastAsia"/>
+        </w:rPr>
+        <w:t xml:space="preserve">The ROC curve is created by plotting the true positive rate (TPR) against the false positive rate (FPR) at various threshold. </w:t>
+      </w:r>
+      <w:r>
+        <w:rPr>
+          <w:rFonts w:eastAsiaTheme="minorEastAsia"/>
+        </w:rPr>
+        <w:t xml:space="preserve">For a </w:t>
+      </w:r>
+      <w:r>
+        <w:rPr>
+          <w:rFonts w:eastAsiaTheme="minorEastAsia"/>
+        </w:rPr>
+        <w:t>binary classification</w:t>
+      </w:r>
+      <w:r>
+        <w:rPr>
+          <w:rFonts w:eastAsiaTheme="minorEastAsia"/>
+        </w:rPr>
+        <w:t xml:space="preserve"> problem</w:t>
+      </w:r>
+      <w:r>
+        <w:rPr>
+          <w:rFonts w:eastAsiaTheme="minorEastAsia"/>
+        </w:rPr>
+        <w:t>.</w:t>
+      </w:r>
+      <w:r>
+        <w:rPr>
+          <w:rFonts w:eastAsiaTheme="minorEastAsia"/>
+        </w:rPr>
+        <w:t xml:space="preserve"> One of two labels positive or negative is assigned to the input.</w:t>
+      </w:r>
+      <w:r>
+        <w:rPr>
+          <w:rFonts w:eastAsiaTheme="minorEastAsia"/>
+        </w:rPr>
+        <w:t xml:space="preserve"> There are four possible outcomes from a binary classifier. If the outcome from a prediction is </w:t>
+      </w:r>
+      <w:r>
+        <w:rPr>
+          <w:rFonts w:eastAsiaTheme="minorEastAsia"/>
+        </w:rPr>
+        <w:t>positive</w:t>
+      </w:r>
+      <w:r>
+        <w:rPr>
+          <w:rFonts w:eastAsiaTheme="minorEastAsia"/>
+        </w:rPr>
+        <w:t xml:space="preserve"> and the actual value is also </w:t>
+      </w:r>
+      <w:r>
+        <w:rPr>
+          <w:rFonts w:eastAsiaTheme="minorEastAsia"/>
+        </w:rPr>
+        <w:t>positive</w:t>
+      </w:r>
+      <w:r>
+        <w:rPr>
+          <w:rFonts w:eastAsiaTheme="minorEastAsia"/>
+        </w:rPr>
+        <w:t>, then it is called a true positive (TP); if the actual value is n</w:t>
+      </w:r>
+      <w:r>
+        <w:rPr>
+          <w:rFonts w:eastAsiaTheme="minorEastAsia"/>
+        </w:rPr>
+        <w:t>egative</w:t>
+      </w:r>
+      <w:r>
+        <w:rPr>
+          <w:rFonts w:eastAsiaTheme="minorEastAsia"/>
+        </w:rPr>
+        <w:t xml:space="preserve"> then it is a false positive (FP). If the outcome from a prediction is </w:t>
+      </w:r>
+      <w:r>
+        <w:rPr>
+          <w:rFonts w:eastAsiaTheme="minorEastAsia"/>
+        </w:rPr>
+        <w:t>negative</w:t>
+      </w:r>
+      <w:r>
+        <w:rPr>
+          <w:rFonts w:eastAsiaTheme="minorEastAsia"/>
+        </w:rPr>
+        <w:t xml:space="preserve"> and the actual value is also </w:t>
+      </w:r>
+      <w:r>
+        <w:rPr>
+          <w:rFonts w:eastAsiaTheme="minorEastAsia"/>
+        </w:rPr>
+        <w:t>negative</w:t>
+      </w:r>
+      <w:r>
+        <w:rPr>
+          <w:rFonts w:eastAsiaTheme="minorEastAsia"/>
+        </w:rPr>
+        <w:t xml:space="preserve">, then it is called a true </w:t>
+      </w:r>
+      <w:r>
+        <w:rPr>
+          <w:rFonts w:eastAsiaTheme="minorEastAsia"/>
+        </w:rPr>
+        <w:t>negative</w:t>
+      </w:r>
+      <w:r>
+        <w:rPr>
+          <w:rFonts w:eastAsiaTheme="minorEastAsia"/>
+        </w:rPr>
+        <w:t xml:space="preserve"> (</w:t>
+      </w:r>
+      <w:r>
+        <w:rPr>
+          <w:rFonts w:eastAsiaTheme="minorEastAsia"/>
+        </w:rPr>
+        <w:t>TN</w:t>
+      </w:r>
+      <w:r>
+        <w:rPr>
+          <w:rFonts w:eastAsiaTheme="minorEastAsia"/>
+        </w:rPr>
+        <w:t xml:space="preserve">); if the actual value is </w:t>
+      </w:r>
+      <w:r>
+        <w:rPr>
+          <w:rFonts w:eastAsiaTheme="minorEastAsia"/>
+        </w:rPr>
+        <w:t>positive</w:t>
+      </w:r>
+      <w:r>
+        <w:rPr>
+          <w:rFonts w:eastAsiaTheme="minorEastAsia"/>
+        </w:rPr>
+        <w:t xml:space="preserve"> then it is a false </w:t>
+      </w:r>
+      <w:r>
+        <w:rPr>
+          <w:rFonts w:eastAsiaTheme="minorEastAsia"/>
+        </w:rPr>
+        <w:t>negative</w:t>
+      </w:r>
+      <w:r>
+        <w:rPr>
+          <w:rFonts w:eastAsiaTheme="minorEastAsia"/>
+        </w:rPr>
+        <w:t xml:space="preserve"> (F</w:t>
+      </w:r>
+      <w:r>
+        <w:rPr>
+          <w:rFonts w:eastAsiaTheme="minorEastAsia"/>
+        </w:rPr>
+        <w:t>N</w:t>
+      </w:r>
+      <w:r>
+        <w:rPr>
+          <w:rFonts w:eastAsiaTheme="minorEastAsia"/>
+        </w:rPr>
+        <w:t>).</w:t>
+      </w:r>
+      <w:r>
+        <w:rPr>
+          <w:rFonts w:eastAsiaTheme="minorEastAsia"/>
+        </w:rPr>
+        <w:t xml:space="preserve"> TPR and FPR are calculated as following:</w:t>
+      </w:r>
+    </w:p>
+    <w:p>
+      <w:pPr>
+        <w:pStyle w:val="a3"/>
+        <w:rPr>
+          <w:rFonts w:eastAsiaTheme="minorEastAsia"/>
+        </w:rPr>
+      </w:pPr>
+      <m:oMathPara>
+        <m:oMath>
+          <m:r>
+            <w:rPr>
+              <w:rFonts w:ascii="Cambria Math" w:eastAsiaTheme="minorEastAsia" w:hAnsi="Cambria Math"/>
+            </w:rPr>
+            <m:t>TPR=</m:t>
+          </m:r>
+          <m:f>
+            <m:fPr>
+              <m:ctrlPr>
+                <w:rPr>
+                  <w:rFonts w:ascii="Cambria Math" w:eastAsiaTheme="minorEastAsia" w:hAnsi="Cambria Math"/>
+                  <w:i/>
+                </w:rPr>
+              </m:ctrlPr>
+            </m:fPr>
+            <m:num>
+              <m:r>
+                <w:rPr>
+                  <w:rFonts w:ascii="Cambria Math" w:eastAsiaTheme="minorEastAsia" w:hAnsi="Cambria Math"/>
+                </w:rPr>
+                <m:t>TP</m:t>
+              </m:r>
+            </m:num>
+            <m:den>
+              <m:r>
+                <w:rPr>
+                  <w:rFonts w:ascii="Cambria Math" w:eastAsiaTheme="minorEastAsia" w:hAnsi="Cambria Math"/>
+                </w:rPr>
+                <m:t>TP+FN</m:t>
+              </m:r>
+            </m:den>
+          </m:f>
+        </m:oMath>
+      </m:oMathPara>
+    </w:p>
+    <w:p>
+      <w:pPr>
+        <w:pStyle w:val="a3"/>
+        <w:rPr>
+          <w:rFonts w:eastAsiaTheme="minorEastAsia"/>
+        </w:rPr>
+      </w:pPr>
+      <m:oMathPara>
+        <m:oMath>
+          <m:r>
+            <w:rPr>
+              <w:rFonts w:ascii="Cambria Math" w:eastAsiaTheme="minorEastAsia" w:hAnsi="Cambria Math"/>
+            </w:rPr>
+            <m:t>F</m:t>
+          </m:r>
+          <m:r>
+            <w:rPr>
+              <w:rFonts w:ascii="Cambria Math" w:eastAsiaTheme="minorEastAsia" w:hAnsi="Cambria Math"/>
+            </w:rPr>
+            <m:t>PR=</m:t>
+          </m:r>
+          <m:f>
+            <m:fPr>
+              <m:ctrlPr>
+                <w:rPr>
+                  <w:rFonts w:ascii="Cambria Math" w:eastAsiaTheme="minorEastAsia" w:hAnsi="Cambria Math"/>
+                  <w:i/>
+                </w:rPr>
+              </m:ctrlPr>
+            </m:fPr>
+            <m:num>
+              <m:r>
+                <w:rPr>
+                  <w:rFonts w:ascii="Cambria Math" w:eastAsiaTheme="minorEastAsia" w:hAnsi="Cambria Math"/>
+                </w:rPr>
+                <m:t>F</m:t>
+              </m:r>
+              <m:r>
+                <w:rPr>
+                  <w:rFonts w:ascii="Cambria Math" w:eastAsiaTheme="minorEastAsia" w:hAnsi="Cambria Math"/>
+                </w:rPr>
+                <m:t>P</m:t>
+              </m:r>
+            </m:num>
+            <m:den>
+              <m:r>
+                <w:rPr>
+                  <w:rFonts w:ascii="Cambria Math" w:eastAsiaTheme="minorEastAsia" w:hAnsi="Cambria Math"/>
+                </w:rPr>
+                <m:t>F</m:t>
+              </m:r>
+              <m:r>
+                <w:rPr>
+                  <w:rFonts w:ascii="Cambria Math" w:eastAsiaTheme="minorEastAsia" w:hAnsi="Cambria Math"/>
+                </w:rPr>
+                <m:t>P+</m:t>
+              </m:r>
+              <m:r>
+                <w:rPr>
+                  <w:rFonts w:ascii="Cambria Math" w:eastAsiaTheme="minorEastAsia" w:hAnsi="Cambria Math"/>
+                </w:rPr>
+                <m:t>T</m:t>
+              </m:r>
+              <m:r>
+                <w:rPr>
+                  <w:rFonts w:ascii="Cambria Math" w:eastAsiaTheme="minorEastAsia" w:hAnsi="Cambria Math"/>
+                </w:rPr>
+                <m:t>N</m:t>
+              </m:r>
+            </m:den>
+          </m:f>
+        </m:oMath>
+      </m:oMathPara>
+    </w:p>
+    <w:p>
+      <w:pPr>
+        <w:pStyle w:val="a3"/>
+        <w:rPr>
+          <w:rFonts w:eastAsiaTheme="minorEastAsia"/>
+        </w:rPr>
+      </w:pPr>
+      <w:r>
+        <w:rPr>
+          <w:rFonts w:eastAsiaTheme="minorEastAsia"/>
+        </w:rPr>
+        <w:lastRenderedPageBreak/>
+        <w:t>AUC</w:t>
+      </w:r>
+      <w:r>
+        <w:rPr>
+          <w:rFonts w:eastAsiaTheme="minorEastAsia"/>
+        </w:rPr>
+        <w:t xml:space="preserve"> is the probability that a classifier will rank a randomly chosen positive instance higher than a randomly chosen negative one</w:t>
+      </w:r>
+      <w:r>
+        <w:rPr>
+          <w:rFonts w:eastAsiaTheme="minorEastAsia"/>
+        </w:rPr>
+        <w:t>.</w:t>
+      </w:r>
+      <w:r>
+        <w:rPr>
+          <w:rFonts w:eastAsiaTheme="minorEastAsia"/>
+        </w:rPr>
+        <w:t xml:space="preserve"> </w:t>
+      </w:r>
+      <w:r>
+        <w:rPr>
+          <w:rFonts w:eastAsiaTheme="minorEastAsia"/>
+        </w:rPr>
+        <w:t>AUC varies between 0 and 1, an uninformative classifier result in AUC of 0.5. Better classifier results in higher AUC.</w:t>
       </w:r>
     </w:p>
     <w:p>
@@ -3977,9 +4442,109 @@
     <w:p>
       <w:pPr>
         <w:pStyle w:val="a3"/>
-      </w:pPr>
-      <w:r>
-        <w:t>(To be continued)</w:t>
+        <w:numPr>
+          <w:ilvl w:val="3"/>
+          <w:numId w:val="2"/>
+        </w:numPr>
+        <w:tabs>
+          <w:tab w:val="clear" w:pos="288"/>
+          <w:tab w:val="clear" w:pos="4050"/>
+          <w:tab w:val="num" w:pos="284"/>
+        </w:tabs>
+        <w:ind w:left="284" w:hanging="284"/>
+      </w:pPr>
+      <w:r>
+        <w:t xml:space="preserve">Mar. 18 ~ Mar. </w:t>
+      </w:r>
+      <w:r>
+        <w:t>24</w:t>
+      </w:r>
+      <w:r>
+        <w:t xml:space="preserve">: </w:t>
+      </w:r>
+      <w:r>
+        <w:t xml:space="preserve">Submit project proposal. </w:t>
+      </w:r>
+      <w:r>
+        <w:t>Collect data and preprocess.</w:t>
+      </w:r>
+    </w:p>
+    <w:p>
+      <w:pPr>
+        <w:pStyle w:val="a3"/>
+        <w:numPr>
+          <w:ilvl w:val="3"/>
+          <w:numId w:val="2"/>
+        </w:numPr>
+        <w:tabs>
+          <w:tab w:val="clear" w:pos="288"/>
+          <w:tab w:val="clear" w:pos="4050"/>
+          <w:tab w:val="num" w:pos="284"/>
+        </w:tabs>
+        <w:ind w:left="284" w:hanging="284"/>
+      </w:pPr>
+      <w:r>
+        <w:t xml:space="preserve">Mar. </w:t>
+      </w:r>
+      <w:r>
+        <w:t>25</w:t>
+      </w:r>
+      <w:r>
+        <w:t xml:space="preserve"> ~ Apr. </w:t>
+      </w:r>
+      <w:r>
+        <w:t>14</w:t>
+      </w:r>
+      <w:r>
+        <w:t xml:space="preserve">: </w:t>
+      </w:r>
+      <w:r>
+        <w:t xml:space="preserve">Extract feature vectors from input data set. </w:t>
+      </w:r>
+      <w:r>
+        <w:rPr>
+          <w:rFonts w:hint="eastAsia"/>
+        </w:rPr>
+        <w:t>I</w:t>
+      </w:r>
+      <w:r>
+        <w:t xml:space="preserve">mplement algorithms. </w:t>
+      </w:r>
+    </w:p>
+    <w:p>
+      <w:pPr>
+        <w:pStyle w:val="a3"/>
+        <w:numPr>
+          <w:ilvl w:val="3"/>
+          <w:numId w:val="2"/>
+        </w:numPr>
+        <w:tabs>
+          <w:tab w:val="clear" w:pos="288"/>
+          <w:tab w:val="clear" w:pos="4050"/>
+          <w:tab w:val="num" w:pos="284"/>
+        </w:tabs>
+        <w:ind w:left="284" w:hanging="284"/>
+      </w:pPr>
+      <w:r>
+        <w:t>Apr. 15 ~ Apr. 28: Apply methods on input feature vectors and measure the performance of each method.</w:t>
+      </w:r>
+    </w:p>
+    <w:p>
+      <w:pPr>
+        <w:pStyle w:val="a3"/>
+        <w:numPr>
+          <w:ilvl w:val="3"/>
+          <w:numId w:val="2"/>
+        </w:numPr>
+        <w:tabs>
+          <w:tab w:val="clear" w:pos="288"/>
+          <w:tab w:val="clear" w:pos="4050"/>
+          <w:tab w:val="num" w:pos="284"/>
+        </w:tabs>
+        <w:ind w:left="284" w:hanging="284"/>
+      </w:pPr>
+      <w:r>
+        <w:t>Apr. 29 ~ May. 5: Write final project report and prepare the project presentation.</w:t>
       </w:r>
     </w:p>
     <w:p>
@@ -4522,6 +5087,7 @@
                 <w:sz w:val="16"/>
                 <w:szCs w:val="16"/>
               </w:rPr>
+              <w:lastRenderedPageBreak/>
               <w:t>V3</w:t>
             </w:r>
           </w:p>
@@ -4813,48 +5379,8 @@
           <w:rFonts w:eastAsia="MS Mincho"/>
         </w:rPr>
       </w:pPr>
-      <w:r>
-        <w:rPr>
-          <w:rFonts w:eastAsia="MS Mincho" w:hint="eastAsia"/>
-        </w:rPr>
-        <w:t>Conclusion</w:t>
-      </w:r>
-      <w:r>
-        <w:rPr>
-          <w:rFonts w:eastAsia="MS Mincho" w:hint="eastAsia"/>
-        </w:rPr>
-        <w:t xml:space="preserve"> </w:t>
-      </w:r>
-    </w:p>
-    <w:p>
-      <w:pPr>
-        <w:pStyle w:val="a3"/>
-        <w:rPr>
-          <w:lang w:eastAsia="zh-CN"/>
-        </w:rPr>
-      </w:pPr>
-      <w:r>
-        <w:rPr>
-          <w:rFonts w:asciiTheme="minorEastAsia" w:eastAsiaTheme="minorEastAsia" w:hAnsiTheme="minorEastAsia" w:hint="eastAsia"/>
-          <w:lang w:eastAsia="zh-CN"/>
-        </w:rPr>
-        <w:t>前面都是我编的。我编不下去了</w:t>
-      </w:r>
-      <w:r>
-        <w:rPr>
-          <w:rFonts w:asciiTheme="minorEastAsia" w:eastAsiaTheme="minorEastAsia" w:hAnsiTheme="minorEastAsia" w:hint="eastAsia"/>
-          <w:lang w:eastAsia="zh-CN"/>
-        </w:rPr>
-        <w:t>.</w:t>
-      </w:r>
-    </w:p>
-    <w:p>
-      <w:pPr>
-        <w:pStyle w:val="5"/>
-        <w:rPr>
-          <w:rFonts w:eastAsia="MS Mincho"/>
-        </w:rPr>
-      </w:pPr>
+      <w:bookmarkStart w:id="0" w:name="_GoBack"/>
+      <w:bookmarkEnd w:id="0"/>
       <w:r>
         <w:rPr>
           <w:rFonts w:eastAsia="MS Mincho"/>
@@ -4875,7 +5401,6 @@
       <w:bookmarkStart w:id="1" w:name="google"/>
       <w:bookmarkEnd w:id="1"/>
       <w:r>
-        <w:lastRenderedPageBreak/>
         <w:t xml:space="preserve">Data link for </w:t>
       </w:r>
       <w:r>
@@ -4916,6 +5441,163 @@
         <w:rPr>
           <w:rFonts w:eastAsia="MS Mincho"/>
         </w:rPr>
+      </w:pPr>
+      <w:r>
+        <w:rPr>
+          <w:rFonts w:eastAsia="MS Mincho"/>
+        </w:rPr>
+        <w:t>Covington, Paul, Jay Adams, and Emre Sargin. "Deep neural networks for youtube recommendations." Proceedings of the 10th ACM Conference on Recommender Systems. ACM, 2016.</w:t>
+      </w:r>
+      <w:r>
+        <w:rPr>
+          <w:rFonts w:eastAsia="MS Mincho"/>
+        </w:rPr>
+        <w:t xml:space="preserve"> </w:t>
+      </w:r>
+    </w:p>
+    <w:p>
+      <w:pPr>
+        <w:pStyle w:val="references"/>
+        <w:rPr>
+          <w:rFonts w:eastAsia="MS Mincho"/>
+        </w:rPr>
+      </w:pPr>
+      <w:r>
+        <w:rPr>
+          <w:shd w:val="clear" w:color="auto" w:fill="FFFFFF"/>
+          <w:lang w:eastAsia="zh-CN"/>
+        </w:rPr>
+        <w:t>Salton, Gerard, and Christopher Buckley. "Term-weighting approaches in automatic text retrieval." </w:t>
+      </w:r>
+      <w:r>
+        <w:rPr>
+          <w:i/>
+          <w:iCs/>
+          <w:shd w:val="clear" w:color="auto" w:fill="FFFFFF"/>
+          <w:lang w:eastAsia="zh-CN"/>
+        </w:rPr>
+        <w:t>Information processing &amp; management</w:t>
+      </w:r>
+      <w:r>
+        <w:rPr>
+          <w:shd w:val="clear" w:color="auto" w:fill="FFFFFF"/>
+          <w:lang w:eastAsia="zh-CN"/>
+        </w:rPr>
+        <w:t> 24.5 (1988): 513-523.</w:t>
+      </w:r>
+    </w:p>
+    <w:p>
+      <w:pPr>
+        <w:pStyle w:val="references"/>
+        <w:rPr>
+          <w:sz w:val="24"/>
+          <w:szCs w:val="24"/>
+          <w:lang w:eastAsia="zh-CN"/>
+        </w:rPr>
+      </w:pPr>
+      <w:r>
+        <w:rPr>
+          <w:shd w:val="clear" w:color="auto" w:fill="FFFFFF"/>
+          <w:lang w:eastAsia="zh-CN"/>
+        </w:rPr>
+        <w:t>Ramos, Juan. "Using tf-idf to determine word relevance in document queries." </w:t>
+      </w:r>
+      <w:r>
+        <w:rPr>
+          <w:i/>
+          <w:iCs/>
+          <w:shd w:val="clear" w:color="auto" w:fill="FFFFFF"/>
+          <w:lang w:eastAsia="zh-CN"/>
+        </w:rPr>
+        <w:t>Proceedings of the first instructional conference on machine learning</w:t>
+      </w:r>
+      <w:r>
+        <w:rPr>
+          <w:shd w:val="clear" w:color="auto" w:fill="FFFFFF"/>
+          <w:lang w:eastAsia="zh-CN"/>
+        </w:rPr>
+        <w:t>. Vol. 242. 2003</w:t>
+      </w:r>
+      <w:r>
+        <w:rPr>
+          <w:shd w:val="clear" w:color="auto" w:fill="FFFFFF"/>
+          <w:lang w:eastAsia="zh-CN"/>
+        </w:rPr>
+        <w:t>.</w:t>
+      </w:r>
+    </w:p>
+    <w:p>
+      <w:pPr>
+        <w:pStyle w:val="references"/>
+        <w:rPr>
+          <w:sz w:val="24"/>
+          <w:szCs w:val="24"/>
+          <w:lang w:eastAsia="zh-CN"/>
+        </w:rPr>
+      </w:pPr>
+      <w:r>
+        <w:rPr>
+          <w:shd w:val="clear" w:color="auto" w:fill="FFFFFF"/>
+          <w:lang w:eastAsia="zh-CN"/>
+        </w:rPr>
+        <w:t>Hanley, James A., and Barbara J. McNeil. "The meaning and use of the area under a receiver operating characteristic (ROC) curve." </w:t>
+      </w:r>
+      <w:r>
+        <w:rPr>
+          <w:i/>
+          <w:iCs/>
+          <w:shd w:val="clear" w:color="auto" w:fill="FFFFFF"/>
+          <w:lang w:eastAsia="zh-CN"/>
+        </w:rPr>
+        <w:t>Radiology</w:t>
+      </w:r>
+      <w:r>
+        <w:rPr>
+          <w:shd w:val="clear" w:color="auto" w:fill="FFFFFF"/>
+          <w:lang w:eastAsia="zh-CN"/>
+        </w:rPr>
+        <w:t> 143.1 (1982): 29-36.</w:t>
+      </w:r>
+    </w:p>
+    <w:p>
+      <w:pPr>
+        <w:pStyle w:val="references"/>
+        <w:numPr>
+          <w:ilvl w:val="0"/>
+          <w:numId w:val="0"/>
+        </w:numPr>
+        <w:ind w:left="360"/>
+        <w:rPr>
+          <w:sz w:val="24"/>
+          <w:szCs w:val="24"/>
+          <w:lang w:eastAsia="zh-CN"/>
+        </w:rPr>
+      </w:pPr>
+    </w:p>
+    <w:p>
+      <w:pPr>
+        <w:pStyle w:val="references"/>
+        <w:numPr>
+          <w:ilvl w:val="0"/>
+          <w:numId w:val="0"/>
+        </w:numPr>
+        <w:ind w:left="360"/>
+        <w:rPr>
+          <w:rFonts w:eastAsia="MS Mincho"/>
+        </w:rPr>
+      </w:pPr>
+    </w:p>
+    <w:p>
+      <w:pPr>
+        <w:pStyle w:val="references"/>
+        <w:numPr>
+          <w:ilvl w:val="0"/>
+          <w:numId w:val="0"/>
+        </w:numPr>
+        <w:ind w:left="360" w:hanging="360"/>
+        <w:rPr>
+          <w:rFonts w:eastAsia="MS Mincho"/>
+        </w:rPr>
         <w:sectPr>
           <w:type w:val="continuous"/>
           <w:pgSz w:w="11909" w:h="16834" w:code="9"/>
@@ -4924,19 +5606,6 @@
           <w:docGrid w:linePitch="360"/>
         </w:sectPr>
       </w:pPr>
-      <w:r>
-        <w:rPr>
-          <w:rFonts w:eastAsia="MS Mincho"/>
-        </w:rPr>
-        <w:lastRenderedPageBreak/>
-        <w:t>Covington, Paul, Jay Adams, and Emre Sargin. "Deep neural networks for youtube recommendations." Proceedings of the 10th ACM Conference on Recommender Systems. ACM, 2016.</w:t>
-      </w:r>
-      <w:r>
-        <w:rPr>
-          <w:rFonts w:eastAsia="MS Mincho"/>
-        </w:rPr>
-        <w:t xml:space="preserve"> </w:t>
-      </w:r>
     </w:p>
     <w:p>
       <w:pPr>
@@ -7563,7 +8232,7 @@
 </file>
 
 <file path=customXml/itemProps1.xml><?xml version="1.0" encoding="utf-8"?>
-<ds:datastoreItem xmlns:ds="http://schemas.openxmlformats.org/officeDocument/2006/customXml" ds:itemID="{1D488484-CD67-BE4C-A076-ACAC107C09E1}">
+<ds:datastoreItem xmlns:ds="http://schemas.openxmlformats.org/officeDocument/2006/customXml" ds:itemID="{615FB4AD-8D8B-A74E-9FCF-F03D7F87122E}">
   <ds:schemaRefs>
     <ds:schemaRef ds:uri="http://schemas.openxmlformats.org/officeDocument/2006/bibliography"/>
   </ds:schemaRefs>

</xml_diff>

<commit_message>
Add LSTM network method section.
</commit_message>
<xml_diff>
--- a/ProjectProposal.docx
+++ b/ProjectProposal.docx
@@ -1532,7 +1532,16 @@
         <w:t>m</w:t>
       </w:r>
       <w:r>
-        <w:t>odel selection</w:t>
+        <w:t xml:space="preserve">odel </w:t>
+      </w:r>
+      <w:r>
+        <w:rPr>
+          <w:rFonts w:hint="eastAsia"/>
+        </w:rPr>
+        <w:t>tra</w:t>
+      </w:r>
+      <w:r>
+        <w:t>ining</w:t>
       </w:r>
       <w:r>
         <w:t>, and the performance evaluation.</w:t>
@@ -2206,6 +2215,63 @@
         </w:rPr>
       </w:pPr>
       <w:r>
+        <w:drawing>
+          <wp:anchor distT="0" distB="0" distL="114300" distR="114300" simplePos="0" relativeHeight="251673600" behindDoc="0" locked="0" layoutInCell="1" allowOverlap="1" wp14:anchorId="5735C448" wp14:editId="59DEA51D">
+            <wp:simplePos x="0" y="0"/>
+            <wp:positionH relativeFrom="column">
+              <wp:posOffset>3701415</wp:posOffset>
+            </wp:positionH>
+            <wp:positionV relativeFrom="paragraph">
+              <wp:posOffset>565785</wp:posOffset>
+            </wp:positionV>
+            <wp:extent cx="3200400" cy="1415415"/>
+            <wp:effectExtent l="0" t="0" r="0" b="6985"/>
+            <wp:wrapTopAndBottom/>
+            <wp:docPr id="2" name="图片 2"/>
+            <wp:cNvGraphicFramePr>
+              <a:graphicFrameLocks xmlns:a="http://schemas.openxmlformats.org/drawingml/2006/main" noChangeAspect="1"/>
+            </wp:cNvGraphicFramePr>
+            <a:graphic xmlns:a="http://schemas.openxmlformats.org/drawingml/2006/main">
+              <a:graphicData uri="http://schemas.openxmlformats.org/drawingml/2006/picture">
+                <pic:pic xmlns:pic="http://schemas.openxmlformats.org/drawingml/2006/picture">
+                  <pic:nvPicPr>
+                    <pic:cNvPr id="1" name=""/>
+                    <pic:cNvPicPr/>
+                  </pic:nvPicPr>
+                  <pic:blipFill>
+                    <a:blip r:embed="rId6">
+                      <a:extLst>
+                        <a:ext uri="{28A0092B-C50C-407E-A947-70E740481C1C}">
+                          <a14:useLocalDpi xmlns:a14="http://schemas.microsoft.com/office/drawing/2010/main" val="0"/>
+                        </a:ext>
+                      </a:extLst>
+                    </a:blip>
+                    <a:stretch>
+                      <a:fillRect/>
+                    </a:stretch>
+                  </pic:blipFill>
+                  <pic:spPr>
+                    <a:xfrm>
+                      <a:off x="0" y="0"/>
+                      <a:ext cx="3200400" cy="1415415"/>
+                    </a:xfrm>
+                    <a:prstGeom prst="rect">
+                      <a:avLst/>
+                    </a:prstGeom>
+                  </pic:spPr>
+                </pic:pic>
+              </a:graphicData>
+            </a:graphic>
+            <wp14:sizeRelH relativeFrom="page">
+              <wp14:pctWidth>0</wp14:pctWidth>
+            </wp14:sizeRelH>
+            <wp14:sizeRelV relativeFrom="page">
+              <wp14:pctHeight>0</wp14:pctHeight>
+            </wp14:sizeRelV>
+          </wp:anchor>
+        </w:drawing>
+      </w:r>
+      <w:r>
         <w:rPr>
           <w:rFonts w:eastAsiaTheme="minorEastAsia"/>
         </w:rPr>
@@ -2381,7 +2447,7 @@
                                           <pic:cNvPicPr/>
                                         </pic:nvPicPr>
                                         <pic:blipFill>
-                                          <a:blip r:embed="rId6"/>
+                                          <a:blip r:embed="rId7"/>
                                           <a:stretch>
                                             <a:fillRect/>
                                           </a:stretch>
@@ -2450,7 +2516,7 @@
                                     <pic:cNvPicPr/>
                                   </pic:nvPicPr>
                                   <pic:blipFill>
-                                    <a:blip r:embed="rId6"/>
+                                    <a:blip r:embed="rId7"/>
                                     <a:stretch>
                                       <a:fillRect/>
                                     </a:stretch>
@@ -2531,238 +2597,8 @@
         <w:jc w:val="center"/>
       </w:pPr>
       <w:r>
-        <w:rPr>
-          <w:lang w:eastAsia="zh-CN"/>
-        </w:rPr>
-        <mc:AlternateContent>
-          <mc:Choice Requires="wps">
-            <w:drawing>
-              <wp:anchor distT="0" distB="0" distL="114300" distR="114300" simplePos="0" relativeHeight="251674624" behindDoc="0" locked="0" layoutInCell="1" allowOverlap="1" wp14:anchorId="065F1257" wp14:editId="0E346DC3">
-                <wp:simplePos x="0" y="0"/>
-                <wp:positionH relativeFrom="column">
-                  <wp:posOffset>438150</wp:posOffset>
-                </wp:positionH>
-                <wp:positionV relativeFrom="paragraph">
-                  <wp:posOffset>222152</wp:posOffset>
-                </wp:positionV>
-                <wp:extent cx="2208530" cy="1132205"/>
-                <wp:effectExtent l="0" t="0" r="13970" b="10795"/>
-                <wp:wrapNone/>
-                <wp:docPr id="4" name="Text Box 4"/>
-                <wp:cNvGraphicFramePr/>
-                <a:graphic xmlns:a="http://schemas.openxmlformats.org/drawingml/2006/main">
-                  <a:graphicData uri="http://schemas.microsoft.com/office/word/2010/wordprocessingShape">
-                    <wps:wsp>
-                      <wps:cNvSpPr txBox="1"/>
-                      <wps:spPr>
-                        <a:xfrm>
-                          <a:off x="0" y="0"/>
-                          <a:ext cx="2208530" cy="1132205"/>
-                        </a:xfrm>
-                        <a:prstGeom prst="rect">
-                          <a:avLst/>
-                        </a:prstGeom>
-                        <a:solidFill>
-                          <a:schemeClr val="lt1"/>
-                        </a:solidFill>
-                        <a:ln w="6350">
-                          <a:solidFill>
-                            <a:prstClr val="black"/>
-                          </a:solidFill>
-                        </a:ln>
-                      </wps:spPr>
-                      <wps:txbx>
-                        <w:txbxContent>
-                          <w:p>
-                            <w:r>
-                              <w:rPr>
-                                <w:noProof/>
-                                <w:lang w:eastAsia="zh-CN"/>
-                              </w:rPr>
-                              <w:drawing>
-                                <wp:inline distT="0" distB="0" distL="0" distR="0" wp14:anchorId="21E44777" wp14:editId="220C449D">
-                                  <wp:extent cx="2019300" cy="1012190"/>
-                                  <wp:effectExtent l="0" t="0" r="0" b="3810"/>
-                                  <wp:docPr id="6" name="Picture 6"/>
-                                  <wp:cNvGraphicFramePr>
-                                    <a:graphicFrameLocks xmlns:a="http://schemas.openxmlformats.org/drawingml/2006/main" noChangeAspect="1"/>
-                                  </wp:cNvGraphicFramePr>
-                                  <a:graphic xmlns:a="http://schemas.openxmlformats.org/drawingml/2006/main">
-                                    <a:graphicData uri="http://schemas.openxmlformats.org/drawingml/2006/picture">
-                                      <pic:pic xmlns:pic="http://schemas.openxmlformats.org/drawingml/2006/picture">
-                                        <pic:nvPicPr>
-                                          <pic:cNvPr id="6" name="negative1.png"/>
-                                          <pic:cNvPicPr/>
-                                        </pic:nvPicPr>
-                                        <pic:blipFill>
-                                          <a:blip r:embed="rId7"/>
-                                          <a:stretch>
-                                            <a:fillRect/>
-                                          </a:stretch>
-                                        </pic:blipFill>
-                                        <pic:spPr>
-                                          <a:xfrm>
-                                            <a:off x="0" y="0"/>
-                                            <a:ext cx="2019300" cy="1012190"/>
-                                          </a:xfrm>
-                                          <a:prstGeom prst="rect">
-                                            <a:avLst/>
-                                          </a:prstGeom>
-                                        </pic:spPr>
-                                      </pic:pic>
-                                    </a:graphicData>
-                                  </a:graphic>
-                                </wp:inline>
-                              </w:drawing>
-                            </w:r>
-                          </w:p>
-                        </w:txbxContent>
-                      </wps:txbx>
-                      <wps:bodyPr rot="0" spcFirstLastPara="0" vertOverflow="overflow" horzOverflow="overflow" vert="horz" wrap="square" lIns="91440" tIns="45720" rIns="91440" bIns="45720" numCol="1" spcCol="0" rtlCol="0" fromWordArt="0" anchor="t" anchorCtr="0" forceAA="0" compatLnSpc="1">
-                        <a:prstTxWarp prst="textNoShape">
-                          <a:avLst/>
-                        </a:prstTxWarp>
-                        <a:noAutofit/>
-                      </wps:bodyPr>
-                    </wps:wsp>
-                  </a:graphicData>
-                </a:graphic>
-                <wp14:sizeRelV relativeFrom="margin">
-                  <wp14:pctHeight>0</wp14:pctHeight>
-                </wp14:sizeRelV>
-              </wp:anchor>
-            </w:drawing>
-          </mc:Choice>
-          <mc:Fallback>
-            <w:pict>
-              <v:shape w14:anchorId="065F1257" id="Text Box 4" o:spid="_x0000_s1027" type="#_x0000_t202" style="position:absolute;left:0;text-align:left;margin-left:34.5pt;margin-top:17.5pt;width:173.9pt;height:89.15pt;z-index:251674624;visibility:visible;mso-wrap-style:square;mso-height-percent:0;mso-wrap-distance-left:9pt;mso-wrap-distance-top:0;mso-wrap-distance-right:9pt;mso-wrap-distance-bottom:0;mso-position-horizontal:absolute;mso-position-horizontal-relative:text;mso-position-vertical:absolute;mso-position-vertical-relative:text;mso-height-percent:0;mso-height-relative:margin;v-text-anchor:top" o:gfxdata="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" fillcolor="white [3201]" strokeweight=".5pt">
-                <v:textbox>
-                  <w:txbxContent>
-                    <w:p>
-                      <w:r>
-                        <w:rPr>
-                          <w:noProof/>
-                          <w:lang w:eastAsia="zh-CN"/>
-                        </w:rPr>
-                        <w:drawing>
-                          <wp:inline distT="0" distB="0" distL="0" distR="0" wp14:anchorId="21E44777" wp14:editId="220C449D">
-                            <wp:extent cx="2019300" cy="1012190"/>
-                            <wp:effectExtent l="0" t="0" r="0" b="3810"/>
-                            <wp:docPr id="6" name="Picture 6"/>
-                            <wp:cNvGraphicFramePr>
-                              <a:graphicFrameLocks xmlns:a="http://schemas.openxmlformats.org/drawingml/2006/main" noChangeAspect="1"/>
-                            </wp:cNvGraphicFramePr>
-                            <a:graphic xmlns:a="http://schemas.openxmlformats.org/drawingml/2006/main">
-                              <a:graphicData uri="http://schemas.openxmlformats.org/drawingml/2006/picture">
-                                <pic:pic xmlns:pic="http://schemas.openxmlformats.org/drawingml/2006/picture">
-                                  <pic:nvPicPr>
-                                    <pic:cNvPr id="6" name="negative1.png"/>
-                                    <pic:cNvPicPr/>
-                                  </pic:nvPicPr>
-                                  <pic:blipFill>
-                                    <a:blip r:embed="rId7"/>
-                                    <a:stretch>
-                                      <a:fillRect/>
-                                    </a:stretch>
-                                  </pic:blipFill>
-                                  <pic:spPr>
-                                    <a:xfrm>
-                                      <a:off x="0" y="0"/>
-                                      <a:ext cx="2019300" cy="1012190"/>
-                                    </a:xfrm>
-                                    <a:prstGeom prst="rect">
-                                      <a:avLst/>
-                                    </a:prstGeom>
-                                  </pic:spPr>
-                                </pic:pic>
-                              </a:graphicData>
-                            </a:graphic>
-                          </wp:inline>
-                        </w:drawing>
-                      </w:r>
-                    </w:p>
-                  </w:txbxContent>
-                </v:textbox>
-              </v:shape>
-            </w:pict>
-          </mc:Fallback>
-        </mc:AlternateContent>
-      </w:r>
-      <w:r>
         <w:t>Pin2vec</w:t>
       </w:r>
-    </w:p>
-    <w:p>
-      <w:pPr>
-        <w:pStyle w:val="a3"/>
-        <w:rPr>
-          <w:rFonts w:eastAsiaTheme="minorEastAsia"/>
-          <w:lang w:eastAsia="zh-CN"/>
-        </w:rPr>
-      </w:pPr>
-    </w:p>
-    <w:p>
-      <w:pPr>
-        <w:pStyle w:val="a3"/>
-        <w:rPr>
-          <w:rFonts w:eastAsiaTheme="minorEastAsia"/>
-          <w:lang w:eastAsia="zh-CN"/>
-        </w:rPr>
-      </w:pPr>
-    </w:p>
-    <w:p>
-      <w:pPr>
-        <w:pStyle w:val="a3"/>
-        <w:rPr>
-          <w:rFonts w:eastAsiaTheme="minorEastAsia"/>
-          <w:lang w:eastAsia="zh-CN"/>
-        </w:rPr>
-      </w:pPr>
-    </w:p>
-    <w:p>
-      <w:pPr>
-        <w:pStyle w:val="a3"/>
-        <w:rPr>
-          <w:rFonts w:eastAsiaTheme="minorEastAsia"/>
-          <w:lang w:eastAsia="zh-CN"/>
-        </w:rPr>
-      </w:pPr>
-    </w:p>
-    <w:p>
-      <w:pPr>
-        <w:pStyle w:val="a3"/>
-        <w:rPr>
-          <w:rFonts w:eastAsiaTheme="minorEastAsia"/>
-          <w:lang w:eastAsia="zh-CN"/>
-        </w:rPr>
-      </w:pPr>
-    </w:p>
-    <w:p>
-      <w:pPr>
-        <w:pStyle w:val="a3"/>
-        <w:rPr>
-          <w:rFonts w:eastAsiaTheme="minorEastAsia"/>
-          <w:lang w:eastAsia="zh-CN"/>
-        </w:rPr>
-      </w:pPr>
-    </w:p>
-    <w:p>
-      <w:pPr>
-        <w:pStyle w:val="a3"/>
-        <w:rPr>
-          <w:rFonts w:eastAsiaTheme="minorEastAsia"/>
-          <w:lang w:eastAsia="zh-CN"/>
-        </w:rPr>
-      </w:pPr>
-    </w:p>
-    <w:p>
-      <w:pPr>
-        <w:pStyle w:val="a3"/>
-        <w:rPr>
-          <w:rFonts w:eastAsiaTheme="minorEastAsia"/>
-          <w:lang w:eastAsia="zh-CN"/>
-        </w:rPr>
-      </w:pPr>
     </w:p>
     <w:p>
       <w:pPr>
@@ -2798,10 +2634,7 @@
         <w:t>tokens</w:t>
       </w:r>
       <w:r>
-        <w:t xml:space="preserve"> </w:t>
-      </w:r>
-      <w:r>
-        <w:t xml:space="preserve">across all documents. </w:t>
+        <w:t xml:space="preserve"> across all documents. </w:t>
       </w:r>
       <w:r>
         <w:t>Token</w:t>
@@ -2836,7 +2669,6 @@
         <w:ind w:leftChars="142" w:left="284" w:firstLineChars="141" w:firstLine="282"/>
         <w:jc w:val="both"/>
         <w:rPr>
-          <w:rFonts w:hint="eastAsia"/>
           <w:lang w:eastAsia="zh-CN"/>
         </w:rPr>
       </w:pPr>
@@ -2869,39 +2701,20 @@
           <w:lang w:eastAsia="zh-CN"/>
         </w:rPr>
       </w:pPr>
-      <w:proofErr w:type="spellStart"/>
-      <w:r>
-        <w:t>Tf-idf</w:t>
-      </w:r>
-      <w:proofErr w:type="spellEnd"/>
-      <w:r>
-        <w:t xml:space="preserve"> (term frequency-inverse document frequency)</w:t>
+      <w:r>
+        <w:t>Tf-idf (term frequency-inverse document frequency)</w:t>
       </w:r>
       <w:r>
         <w:t xml:space="preserve"> [4]</w:t>
       </w:r>
       <w:r>
-        <w:t xml:space="preserve">, is a numerical statistic that is intended to reflect how important a word is to a document in a collection or corpus. The </w:t>
-      </w:r>
-      <w:proofErr w:type="spellStart"/>
-      <w:r>
-        <w:t>tf-idf</w:t>
-      </w:r>
-      <w:proofErr w:type="spellEnd"/>
-      <w:r>
-        <w:t xml:space="preserve"> weight is often used in information retrieval and t</w:t>
+        <w:t>, is a numerical statistic that is intended to reflect how important a word is to a document in a collection or corpus. The tf-idf weight is often used in information retrieval and t</w:t>
       </w:r>
       <w:r>
         <w:t xml:space="preserve">ext mining. </w:t>
       </w:r>
       <w:r>
-        <w:t xml:space="preserve">The importance of a word is related with the appearance and the frequency </w:t>
-      </w:r>
-      <w:r>
-        <w:t>in the document</w:t>
-      </w:r>
-      <w:r>
-        <w:t>.</w:t>
+        <w:t>The importance of a word is related with the appearance and the frequency in the document.</w:t>
       </w:r>
       <w:r>
         <w:rPr>
@@ -2910,7 +2723,6 @@
         </w:rPr>
         <w:t xml:space="preserve"> </w:t>
       </w:r>
-      <w:proofErr w:type="spellStart"/>
       <w:r>
         <w:rPr>
           <w:rFonts w:hint="eastAsia"/>
@@ -2922,21 +2734,7 @@
         <w:rPr>
           <w:lang w:eastAsia="zh-CN"/>
         </w:rPr>
-        <w:t>-idf</w:t>
-      </w:r>
-      <w:proofErr w:type="spellEnd"/>
-      <w:r>
-        <w:rPr>
-          <w:lang w:eastAsia="zh-CN"/>
-        </w:rPr>
-        <w:t xml:space="preserve"> is </w:t>
-      </w:r>
-      <w:r>
-        <w:rPr>
-          <w:lang w:eastAsia="zh-CN"/>
-        </w:rPr>
-        <w:lastRenderedPageBreak/>
-        <w:t>often used by searching engines in scoring and ranking a document’s relevance given a user query</w:t>
+        <w:t>-idf is often used by searching engines in scoring and ranking a document’s relevance given a user query</w:t>
       </w:r>
       <w:r>
         <w:rPr>
@@ -2963,21 +2761,7 @@
         <w:rPr>
           <w:lang w:eastAsia="zh-CN"/>
         </w:rPr>
-        <w:t xml:space="preserve">The </w:t>
-      </w:r>
-      <w:proofErr w:type="spellStart"/>
-      <w:r>
-        <w:rPr>
-          <w:lang w:eastAsia="zh-CN"/>
-        </w:rPr>
-        <w:t>tf-idf</w:t>
-      </w:r>
-      <w:proofErr w:type="spellEnd"/>
-      <w:r>
-        <w:rPr>
-          <w:lang w:eastAsia="zh-CN"/>
-        </w:rPr>
-        <w:t xml:space="preserve"> weight contains two parts, the normalized term frequency and the inverse document frequency</w:t>
+        <w:t>The tf-idf weight contains two parts, the normalized term frequency and the inverse document frequency</w:t>
       </w:r>
       <w:r>
         <w:rPr>
@@ -3018,6 +2802,7 @@
     </w:p>
     <w:p>
       <w:pPr>
+        <w:spacing w:afterLines="50" w:after="120"/>
         <w:ind w:leftChars="142" w:left="284" w:firstLineChars="141" w:firstLine="282"/>
         <w:jc w:val="both"/>
         <w:rPr>
@@ -3132,6 +2917,7 @@
     </w:p>
     <w:p>
       <w:pPr>
+        <w:spacing w:afterLines="50" w:after="120"/>
         <w:ind w:leftChars="142" w:left="284" w:firstLineChars="141" w:firstLine="282"/>
         <w:jc w:val="both"/>
         <w:rPr>
@@ -3174,20 +2960,14 @@
               <w:rFonts w:ascii="Cambria Math" w:hAnsi="Cambria Math"/>
               <w:lang w:eastAsia="zh-CN"/>
             </w:rPr>
-            <m:t>=</m:t>
-          </m:r>
-          <m:r>
-            <w:rPr>
-              <w:rFonts w:ascii="Cambria Math" w:hAnsi="Cambria Math"/>
-              <w:lang w:eastAsia="zh-CN"/>
-            </w:rPr>
-            <m:t>number of occurrences of t in d</m:t>
+            <m:t>=number of occurrences of t in d</m:t>
           </m:r>
         </m:oMath>
       </m:oMathPara>
     </w:p>
     <w:p>
       <w:pPr>
+        <w:spacing w:afterLines="50" w:after="120"/>
         <w:ind w:leftChars="142" w:left="284" w:firstLineChars="141" w:firstLine="282"/>
         <w:jc w:val="both"/>
         <w:rPr>
@@ -3301,6 +3081,7 @@
         <w:pStyle w:val="2"/>
       </w:pPr>
       <w:r>
+        <w:lastRenderedPageBreak/>
         <w:t xml:space="preserve">Model </w:t>
       </w:r>
       <w:r>
@@ -3312,8 +3093,255 @@
         <w:pStyle w:val="3"/>
       </w:pPr>
       <w:r>
-        <w:t>Approach 1</w:t>
-      </w:r>
+        <w:rPr>
+          <w:rFonts w:hint="eastAsia"/>
+        </w:rPr>
+        <w:t>LSTM</w:t>
+      </w:r>
+      <w:r>
+        <w:t xml:space="preserve"> Network Classifier</w:t>
+      </w:r>
+    </w:p>
+    <w:p>
+      <w:pPr>
+        <w:ind w:leftChars="142" w:left="284" w:firstLineChars="141" w:firstLine="282"/>
+        <w:jc w:val="both"/>
+      </w:pPr>
+      <w:r>
+        <w:t>LSTM network classifier</w:t>
+      </w:r>
+      <w:r>
+        <w:rPr>
+          <w:rFonts w:hint="eastAsia"/>
+        </w:rPr>
+        <w:t xml:space="preserve"> applies </w:t>
+      </w:r>
+      <w:r>
+        <w:t xml:space="preserve">Recurrent Neural Network (RNN) using the Long </w:t>
+      </w:r>
+      <w:r>
+        <w:t>Short-Term</w:t>
+      </w:r>
+      <w:r>
+        <w:t xml:space="preserve"> Memory (LSTM)</w:t>
+      </w:r>
+      <w:r>
+        <w:t xml:space="preserve"> [7]</w:t>
+      </w:r>
+      <w:r>
+        <w:t xml:space="preserve"> architecture. </w:t>
+      </w:r>
+      <w:r>
+        <w:rPr>
+          <w:rFonts w:hint="eastAsia"/>
+        </w:rPr>
+        <w:t xml:space="preserve">LSTM </w:t>
+      </w:r>
+      <w:r>
+        <w:t>is</w:t>
+      </w:r>
+      <w:r>
+        <w:t xml:space="preserve"> </w:t>
+      </w:r>
+      <w:r>
+        <w:t xml:space="preserve">a type of recurrent neural network </w:t>
+      </w:r>
+      <w:r>
+        <w:t>that can learn</w:t>
+      </w:r>
+      <w:r>
+        <w:t xml:space="preserve"> order dependence </w:t>
+      </w:r>
+      <w:r>
+        <w:t>in sequence prediction problems, which is</w:t>
+      </w:r>
+      <w:r>
+        <w:t xml:space="preserve"> </w:t>
+      </w:r>
+      <w:r>
+        <w:t xml:space="preserve">widely applied in many area such as protein action recognition, </w:t>
+      </w:r>
+      <w:r>
+        <w:t xml:space="preserve">speech recognition, machine translation and handwriting generation. LSTM </w:t>
+      </w:r>
+      <w:r>
+        <w:t>introduces a new structure called a memory cell</w:t>
+      </w:r>
+      <w:r>
+        <w:t xml:space="preserve"> shown in Fig. 2</w:t>
+      </w:r>
+      <w:r>
+        <w:t xml:space="preserve">. A memory cell is composed of four main elements: an input gate, a neuron with a self-recurrent connection (a connection to itself), a forget gate and an output gate. </w:t>
+      </w:r>
+    </w:p>
+    <w:p>
+      <w:pPr>
+        <w:ind w:leftChars="142" w:left="284" w:firstLineChars="141" w:firstLine="226"/>
+        <w:rPr>
+          <w:sz w:val="16"/>
+          <w:szCs w:val="16"/>
+        </w:rPr>
+      </w:pPr>
+      <w:r>
+        <w:rPr>
+          <w:sz w:val="16"/>
+          <w:szCs w:val="16"/>
+        </w:rPr>
+        <w:t>Fig. 2. LSTM memory cell</w:t>
+      </w:r>
+    </w:p>
+    <w:p>
+      <w:pPr>
+        <w:ind w:leftChars="142" w:left="284" w:firstLineChars="141" w:firstLine="282"/>
+        <w:jc w:val="both"/>
+        <w:rPr>
+          <w:lang w:eastAsia="zh-CN"/>
+        </w:rPr>
+      </w:pPr>
+      <w:r>
+        <w:rPr>
+          <w:b/>
+          <w:lang w:eastAsia="zh-CN"/>
+        </w:rPr>
+        <w:drawing>
+          <wp:anchor distT="0" distB="0" distL="114300" distR="114300" simplePos="0" relativeHeight="251674624" behindDoc="0" locked="0" layoutInCell="1" allowOverlap="1" wp14:anchorId="641769F6" wp14:editId="330CCFC8">
+            <wp:simplePos x="0" y="0"/>
+            <wp:positionH relativeFrom="column">
+              <wp:posOffset>386715</wp:posOffset>
+            </wp:positionH>
+            <wp:positionV relativeFrom="paragraph">
+              <wp:posOffset>633095</wp:posOffset>
+            </wp:positionV>
+            <wp:extent cx="3200400" cy="1404620"/>
+            <wp:effectExtent l="0" t="0" r="0" b="0"/>
+            <wp:wrapTopAndBottom/>
+            <wp:docPr id="5" name="图片 5"/>
+            <wp:cNvGraphicFramePr>
+              <a:graphicFrameLocks xmlns:a="http://schemas.openxmlformats.org/drawingml/2006/main" noChangeAspect="1"/>
+            </wp:cNvGraphicFramePr>
+            <a:graphic xmlns:a="http://schemas.openxmlformats.org/drawingml/2006/main">
+              <a:graphicData uri="http://schemas.openxmlformats.org/drawingml/2006/picture">
+                <pic:pic xmlns:pic="http://schemas.openxmlformats.org/drawingml/2006/picture">
+                  <pic:nvPicPr>
+                    <pic:cNvPr id="1" name=""/>
+                    <pic:cNvPicPr/>
+                  </pic:nvPicPr>
+                  <pic:blipFill>
+                    <a:blip r:embed="rId8">
+                      <a:extLst>
+                        <a:ext uri="{28A0092B-C50C-407E-A947-70E740481C1C}">
+                          <a14:useLocalDpi xmlns:a14="http://schemas.microsoft.com/office/drawing/2010/main" val="0"/>
+                        </a:ext>
+                      </a:extLst>
+                    </a:blip>
+                    <a:stretch>
+                      <a:fillRect/>
+                    </a:stretch>
+                  </pic:blipFill>
+                  <pic:spPr>
+                    <a:xfrm>
+                      <a:off x="0" y="0"/>
+                      <a:ext cx="3200400" cy="1404620"/>
+                    </a:xfrm>
+                    <a:prstGeom prst="rect">
+                      <a:avLst/>
+                    </a:prstGeom>
+                  </pic:spPr>
+                </pic:pic>
+              </a:graphicData>
+            </a:graphic>
+            <wp14:sizeRelH relativeFrom="page">
+              <wp14:pctWidth>0</wp14:pctWidth>
+            </wp14:sizeRelH>
+            <wp14:sizeRelV relativeFrom="page">
+              <wp14:pctHeight>0</wp14:pctHeight>
+            </wp14:sizeRelV>
+          </wp:anchor>
+        </w:drawing>
+      </w:r>
+      <w:r>
+        <w:rPr>
+          <w:rFonts w:hint="eastAsia"/>
+        </w:rPr>
+        <w:t>A</w:t>
+      </w:r>
+      <w:r>
+        <w:rPr>
+          <w:rFonts w:hint="eastAsia"/>
+          <w:lang w:eastAsia="zh-CN"/>
+        </w:rPr>
+        <w:t xml:space="preserve"> memor</w:t>
+      </w:r>
+      <w:r>
+        <w:rPr>
+          <w:lang w:eastAsia="zh-CN"/>
+        </w:rPr>
+        <w:t>y cell together with outer recurrence l</w:t>
+      </w:r>
+      <w:r>
+        <w:rPr>
+          <w:lang w:eastAsia="zh-CN"/>
+        </w:rPr>
+        <w:t>ike ordinary recurrent network construct LSTM network</w:t>
+      </w:r>
+      <w:r>
+        <w:rPr>
+          <w:lang w:eastAsia="zh-CN"/>
+        </w:rPr>
+        <w:t xml:space="preserve"> shown in Fig. 3. The network</w:t>
+      </w:r>
+      <w:r>
+        <w:rPr>
+          <w:lang w:eastAsia="zh-CN"/>
+        </w:rPr>
+        <w:t xml:space="preserve"> makes predictions based on the individual time steps of the sequence data.</w:t>
+      </w:r>
+    </w:p>
+    <w:p>
+      <w:pPr>
+        <w:ind w:leftChars="142" w:left="284" w:firstLineChars="141" w:firstLine="226"/>
+        <w:rPr>
+          <w:sz w:val="16"/>
+          <w:szCs w:val="16"/>
+        </w:rPr>
+      </w:pPr>
+      <w:r>
+        <w:rPr>
+          <w:sz w:val="16"/>
+          <w:szCs w:val="16"/>
+        </w:rPr>
+        <w:t xml:space="preserve">Fig. </w:t>
+      </w:r>
+      <w:r>
+        <w:rPr>
+          <w:sz w:val="16"/>
+          <w:szCs w:val="16"/>
+        </w:rPr>
+        <w:t>3</w:t>
+      </w:r>
+      <w:r>
+        <w:rPr>
+          <w:sz w:val="16"/>
+          <w:szCs w:val="16"/>
+        </w:rPr>
+        <w:t xml:space="preserve">. LSTM </w:t>
+      </w:r>
+      <w:r>
+        <w:rPr>
+          <w:sz w:val="16"/>
+          <w:szCs w:val="16"/>
+        </w:rPr>
+        <w:t>network structure</w:t>
+      </w:r>
+    </w:p>
+    <w:p>
+      <w:pPr>
+        <w:jc w:val="both"/>
+        <w:rPr>
+          <w:b/>
+          <w:lang w:eastAsia="zh-CN"/>
+        </w:rPr>
+      </w:pPr>
     </w:p>
     <w:p>
       <w:pPr>
@@ -3332,46 +3360,12 @@
           <w:lang w:eastAsia="zh-CN"/>
         </w:rPr>
       </w:pPr>
-      <w:proofErr w:type="spellStart"/>
-      <w:proofErr w:type="gramStart"/>
       <w:r>
         <w:rPr>
           <w:spacing w:val="-1"/>
           <w:lang w:eastAsia="zh-CN"/>
         </w:rPr>
-        <w:t>XGBoost</w:t>
-      </w:r>
-      <w:proofErr w:type="spellEnd"/>
-      <w:r>
-        <w:rPr>
-          <w:spacing w:val="-1"/>
-          <w:lang w:eastAsia="zh-CN"/>
-        </w:rPr>
-        <w:t>(</w:t>
-      </w:r>
-      <w:proofErr w:type="gramEnd"/>
-      <w:r>
-        <w:rPr>
-          <w:spacing w:val="-1"/>
-          <w:lang w:eastAsia="zh-CN"/>
-        </w:rPr>
-        <w:t xml:space="preserve">Extreme Gradient Boosting), is an optimized distributed gradient boosting library. It provides a parallel tree boosting framework, using gradient boosting to speed up machine learning algorithms. We plan to use logistic regression classifier in </w:t>
-      </w:r>
-      <w:proofErr w:type="spellStart"/>
-      <w:r>
-        <w:rPr>
-          <w:spacing w:val="-1"/>
-          <w:lang w:eastAsia="zh-CN"/>
-        </w:rPr>
-        <w:t>XGBoost</w:t>
-      </w:r>
-      <w:proofErr w:type="spellEnd"/>
-      <w:r>
-        <w:rPr>
-          <w:spacing w:val="-1"/>
-          <w:lang w:eastAsia="zh-CN"/>
-        </w:rPr>
-        <w:t xml:space="preserve">. </w:t>
+        <w:t xml:space="preserve">XGBoost(Extreme Gradient Boosting), is an optimized distributed gradient boosting library. It provides a parallel tree boosting framework, using gradient boosting to speed up machine learning algorithms. We plan to use logistic regression classifier in XGBoost. </w:t>
       </w:r>
     </w:p>
     <w:p>
@@ -3515,15 +3509,7 @@
             <w:spacing w:val="-1"/>
             <w:lang w:eastAsia="zh-CN"/>
           </w:rPr>
-          <m:t>X</m:t>
-        </m:r>
-        <m:r>
-          <w:rPr>
-            <w:rFonts w:ascii="Cambria Math" w:hAnsi="Cambria Math"/>
-            <w:spacing w:val="-1"/>
-            <w:lang w:eastAsia="zh-CN"/>
-          </w:rPr>
-          <m:t>= {</m:t>
+          <m:t>X= {</m:t>
         </m:r>
         <m:sSub>
           <m:sSubPr>
@@ -3679,7 +3665,15 @@
           <w:spacing w:val="-1"/>
           <w:lang w:eastAsia="zh-CN"/>
         </w:rPr>
-        <w:t xml:space="preserve"> The probability of the out is assumed to follow a parametric model given by the sigmoid </w:t>
+        <w:t xml:space="preserve"> </w:t>
+      </w:r>
+      <w:r>
+        <w:rPr>
+          <w:spacing w:val="-1"/>
+          <w:lang w:eastAsia="zh-CN"/>
+        </w:rPr>
+        <w:lastRenderedPageBreak/>
+        <w:t xml:space="preserve">The probability of the out is assumed to follow a parametric model given by the sigmoid </w:t>
       </w:r>
       <w:r>
         <w:rPr>
@@ -4331,13 +4325,7 @@
             <w:rPr>
               <w:rFonts w:ascii="Cambria Math" w:eastAsiaTheme="minorEastAsia" w:hAnsi="Cambria Math"/>
             </w:rPr>
-            <m:t>F</m:t>
-          </m:r>
-          <m:r>
-            <w:rPr>
-              <w:rFonts w:ascii="Cambria Math" w:eastAsiaTheme="minorEastAsia" w:hAnsi="Cambria Math"/>
-            </w:rPr>
-            <m:t>PR=</m:t>
+            <m:t>FPR=</m:t>
           </m:r>
           <m:f>
             <m:fPr>
@@ -4353,13 +4341,7 @@
                 <w:rPr>
                   <w:rFonts w:ascii="Cambria Math" w:eastAsiaTheme="minorEastAsia" w:hAnsi="Cambria Math"/>
                 </w:rPr>
-                <m:t>F</m:t>
-              </m:r>
-              <m:r>
-                <w:rPr>
-                  <w:rFonts w:ascii="Cambria Math" w:eastAsiaTheme="minorEastAsia" w:hAnsi="Cambria Math"/>
-                </w:rPr>
-                <m:t>P</m:t>
+                <m:t>FP</m:t>
               </m:r>
             </m:num>
             <m:den>
@@ -4367,25 +4349,7 @@
                 <w:rPr>
                   <w:rFonts w:ascii="Cambria Math" w:eastAsiaTheme="minorEastAsia" w:hAnsi="Cambria Math"/>
                 </w:rPr>
-                <m:t>F</m:t>
-              </m:r>
-              <m:r>
-                <w:rPr>
-                  <w:rFonts w:ascii="Cambria Math" w:eastAsiaTheme="minorEastAsia" w:hAnsi="Cambria Math"/>
-                </w:rPr>
-                <m:t>P+</m:t>
-              </m:r>
-              <m:r>
-                <w:rPr>
-                  <w:rFonts w:ascii="Cambria Math" w:eastAsiaTheme="minorEastAsia" w:hAnsi="Cambria Math"/>
-                </w:rPr>
-                <m:t>T</m:t>
-              </m:r>
-              <m:r>
-                <w:rPr>
-                  <w:rFonts w:ascii="Cambria Math" w:eastAsiaTheme="minorEastAsia" w:hAnsi="Cambria Math"/>
-                </w:rPr>
-                <m:t>N</m:t>
+                <m:t>FP+TN</m:t>
               </m:r>
             </m:den>
           </m:f>
@@ -4403,39 +4367,39 @@
         <w:rPr>
           <w:rFonts w:eastAsiaTheme="minorEastAsia"/>
         </w:rPr>
+        <w:t>AUC</w:t>
+      </w:r>
+      <w:r>
+        <w:rPr>
+          <w:rFonts w:eastAsiaTheme="minorEastAsia"/>
+        </w:rPr>
+        <w:t xml:space="preserve"> is the probability that a classifier will rank a randomly chosen positive instance higher than a randomly chosen negative one</w:t>
+      </w:r>
+      <w:r>
+        <w:rPr>
+          <w:rFonts w:eastAsiaTheme="minorEastAsia"/>
+        </w:rPr>
+        <w:t>.</w:t>
+      </w:r>
+      <w:r>
+        <w:rPr>
+          <w:rFonts w:eastAsiaTheme="minorEastAsia"/>
+        </w:rPr>
+        <w:t xml:space="preserve"> </w:t>
+      </w:r>
+      <w:r>
+        <w:rPr>
+          <w:rFonts w:eastAsiaTheme="minorEastAsia"/>
+        </w:rPr>
+        <w:t>AUC varies between 0 and 1, an uninformative classifier result in AUC of 0.5. Better classifier results in higher AUC.</w:t>
+      </w:r>
+    </w:p>
+    <w:p>
+      <w:pPr>
+        <w:pStyle w:val="1"/>
+      </w:pPr>
+      <w:r>
         <w:lastRenderedPageBreak/>
-        <w:t>AUC</w:t>
-      </w:r>
-      <w:r>
-        <w:rPr>
-          <w:rFonts w:eastAsiaTheme="minorEastAsia"/>
-        </w:rPr>
-        <w:t xml:space="preserve"> is the probability that a classifier will rank a randomly chosen positive instance higher than a randomly chosen negative one</w:t>
-      </w:r>
-      <w:r>
-        <w:rPr>
-          <w:rFonts w:eastAsiaTheme="minorEastAsia"/>
-        </w:rPr>
-        <w:t>.</w:t>
-      </w:r>
-      <w:r>
-        <w:rPr>
-          <w:rFonts w:eastAsiaTheme="minorEastAsia"/>
-        </w:rPr>
-        <w:t xml:space="preserve"> </w:t>
-      </w:r>
-      <w:r>
-        <w:rPr>
-          <w:rFonts w:eastAsiaTheme="minorEastAsia"/>
-        </w:rPr>
-        <w:t>AUC varies between 0 and 1, an uninformative classifier result in AUC of 0.5. Better classifier results in higher AUC.</w:t>
-      </w:r>
-    </w:p>
-    <w:p>
-      <w:pPr>
-        <w:pStyle w:val="1"/>
-      </w:pPr>
-      <w:r>
         <w:t>Proposed  Timeline</w:t>
       </w:r>
     </w:p>
@@ -4484,10 +4448,7 @@
         <w:ind w:left="284" w:hanging="284"/>
       </w:pPr>
       <w:r>
-        <w:t xml:space="preserve">Mar. </w:t>
-      </w:r>
-      <w:r>
-        <w:t>25</w:t>
+        <w:t>Mar. 25</w:t>
       </w:r>
       <w:r>
         <w:t xml:space="preserve"> ~ Apr. </w:t>
@@ -4542,845 +4503,23 @@
           <w:tab w:val="num" w:pos="284"/>
         </w:tabs>
         <w:ind w:left="284" w:hanging="284"/>
+        <w:rPr>
+          <w:rFonts w:hint="eastAsia"/>
+        </w:rPr>
       </w:pPr>
       <w:r>
         <w:t>Apr. 29 ~ May. 5: Write final project report and prepare the project presentation.</w:t>
       </w:r>
-    </w:p>
-    <w:p>
-      <w:pPr>
-        <w:pStyle w:val="tablehead"/>
-        <w:rPr>
-          <w:rFonts w:eastAsia="MS Mincho"/>
-          <w:noProof w:val="0"/>
-          <w:spacing w:val="-1"/>
-        </w:rPr>
-      </w:pPr>
-      <w:r>
-        <w:t>Template Table</w:t>
-      </w:r>
-      <w:r>
-        <w:rPr>
-          <w:rFonts w:hint="eastAsia"/>
-        </w:rPr>
-        <w:t xml:space="preserve"> </w:t>
-      </w:r>
-      <w:r>
-        <w:t xml:space="preserve"> </w:t>
-      </w:r>
-    </w:p>
-    <w:tbl>
-      <w:tblPr>
-        <w:tblStyle w:val="41"/>
-        <w:tblW w:w="0" w:type="auto"/>
-        <w:tblLook w:val="04A0" w:firstRow="1" w:lastRow="0" w:firstColumn="1" w:lastColumn="0" w:noHBand="0" w:noVBand="1"/>
-      </w:tblPr>
-      <w:tblGrid>
-        <w:gridCol w:w="403"/>
-        <w:gridCol w:w="1566"/>
-        <w:gridCol w:w="1165"/>
-        <w:gridCol w:w="1254"/>
-        <w:gridCol w:w="652"/>
-      </w:tblGrid>
-      <w:tr>
-        <w:trPr>
-          <w:cnfStyle w:val="100000000000" w:firstRow="1" w:lastRow="0" w:firstColumn="0" w:lastColumn="0" w:oddVBand="0" w:evenVBand="0" w:oddHBand="0" w:evenHBand="0" w:firstRowFirstColumn="0" w:firstRowLastColumn="0" w:lastRowFirstColumn="0" w:lastRowLastColumn="0"/>
-          <w:trHeight w:val="504"/>
-        </w:trPr>
-        <w:tc>
-          <w:tcPr>
-            <w:cnfStyle w:val="001000000000" w:firstRow="0" w:lastRow="0" w:firstColumn="1" w:lastColumn="0" w:oddVBand="0" w:evenVBand="0" w:oddHBand="0" w:evenHBand="0" w:firstRowFirstColumn="0" w:firstRowLastColumn="0" w:lastRowFirstColumn="0" w:lastRowLastColumn="0"/>
-            <w:tcW w:w="403" w:type="dxa"/>
-          </w:tcPr>
-          <w:p>
-            <w:pPr>
-              <w:pStyle w:val="3"/>
-              <w:numPr>
-                <w:ilvl w:val="0"/>
-                <w:numId w:val="0"/>
-              </w:numPr>
-              <w:outlineLvl w:val="2"/>
-              <w:rPr>
-                <w:sz w:val="16"/>
-                <w:szCs w:val="16"/>
-              </w:rPr>
-            </w:pPr>
-          </w:p>
-        </w:tc>
-        <w:tc>
-          <w:tcPr>
-            <w:tcW w:w="1566" w:type="dxa"/>
-          </w:tcPr>
-          <w:p>
-            <w:pPr>
-              <w:pStyle w:val="3"/>
-              <w:numPr>
-                <w:ilvl w:val="0"/>
-                <w:numId w:val="0"/>
-              </w:numPr>
-              <w:outlineLvl w:val="2"/>
-              <w:cnfStyle w:val="100000000000" w:firstRow="1" w:lastRow="0" w:firstColumn="0" w:lastColumn="0" w:oddVBand="0" w:evenVBand="0" w:oddHBand="0" w:evenHBand="0" w:firstRowFirstColumn="0" w:firstRowLastColumn="0" w:lastRowFirstColumn="0" w:lastRowLastColumn="0"/>
-              <w:rPr>
-                <w:sz w:val="16"/>
-                <w:szCs w:val="16"/>
-              </w:rPr>
-            </w:pPr>
-            <w:r>
-              <w:rPr>
-                <w:rFonts w:hint="eastAsia"/>
-                <w:sz w:val="16"/>
-                <w:szCs w:val="16"/>
-              </w:rPr>
-              <w:t>Training Data</w:t>
-            </w:r>
-          </w:p>
-        </w:tc>
-        <w:tc>
-          <w:tcPr>
-            <w:tcW w:w="1165" w:type="dxa"/>
-          </w:tcPr>
-          <w:p>
-            <w:pPr>
-              <w:pStyle w:val="3"/>
-              <w:numPr>
-                <w:ilvl w:val="0"/>
-                <w:numId w:val="0"/>
-              </w:numPr>
-              <w:outlineLvl w:val="2"/>
-              <w:cnfStyle w:val="100000000000" w:firstRow="1" w:lastRow="0" w:firstColumn="0" w:lastColumn="0" w:oddVBand="0" w:evenVBand="0" w:oddHBand="0" w:evenHBand="0" w:firstRowFirstColumn="0" w:firstRowLastColumn="0" w:lastRowFirstColumn="0" w:lastRowLastColumn="0"/>
-              <w:rPr>
-                <w:sz w:val="16"/>
-                <w:szCs w:val="16"/>
-              </w:rPr>
-            </w:pPr>
-            <w:r>
-              <w:rPr>
-                <w:rFonts w:hint="eastAsia"/>
-                <w:sz w:val="16"/>
-                <w:szCs w:val="16"/>
-              </w:rPr>
-              <w:t>Label Type</w:t>
-            </w:r>
-          </w:p>
-        </w:tc>
-        <w:tc>
-          <w:tcPr>
-            <w:tcW w:w="1254" w:type="dxa"/>
-          </w:tcPr>
-          <w:p>
-            <w:pPr>
-              <w:pStyle w:val="3"/>
-              <w:numPr>
-                <w:ilvl w:val="0"/>
-                <w:numId w:val="0"/>
-              </w:numPr>
-              <w:outlineLvl w:val="2"/>
-              <w:cnfStyle w:val="100000000000" w:firstRow="1" w:lastRow="0" w:firstColumn="0" w:lastColumn="0" w:oddVBand="0" w:evenVBand="0" w:oddHBand="0" w:evenHBand="0" w:firstRowFirstColumn="0" w:firstRowLastColumn="0" w:lastRowFirstColumn="0" w:lastRowLastColumn="0"/>
-              <w:rPr>
-                <w:sz w:val="16"/>
-                <w:szCs w:val="16"/>
-              </w:rPr>
-            </w:pPr>
-            <w:r>
-              <w:rPr>
-                <w:rFonts w:hint="eastAsia"/>
-                <w:sz w:val="16"/>
-                <w:szCs w:val="16"/>
-              </w:rPr>
-              <w:t>Objective</w:t>
-            </w:r>
-          </w:p>
-        </w:tc>
-        <w:tc>
-          <w:tcPr>
-            <w:tcW w:w="652" w:type="dxa"/>
-          </w:tcPr>
-          <w:p>
-            <w:pPr>
-              <w:pStyle w:val="3"/>
-              <w:numPr>
-                <w:ilvl w:val="0"/>
-                <w:numId w:val="0"/>
-              </w:numPr>
-              <w:outlineLvl w:val="2"/>
-              <w:cnfStyle w:val="100000000000" w:firstRow="1" w:lastRow="0" w:firstColumn="0" w:lastColumn="0" w:oddVBand="0" w:evenVBand="0" w:oddHBand="0" w:evenHBand="0" w:firstRowFirstColumn="0" w:firstRowLastColumn="0" w:lastRowFirstColumn="0" w:lastRowLastColumn="0"/>
-              <w:rPr>
-                <w:sz w:val="16"/>
-                <w:szCs w:val="16"/>
-              </w:rPr>
-            </w:pPr>
-            <w:r>
-              <w:rPr>
-                <w:rFonts w:hint="eastAsia"/>
-                <w:sz w:val="16"/>
-                <w:szCs w:val="16"/>
-              </w:rPr>
-              <w:t>Model</w:t>
-            </w:r>
-          </w:p>
-        </w:tc>
-      </w:tr>
-      <w:tr>
-        <w:trPr>
-          <w:cnfStyle w:val="000000100000" w:firstRow="0" w:lastRow="0" w:firstColumn="0" w:lastColumn="0" w:oddVBand="0" w:evenVBand="0" w:oddHBand="1" w:evenHBand="0" w:firstRowFirstColumn="0" w:firstRowLastColumn="0" w:lastRowFirstColumn="0" w:lastRowLastColumn="0"/>
-        </w:trPr>
-        <w:tc>
-          <w:tcPr>
-            <w:cnfStyle w:val="001000000000" w:firstRow="0" w:lastRow="0" w:firstColumn="1" w:lastColumn="0" w:oddVBand="0" w:evenVBand="0" w:oddHBand="0" w:evenHBand="0" w:firstRowFirstColumn="0" w:firstRowLastColumn="0" w:lastRowFirstColumn="0" w:lastRowLastColumn="0"/>
-            <w:tcW w:w="403" w:type="dxa"/>
-          </w:tcPr>
-          <w:p>
-            <w:pPr>
-              <w:pStyle w:val="3"/>
-              <w:numPr>
-                <w:ilvl w:val="0"/>
-                <w:numId w:val="0"/>
-              </w:numPr>
-              <w:outlineLvl w:val="2"/>
-              <w:rPr>
-                <w:sz w:val="16"/>
-                <w:szCs w:val="16"/>
-              </w:rPr>
-            </w:pPr>
-            <w:r>
-              <w:rPr>
-                <w:rFonts w:hint="eastAsia"/>
-                <w:sz w:val="16"/>
-                <w:szCs w:val="16"/>
-              </w:rPr>
-              <w:t>V1</w:t>
-            </w:r>
-          </w:p>
-        </w:tc>
-        <w:tc>
-          <w:tcPr>
-            <w:tcW w:w="1566" w:type="dxa"/>
-          </w:tcPr>
-          <w:p>
-            <w:pPr>
-              <w:pStyle w:val="3"/>
-              <w:numPr>
-                <w:ilvl w:val="0"/>
-                <w:numId w:val="0"/>
-              </w:numPr>
-              <w:outlineLvl w:val="2"/>
-              <w:cnfStyle w:val="000000100000" w:firstRow="0" w:lastRow="0" w:firstColumn="0" w:lastColumn="0" w:oddVBand="0" w:evenVBand="0" w:oddHBand="1" w:evenHBand="0" w:firstRowFirstColumn="0" w:firstRowLastColumn="0" w:lastRowFirstColumn="0" w:lastRowLastColumn="0"/>
-              <w:rPr>
-                <w:i w:val="0"/>
-                <w:sz w:val="16"/>
-                <w:szCs w:val="16"/>
-              </w:rPr>
-            </w:pPr>
-            <w:r>
-              <w:rPr>
-                <w:rFonts w:hint="eastAsia"/>
-                <w:i w:val="0"/>
-                <w:sz w:val="16"/>
-                <w:szCs w:val="16"/>
-              </w:rPr>
-              <w:t>Memboost</w:t>
-            </w:r>
-          </w:p>
-        </w:tc>
-        <w:tc>
-          <w:tcPr>
-            <w:tcW w:w="1165" w:type="dxa"/>
-          </w:tcPr>
-          <w:p>
-            <w:pPr>
-              <w:pStyle w:val="3"/>
-              <w:numPr>
-                <w:ilvl w:val="0"/>
-                <w:numId w:val="0"/>
-              </w:numPr>
-              <w:outlineLvl w:val="2"/>
-              <w:cnfStyle w:val="000000100000" w:firstRow="0" w:lastRow="0" w:firstColumn="0" w:lastColumn="0" w:oddVBand="0" w:evenVBand="0" w:oddHBand="1" w:evenHBand="0" w:firstRowFirstColumn="0" w:firstRowLastColumn="0" w:lastRowFirstColumn="0" w:lastRowLastColumn="0"/>
-              <w:rPr>
-                <w:i w:val="0"/>
-                <w:sz w:val="16"/>
-                <w:szCs w:val="16"/>
-              </w:rPr>
-            </w:pPr>
-            <w:r>
-              <w:rPr>
-                <w:rFonts w:hint="eastAsia"/>
-                <w:i w:val="0"/>
-                <w:sz w:val="16"/>
-                <w:szCs w:val="16"/>
-              </w:rPr>
-              <w:t>Relevance p</w:t>
-            </w:r>
-            <w:r>
-              <w:rPr>
-                <w:rFonts w:hint="eastAsia"/>
-                <w:i w:val="0"/>
-                <w:sz w:val="16"/>
-                <w:szCs w:val="16"/>
-              </w:rPr>
-              <w:t>air</w:t>
-            </w:r>
-          </w:p>
-        </w:tc>
-        <w:tc>
-          <w:tcPr>
-            <w:tcW w:w="1254" w:type="dxa"/>
-          </w:tcPr>
-          <w:p>
-            <w:pPr>
-              <w:pStyle w:val="3"/>
-              <w:numPr>
-                <w:ilvl w:val="0"/>
-                <w:numId w:val="0"/>
-              </w:numPr>
-              <w:outlineLvl w:val="2"/>
-              <w:cnfStyle w:val="000000100000" w:firstRow="0" w:lastRow="0" w:firstColumn="0" w:lastColumn="0" w:oddVBand="0" w:evenVBand="0" w:oddHBand="1" w:evenHBand="0" w:firstRowFirstColumn="0" w:firstRowLastColumn="0" w:lastRowFirstColumn="0" w:lastRowLastColumn="0"/>
-              <w:rPr>
-                <w:i w:val="0"/>
-                <w:sz w:val="16"/>
-                <w:szCs w:val="16"/>
-              </w:rPr>
-            </w:pPr>
-            <w:r>
-              <w:rPr>
-                <w:rFonts w:hint="eastAsia"/>
-                <w:i w:val="0"/>
-                <w:sz w:val="16"/>
-                <w:szCs w:val="16"/>
-              </w:rPr>
-              <w:t>RankSVM</w:t>
-            </w:r>
-            <w:r>
-              <w:rPr>
-                <w:rFonts w:hint="eastAsia"/>
-                <w:i w:val="0"/>
-                <w:sz w:val="16"/>
-                <w:szCs w:val="16"/>
-              </w:rPr>
-              <w:t xml:space="preserve"> loss</w:t>
-            </w:r>
-          </w:p>
-        </w:tc>
-        <w:tc>
-          <w:tcPr>
-            <w:tcW w:w="652" w:type="dxa"/>
-          </w:tcPr>
-          <w:p>
-            <w:pPr>
-              <w:pStyle w:val="3"/>
-              <w:numPr>
-                <w:ilvl w:val="0"/>
-                <w:numId w:val="0"/>
-              </w:numPr>
-              <w:outlineLvl w:val="2"/>
-              <w:cnfStyle w:val="000000100000" w:firstRow="0" w:lastRow="0" w:firstColumn="0" w:lastColumn="0" w:oddVBand="0" w:evenVBand="0" w:oddHBand="1" w:evenHBand="0" w:firstRowFirstColumn="0" w:firstRowLastColumn="0" w:lastRowFirstColumn="0" w:lastRowLastColumn="0"/>
-              <w:rPr>
-                <w:i w:val="0"/>
-                <w:sz w:val="16"/>
-                <w:szCs w:val="16"/>
-              </w:rPr>
-            </w:pPr>
-            <w:r>
-              <w:rPr>
-                <w:i w:val="0"/>
-                <w:sz w:val="16"/>
-                <w:szCs w:val="16"/>
-              </w:rPr>
-              <w:t>L</w:t>
-            </w:r>
-            <w:r>
-              <w:rPr>
-                <w:rFonts w:hint="eastAsia"/>
-                <w:i w:val="0"/>
-                <w:sz w:val="16"/>
-                <w:szCs w:val="16"/>
-              </w:rPr>
-              <w:t>inear</w:t>
-            </w:r>
-          </w:p>
-        </w:tc>
-      </w:tr>
-      <w:tr>
-        <w:tc>
-          <w:tcPr>
-            <w:cnfStyle w:val="001000000000" w:firstRow="0" w:lastRow="0" w:firstColumn="1" w:lastColumn="0" w:oddVBand="0" w:evenVBand="0" w:oddHBand="0" w:evenHBand="0" w:firstRowFirstColumn="0" w:firstRowLastColumn="0" w:lastRowFirstColumn="0" w:lastRowLastColumn="0"/>
-            <w:tcW w:w="403" w:type="dxa"/>
-          </w:tcPr>
-          <w:p>
-            <w:pPr>
-              <w:pStyle w:val="3"/>
-              <w:numPr>
-                <w:ilvl w:val="0"/>
-                <w:numId w:val="0"/>
-              </w:numPr>
-              <w:outlineLvl w:val="2"/>
-              <w:rPr>
-                <w:sz w:val="16"/>
-                <w:szCs w:val="16"/>
-              </w:rPr>
-            </w:pPr>
-            <w:r>
-              <w:rPr>
-                <w:rFonts w:hint="eastAsia"/>
-                <w:sz w:val="16"/>
-                <w:szCs w:val="16"/>
-              </w:rPr>
-              <w:t>V2</w:t>
-            </w:r>
-          </w:p>
-        </w:tc>
-        <w:tc>
-          <w:tcPr>
-            <w:tcW w:w="1566" w:type="dxa"/>
-          </w:tcPr>
-          <w:p>
-            <w:pPr>
-              <w:pStyle w:val="3"/>
-              <w:numPr>
-                <w:ilvl w:val="0"/>
-                <w:numId w:val="0"/>
-              </w:numPr>
-              <w:outlineLvl w:val="2"/>
-              <w:cnfStyle w:val="000000000000" w:firstRow="0" w:lastRow="0" w:firstColumn="0" w:lastColumn="0" w:oddVBand="0" w:evenVBand="0" w:oddHBand="0" w:evenHBand="0" w:firstRowFirstColumn="0" w:firstRowLastColumn="0" w:lastRowFirstColumn="0" w:lastRowLastColumn="0"/>
-              <w:rPr>
-                <w:i w:val="0"/>
-                <w:sz w:val="16"/>
-                <w:szCs w:val="16"/>
-              </w:rPr>
-            </w:pPr>
-            <w:r>
-              <w:rPr>
-                <w:rFonts w:hint="eastAsia"/>
-                <w:i w:val="0"/>
-                <w:sz w:val="16"/>
-                <w:szCs w:val="16"/>
-              </w:rPr>
-              <w:t>Individ</w:t>
-            </w:r>
-            <w:r>
-              <w:rPr>
-                <w:rFonts w:hint="eastAsia"/>
-                <w:i w:val="0"/>
-                <w:sz w:val="16"/>
-                <w:szCs w:val="16"/>
-              </w:rPr>
-              <w:t>ual sessions</w:t>
-            </w:r>
-          </w:p>
-        </w:tc>
-        <w:tc>
-          <w:tcPr>
-            <w:tcW w:w="1165" w:type="dxa"/>
-          </w:tcPr>
-          <w:p>
-            <w:pPr>
-              <w:pStyle w:val="3"/>
-              <w:numPr>
-                <w:ilvl w:val="0"/>
-                <w:numId w:val="0"/>
-              </w:numPr>
-              <w:outlineLvl w:val="2"/>
-              <w:cnfStyle w:val="000000000000" w:firstRow="0" w:lastRow="0" w:firstColumn="0" w:lastColumn="0" w:oddVBand="0" w:evenVBand="0" w:oddHBand="0" w:evenHBand="0" w:firstRowFirstColumn="0" w:firstRowLastColumn="0" w:lastRowFirstColumn="0" w:lastRowLastColumn="0"/>
-              <w:rPr>
-                <w:i w:val="0"/>
-                <w:sz w:val="16"/>
-                <w:szCs w:val="16"/>
-              </w:rPr>
-            </w:pPr>
-            <w:r>
-              <w:rPr>
-                <w:rFonts w:hint="eastAsia"/>
-                <w:i w:val="0"/>
-                <w:sz w:val="16"/>
-                <w:szCs w:val="16"/>
-              </w:rPr>
-              <w:t>Relevance pair</w:t>
-            </w:r>
-          </w:p>
-        </w:tc>
-        <w:tc>
-          <w:tcPr>
-            <w:tcW w:w="1254" w:type="dxa"/>
-          </w:tcPr>
-          <w:p>
-            <w:pPr>
-              <w:pStyle w:val="3"/>
-              <w:numPr>
-                <w:ilvl w:val="0"/>
-                <w:numId w:val="0"/>
-              </w:numPr>
-              <w:outlineLvl w:val="2"/>
-              <w:cnfStyle w:val="000000000000" w:firstRow="0" w:lastRow="0" w:firstColumn="0" w:lastColumn="0" w:oddVBand="0" w:evenVBand="0" w:oddHBand="0" w:evenHBand="0" w:firstRowFirstColumn="0" w:firstRowLastColumn="0" w:lastRowFirstColumn="0" w:lastRowLastColumn="0"/>
-              <w:rPr>
-                <w:i w:val="0"/>
-                <w:sz w:val="16"/>
-                <w:szCs w:val="16"/>
-              </w:rPr>
-            </w:pPr>
-            <w:r>
-              <w:rPr>
-                <w:rFonts w:hint="eastAsia"/>
-                <w:i w:val="0"/>
-                <w:sz w:val="16"/>
-                <w:szCs w:val="16"/>
-              </w:rPr>
-              <w:t>Pairwise loss</w:t>
-            </w:r>
-          </w:p>
-        </w:tc>
-        <w:tc>
-          <w:tcPr>
-            <w:tcW w:w="652" w:type="dxa"/>
-          </w:tcPr>
-          <w:p>
-            <w:pPr>
-              <w:pStyle w:val="3"/>
-              <w:numPr>
-                <w:ilvl w:val="0"/>
-                <w:numId w:val="0"/>
-              </w:numPr>
-              <w:outlineLvl w:val="2"/>
-              <w:cnfStyle w:val="000000000000" w:firstRow="0" w:lastRow="0" w:firstColumn="0" w:lastColumn="0" w:oddVBand="0" w:evenVBand="0" w:oddHBand="0" w:evenHBand="0" w:firstRowFirstColumn="0" w:firstRowLastColumn="0" w:lastRowFirstColumn="0" w:lastRowLastColumn="0"/>
-              <w:rPr>
-                <w:i w:val="0"/>
-                <w:sz w:val="16"/>
-                <w:szCs w:val="16"/>
-              </w:rPr>
-            </w:pPr>
-            <w:r>
-              <w:rPr>
-                <w:rFonts w:hint="eastAsia"/>
-                <w:i w:val="0"/>
-                <w:sz w:val="16"/>
-                <w:szCs w:val="16"/>
-              </w:rPr>
-              <w:t>Linear</w:t>
-            </w:r>
-          </w:p>
-        </w:tc>
-      </w:tr>
-      <w:tr>
-        <w:trPr>
-          <w:cnfStyle w:val="000000100000" w:firstRow="0" w:lastRow="0" w:firstColumn="0" w:lastColumn="0" w:oddVBand="0" w:evenVBand="0" w:oddHBand="1" w:evenHBand="0" w:firstRowFirstColumn="0" w:firstRowLastColumn="0" w:lastRowFirstColumn="0" w:lastRowLastColumn="0"/>
-          <w:trHeight w:val="297"/>
-        </w:trPr>
-        <w:tc>
-          <w:tcPr>
-            <w:cnfStyle w:val="001000000000" w:firstRow="0" w:lastRow="0" w:firstColumn="1" w:lastColumn="0" w:oddVBand="0" w:evenVBand="0" w:oddHBand="0" w:evenHBand="0" w:firstRowFirstColumn="0" w:firstRowLastColumn="0" w:lastRowFirstColumn="0" w:lastRowLastColumn="0"/>
-            <w:tcW w:w="403" w:type="dxa"/>
-          </w:tcPr>
-          <w:p>
-            <w:pPr>
-              <w:pStyle w:val="3"/>
-              <w:numPr>
-                <w:ilvl w:val="0"/>
-                <w:numId w:val="0"/>
-              </w:numPr>
-              <w:outlineLvl w:val="2"/>
-              <w:rPr>
-                <w:sz w:val="16"/>
-                <w:szCs w:val="16"/>
-              </w:rPr>
-            </w:pPr>
-            <w:r>
-              <w:rPr>
-                <w:rFonts w:hint="eastAsia"/>
-                <w:sz w:val="16"/>
-                <w:szCs w:val="16"/>
-              </w:rPr>
-              <w:lastRenderedPageBreak/>
-              <w:t>V3</w:t>
-            </w:r>
-          </w:p>
-        </w:tc>
-        <w:tc>
-          <w:tcPr>
-            <w:tcW w:w="1566" w:type="dxa"/>
-          </w:tcPr>
-          <w:p>
-            <w:pPr>
-              <w:pStyle w:val="3"/>
-              <w:numPr>
-                <w:ilvl w:val="0"/>
-                <w:numId w:val="0"/>
-              </w:numPr>
-              <w:outlineLvl w:val="2"/>
-              <w:cnfStyle w:val="000000100000" w:firstRow="0" w:lastRow="0" w:firstColumn="0" w:lastColumn="0" w:oddVBand="0" w:evenVBand="0" w:oddHBand="1" w:evenHBand="0" w:firstRowFirstColumn="0" w:firstRowLastColumn="0" w:lastRowFirstColumn="0" w:lastRowLastColumn="0"/>
-              <w:rPr>
-                <w:i w:val="0"/>
-                <w:sz w:val="16"/>
-                <w:szCs w:val="16"/>
-              </w:rPr>
-            </w:pPr>
-            <w:r>
-              <w:rPr>
-                <w:rFonts w:hint="eastAsia"/>
-                <w:i w:val="0"/>
-                <w:sz w:val="16"/>
-                <w:szCs w:val="16"/>
-              </w:rPr>
-              <w:t>Individual sessions</w:t>
-            </w:r>
-          </w:p>
-        </w:tc>
-        <w:tc>
-          <w:tcPr>
-            <w:tcW w:w="1165" w:type="dxa"/>
-          </w:tcPr>
-          <w:p>
-            <w:pPr>
-              <w:pStyle w:val="3"/>
-              <w:numPr>
-                <w:ilvl w:val="0"/>
-                <w:numId w:val="0"/>
-              </w:numPr>
-              <w:outlineLvl w:val="2"/>
-              <w:cnfStyle w:val="000000100000" w:firstRow="0" w:lastRow="0" w:firstColumn="0" w:lastColumn="0" w:oddVBand="0" w:evenVBand="0" w:oddHBand="1" w:evenHBand="0" w:firstRowFirstColumn="0" w:firstRowLastColumn="0" w:lastRowFirstColumn="0" w:lastRowLastColumn="0"/>
-              <w:rPr>
-                <w:i w:val="0"/>
-                <w:sz w:val="16"/>
-                <w:szCs w:val="16"/>
-              </w:rPr>
-            </w:pPr>
-            <w:r>
-              <w:rPr>
-                <w:rFonts w:hint="eastAsia"/>
-                <w:i w:val="0"/>
-                <w:sz w:val="16"/>
-                <w:szCs w:val="16"/>
-              </w:rPr>
-              <w:t>Relevance pair</w:t>
-            </w:r>
-          </w:p>
-        </w:tc>
-        <w:tc>
-          <w:tcPr>
-            <w:tcW w:w="1254" w:type="dxa"/>
-          </w:tcPr>
-          <w:p>
-            <w:pPr>
-              <w:pStyle w:val="3"/>
-              <w:numPr>
-                <w:ilvl w:val="0"/>
-                <w:numId w:val="0"/>
-              </w:numPr>
-              <w:outlineLvl w:val="2"/>
-              <w:cnfStyle w:val="000000100000" w:firstRow="0" w:lastRow="0" w:firstColumn="0" w:lastColumn="0" w:oddVBand="0" w:evenVBand="0" w:oddHBand="1" w:evenHBand="0" w:firstRowFirstColumn="0" w:firstRowLastColumn="0" w:lastRowFirstColumn="0" w:lastRowLastColumn="0"/>
-              <w:rPr>
-                <w:i w:val="0"/>
-                <w:sz w:val="16"/>
-                <w:szCs w:val="16"/>
-              </w:rPr>
-            </w:pPr>
-            <w:r>
-              <w:rPr>
-                <w:rFonts w:hint="eastAsia"/>
-                <w:i w:val="0"/>
-                <w:sz w:val="16"/>
-                <w:szCs w:val="16"/>
-              </w:rPr>
-              <w:t xml:space="preserve">RankNet loss </w:t>
-            </w:r>
-          </w:p>
-        </w:tc>
-        <w:tc>
-          <w:tcPr>
-            <w:tcW w:w="652" w:type="dxa"/>
-          </w:tcPr>
-          <w:p>
-            <w:pPr>
-              <w:pStyle w:val="3"/>
-              <w:numPr>
-                <w:ilvl w:val="0"/>
-                <w:numId w:val="0"/>
-              </w:numPr>
-              <w:outlineLvl w:val="2"/>
-              <w:cnfStyle w:val="000000100000" w:firstRow="0" w:lastRow="0" w:firstColumn="0" w:lastColumn="0" w:oddVBand="0" w:evenVBand="0" w:oddHBand="1" w:evenHBand="0" w:firstRowFirstColumn="0" w:firstRowLastColumn="0" w:lastRowFirstColumn="0" w:lastRowLastColumn="0"/>
-              <w:rPr>
-                <w:i w:val="0"/>
-                <w:sz w:val="16"/>
-                <w:szCs w:val="16"/>
-              </w:rPr>
-            </w:pPr>
-            <w:r>
-              <w:rPr>
-                <w:rFonts w:hint="eastAsia"/>
-                <w:i w:val="0"/>
-                <w:sz w:val="16"/>
-                <w:szCs w:val="16"/>
-              </w:rPr>
-              <w:t>GBDT</w:t>
-            </w:r>
-          </w:p>
-        </w:tc>
-      </w:tr>
-      <w:tr>
-        <w:trPr>
-          <w:trHeight w:val="68"/>
-        </w:trPr>
-        <w:tc>
-          <w:tcPr>
-            <w:cnfStyle w:val="001000000000" w:firstRow="0" w:lastRow="0" w:firstColumn="1" w:lastColumn="0" w:oddVBand="0" w:evenVBand="0" w:oddHBand="0" w:evenHBand="0" w:firstRowFirstColumn="0" w:firstRowLastColumn="0" w:lastRowFirstColumn="0" w:lastRowLastColumn="0"/>
-            <w:tcW w:w="403" w:type="dxa"/>
-          </w:tcPr>
-          <w:p>
-            <w:pPr>
-              <w:pStyle w:val="3"/>
-              <w:numPr>
-                <w:ilvl w:val="0"/>
-                <w:numId w:val="0"/>
-              </w:numPr>
-              <w:outlineLvl w:val="2"/>
-              <w:rPr>
-                <w:sz w:val="16"/>
-                <w:szCs w:val="16"/>
-              </w:rPr>
-            </w:pPr>
-            <w:r>
-              <w:rPr>
-                <w:rFonts w:hint="eastAsia"/>
-                <w:sz w:val="16"/>
-                <w:szCs w:val="16"/>
-              </w:rPr>
-              <w:t>V4</w:t>
-            </w:r>
-          </w:p>
-        </w:tc>
-        <w:tc>
-          <w:tcPr>
-            <w:tcW w:w="1566" w:type="dxa"/>
-          </w:tcPr>
-          <w:p>
-            <w:pPr>
-              <w:pStyle w:val="3"/>
-              <w:numPr>
-                <w:ilvl w:val="0"/>
-                <w:numId w:val="0"/>
-              </w:numPr>
-              <w:outlineLvl w:val="2"/>
-              <w:cnfStyle w:val="000000000000" w:firstRow="0" w:lastRow="0" w:firstColumn="0" w:lastColumn="0" w:oddVBand="0" w:evenVBand="0" w:oddHBand="0" w:evenHBand="0" w:firstRowFirstColumn="0" w:firstRowLastColumn="0" w:lastRowFirstColumn="0" w:lastRowLastColumn="0"/>
-              <w:rPr>
-                <w:i w:val="0"/>
-                <w:sz w:val="16"/>
-                <w:szCs w:val="16"/>
-              </w:rPr>
-            </w:pPr>
-            <w:r>
-              <w:rPr>
-                <w:rFonts w:hint="eastAsia"/>
-                <w:i w:val="0"/>
-                <w:sz w:val="16"/>
-                <w:szCs w:val="16"/>
-              </w:rPr>
-              <w:t>Individual sessions</w:t>
-            </w:r>
-          </w:p>
-        </w:tc>
-        <w:tc>
-          <w:tcPr>
-            <w:tcW w:w="1165" w:type="dxa"/>
-          </w:tcPr>
-          <w:p>
-            <w:pPr>
-              <w:pStyle w:val="3"/>
-              <w:numPr>
-                <w:ilvl w:val="0"/>
-                <w:numId w:val="0"/>
-              </w:numPr>
-              <w:outlineLvl w:val="2"/>
-              <w:cnfStyle w:val="000000000000" w:firstRow="0" w:lastRow="0" w:firstColumn="0" w:lastColumn="0" w:oddVBand="0" w:evenVBand="0" w:oddHBand="0" w:evenHBand="0" w:firstRowFirstColumn="0" w:firstRowLastColumn="0" w:lastRowFirstColumn="0" w:lastRowLastColumn="0"/>
-              <w:rPr>
-                <w:i w:val="0"/>
-                <w:sz w:val="16"/>
-                <w:szCs w:val="16"/>
-              </w:rPr>
-            </w:pPr>
-            <w:r>
-              <w:rPr>
-                <w:rFonts w:hint="eastAsia"/>
-                <w:i w:val="0"/>
-                <w:sz w:val="16"/>
-                <w:szCs w:val="16"/>
-              </w:rPr>
-              <w:t>Binary</w:t>
-            </w:r>
-          </w:p>
-        </w:tc>
-        <w:tc>
-          <w:tcPr>
-            <w:tcW w:w="1254" w:type="dxa"/>
-          </w:tcPr>
-          <w:p>
-            <w:pPr>
-              <w:pStyle w:val="3"/>
-              <w:numPr>
-                <w:ilvl w:val="0"/>
-                <w:numId w:val="0"/>
-              </w:numPr>
-              <w:outlineLvl w:val="2"/>
-              <w:cnfStyle w:val="000000000000" w:firstRow="0" w:lastRow="0" w:firstColumn="0" w:lastColumn="0" w:oddVBand="0" w:evenVBand="0" w:oddHBand="0" w:evenHBand="0" w:firstRowFirstColumn="0" w:firstRowLastColumn="0" w:lastRowFirstColumn="0" w:lastRowLastColumn="0"/>
-              <w:rPr>
-                <w:i w:val="0"/>
-                <w:sz w:val="16"/>
-                <w:szCs w:val="16"/>
-              </w:rPr>
-            </w:pPr>
-            <w:r>
-              <w:rPr>
-                <w:rFonts w:hint="eastAsia"/>
-                <w:i w:val="0"/>
-                <w:sz w:val="16"/>
-                <w:szCs w:val="16"/>
-              </w:rPr>
-              <w:t>Logistic loss</w:t>
-            </w:r>
-          </w:p>
-        </w:tc>
-        <w:tc>
-          <w:tcPr>
-            <w:tcW w:w="652" w:type="dxa"/>
-          </w:tcPr>
-          <w:p>
-            <w:pPr>
-              <w:pStyle w:val="3"/>
-              <w:numPr>
-                <w:ilvl w:val="0"/>
-                <w:numId w:val="0"/>
-              </w:numPr>
-              <w:outlineLvl w:val="2"/>
-              <w:cnfStyle w:val="000000000000" w:firstRow="0" w:lastRow="0" w:firstColumn="0" w:lastColumn="0" w:oddVBand="0" w:evenVBand="0" w:oddHBand="0" w:evenHBand="0" w:firstRowFirstColumn="0" w:firstRowLastColumn="0" w:lastRowFirstColumn="0" w:lastRowLastColumn="0"/>
-              <w:rPr>
-                <w:i w:val="0"/>
-                <w:sz w:val="16"/>
-                <w:szCs w:val="16"/>
-              </w:rPr>
-            </w:pPr>
-            <w:r>
-              <w:rPr>
-                <w:rFonts w:hint="eastAsia"/>
-                <w:i w:val="0"/>
-                <w:sz w:val="16"/>
-                <w:szCs w:val="16"/>
-              </w:rPr>
-              <w:t>GBDT</w:t>
-            </w:r>
-          </w:p>
-        </w:tc>
-      </w:tr>
-    </w:tbl>
-    <w:p>
-      <w:pPr>
-        <w:jc w:val="both"/>
-      </w:pPr>
-    </w:p>
-    <w:p>
-      <w:pPr>
-        <w:pStyle w:val="5"/>
-        <w:rPr>
-          <w:rFonts w:eastAsia="MS Mincho"/>
-        </w:rPr>
-      </w:pPr>
       <w:bookmarkStart w:id="0" w:name="_GoBack"/>
       <w:bookmarkEnd w:id="0"/>
+    </w:p>
+    <w:p>
+      <w:pPr>
+        <w:pStyle w:val="5"/>
+        <w:rPr>
+          <w:rFonts w:eastAsia="MS Mincho"/>
+        </w:rPr>
+      </w:pPr>
       <w:r>
         <w:rPr>
           <w:rFonts w:eastAsia="MS Mincho"/>
@@ -5409,7 +4548,7 @@
       <w:r>
         <w:t xml:space="preserve">: toxic comment classification: </w:t>
       </w:r>
-      <w:hyperlink r:id="rId8" w:history="1">
+      <w:hyperlink r:id="rId9" w:history="1">
         <w:r>
           <w:rPr>
             <w:rStyle w:val="a5"/>
@@ -5557,6 +4696,39 @@
           <w:lang w:eastAsia="zh-CN"/>
         </w:rPr>
         <w:t> 143.1 (1982): 29-36.</w:t>
+      </w:r>
+    </w:p>
+    <w:p>
+      <w:pPr>
+        <w:pStyle w:val="references"/>
+        <w:rPr>
+          <w:sz w:val="24"/>
+          <w:szCs w:val="24"/>
+          <w:lang w:eastAsia="zh-CN"/>
+        </w:rPr>
+      </w:pPr>
+      <w:r>
+        <w:rPr>
+          <w:shd w:val="clear" w:color="auto" w:fill="FFFFFF"/>
+          <w:lang w:eastAsia="zh-CN"/>
+        </w:rPr>
+        <w:t>Hochreiter, Sepp, and Jürgen Schmidhuber. "Long short-term memory." </w:t>
+      </w:r>
+      <w:r>
+        <w:rPr>
+          <w:i/>
+          <w:iCs/>
+          <w:shd w:val="clear" w:color="auto" w:fill="FFFFFF"/>
+          <w:lang w:eastAsia="zh-CN"/>
+        </w:rPr>
+        <w:t>Neural computation</w:t>
+      </w:r>
+      <w:r>
+        <w:rPr>
+          <w:shd w:val="clear" w:color="auto" w:fill="FFFFFF"/>
+          <w:lang w:eastAsia="zh-CN"/>
+        </w:rPr>
+        <w:t> 9.8 (1997): 1735-1780.</w:t>
       </w:r>
     </w:p>
     <w:p>
@@ -8232,7 +7404,7 @@
 </file>
 
 <file path=customXml/itemProps1.xml><?xml version="1.0" encoding="utf-8"?>
-<ds:datastoreItem xmlns:ds="http://schemas.openxmlformats.org/officeDocument/2006/customXml" ds:itemID="{615FB4AD-8D8B-A74E-9FCF-F03D7F87122E}">
+<ds:datastoreItem xmlns:ds="http://schemas.openxmlformats.org/officeDocument/2006/customXml" ds:itemID="{71344F31-D2FF-484A-95E6-AB8EFBC325BF}">
   <ds:schemaRefs>
     <ds:schemaRef ds:uri="http://schemas.openxmlformats.org/officeDocument/2006/bibliography"/>
   </ds:schemaRefs>

</xml_diff>